<commit_message>
lab 3 not done
</commit_message>
<xml_diff>
--- a/lab-3/tvpis_lab-3.docx
+++ b/lab-3/tvpis_lab-3.docx
@@ -1,6 +1,6 @@
 
 <file path=word/document.xml><?xml version="1.0" encoding="utf-8"?>
-<w:document xmlns:wpc="http://schemas.microsoft.com/office/word/2010/wordprocessingCanvas" xmlns:cx="http://schemas.microsoft.com/office/drawing/2014/chartex" xmlns:cx1="http://schemas.microsoft.com/office/drawing/2015/9/8/chartex" xmlns:cx2="http://schemas.microsoft.com/office/drawing/2015/10/21/chartex" xmlns:cx3="http://schemas.microsoft.com/office/drawing/2016/5/9/chartex" xmlns:cx4="http://schemas.microsoft.com/office/drawing/2016/5/10/chartex" xmlns:cx5="http://schemas.microsoft.com/office/drawing/2016/5/11/chartex" xmlns:cx6="http://schemas.microsoft.com/office/drawing/2016/5/12/chartex" xmlns:cx7="http://schemas.microsoft.com/office/drawing/2016/5/13/chartex" xmlns:cx8="http://schemas.microsoft.com/office/drawing/2016/5/14/chartex" xmlns:mc="http://schemas.openxmlformats.org/markup-compatibility/2006" xmlns:aink="http://schemas.microsoft.com/office/drawing/2016/ink" xmlns:am3d="http://schemas.microsoft.com/office/drawing/2017/model3d" xmlns:o="urn:schemas-microsoft-com:office:office" xmlns:r="http://schemas.openxmlformats.org/officeDocument/2006/relationships" xmlns:m="http://schemas.openxmlformats.org/officeDocument/2006/math" xmlns:v="urn:schemas-microsoft-com:vml" xmlns:wp14="http://schemas.microsoft.com/office/word/2010/wordprocessingDrawing" xmlns:wp="http://schemas.openxmlformats.org/drawingml/2006/wordprocessingDrawing" xmlns:w10="urn:schemas-microsoft-com:office:word" xmlns:w="http://schemas.openxmlformats.org/wordprocessingml/2006/main" xmlns:w14="http://schemas.microsoft.com/office/word/2010/wordml" xmlns:w15="http://schemas.microsoft.com/office/word/2012/wordml" xmlns:w16cex="http://schemas.microsoft.com/office/word/2018/wordml/cex" xmlns:w16cid="http://schemas.microsoft.com/office/word/2016/wordml/cid" xmlns:w16="http://schemas.microsoft.com/office/word/2018/wordml" xmlns:w16sdtdh="http://schemas.microsoft.com/office/word/2020/wordml/sdtdatahash" xmlns:w16se="http://schemas.microsoft.com/office/word/2015/wordml/symex" xmlns:wpg="http://schemas.microsoft.com/office/word/2010/wordprocessingGroup" xmlns:wpi="http://schemas.microsoft.com/office/word/2010/wordprocessingInk" xmlns:wne="http://schemas.microsoft.com/office/word/2006/wordml" xmlns:wps="http://schemas.microsoft.com/office/word/2010/wordprocessingShape" mc:Ignorable="w14 w15 w16se w16cid w16 w16cex w16sdtdh wp14">
+<w:document xmlns:wpc="http://schemas.microsoft.com/office/word/2010/wordprocessingCanvas" xmlns:cx="http://schemas.microsoft.com/office/drawing/2014/chartex" xmlns:cx1="http://schemas.microsoft.com/office/drawing/2015/9/8/chartex" xmlns:cx2="http://schemas.microsoft.com/office/drawing/2015/10/21/chartex" xmlns:cx3="http://schemas.microsoft.com/office/drawing/2016/5/9/chartex" xmlns:cx4="http://schemas.microsoft.com/office/drawing/2016/5/10/chartex" xmlns:cx5="http://schemas.microsoft.com/office/drawing/2016/5/11/chartex" xmlns:cx6="http://schemas.microsoft.com/office/drawing/2016/5/12/chartex" xmlns:cx7="http://schemas.microsoft.com/office/drawing/2016/5/13/chartex" xmlns:cx8="http://schemas.microsoft.com/office/drawing/2016/5/14/chartex" xmlns:mc="http://schemas.openxmlformats.org/markup-compatibility/2006" xmlns:aink="http://schemas.microsoft.com/office/drawing/2016/ink" xmlns:am3d="http://schemas.microsoft.com/office/drawing/2017/model3d" xmlns:o="urn:schemas-microsoft-com:office:office" xmlns:oel="http://schemas.microsoft.com/office/2019/extlst" xmlns:r="http://schemas.openxmlformats.org/officeDocument/2006/relationships" xmlns:m="http://schemas.openxmlformats.org/officeDocument/2006/math" xmlns:v="urn:schemas-microsoft-com:vml" xmlns:wp14="http://schemas.microsoft.com/office/word/2010/wordprocessingDrawing" xmlns:wp="http://schemas.openxmlformats.org/drawingml/2006/wordprocessingDrawing" xmlns:w10="urn:schemas-microsoft-com:office:word" xmlns:w="http://schemas.openxmlformats.org/wordprocessingml/2006/main" xmlns:w14="http://schemas.microsoft.com/office/word/2010/wordml" xmlns:w15="http://schemas.microsoft.com/office/word/2012/wordml" xmlns:w16cex="http://schemas.microsoft.com/office/word/2018/wordml/cex" xmlns:w16cid="http://schemas.microsoft.com/office/word/2016/wordml/cid" xmlns:w16="http://schemas.microsoft.com/office/word/2018/wordml" xmlns:w16du="http://schemas.microsoft.com/office/word/2023/wordml/word16du" xmlns:w16sdtdh="http://schemas.microsoft.com/office/word/2020/wordml/sdtdatahash" xmlns:w16se="http://schemas.microsoft.com/office/word/2015/wordml/symex" xmlns:wpg="http://schemas.microsoft.com/office/word/2010/wordprocessingGroup" xmlns:wpi="http://schemas.microsoft.com/office/word/2010/wordprocessingInk" xmlns:wne="http://schemas.microsoft.com/office/word/2006/wordml" xmlns:wps="http://schemas.microsoft.com/office/word/2010/wordprocessingShape" mc:Ignorable="w14 w15 w16se w16cid w16 w16cex w16sdtdh w16du wp14">
   <w:body>
     <w:tbl>
       <w:tblPr>
@@ -58,7 +58,7 @@
                 <w:lang w:eastAsia="ru-RU"/>
               </w:rPr>
               <w:drawing>
-                <wp:anchor distT="0" distB="0" distL="114300" distR="114300" simplePos="0" relativeHeight="251657216" behindDoc="0" locked="0" layoutInCell="1" allowOverlap="1" wp14:anchorId="33ABB4A2" wp14:editId="5D3D7361">
+                <wp:anchor distT="0" distB="0" distL="114300" distR="114300" simplePos="0" relativeHeight="251656704" behindDoc="0" locked="0" layoutInCell="1" allowOverlap="1" wp14:anchorId="33ABB4A2" wp14:editId="36E39CF9">
                   <wp:simplePos x="0" y="0"/>
                   <wp:positionH relativeFrom="margin">
                     <wp:align>center</wp:align>
@@ -130,7 +130,6 @@
               <w:pStyle w:val="20"/>
               <w:spacing w:line="259" w:lineRule="auto"/>
               <w:jc w:val="center"/>
-              <w:outlineLvl w:val="1"/>
               <w:rPr>
                 <w:rFonts w:eastAsia="Calibri"/>
                 <w:color w:val="auto"/>
@@ -177,7 +176,7 @@
                 <w:lang w:eastAsia="ru-RU"/>
               </w:rPr>
               <w:drawing>
-                <wp:anchor distT="0" distB="0" distL="114300" distR="114300" simplePos="0" relativeHeight="251659264" behindDoc="1" locked="0" layoutInCell="1" allowOverlap="1" wp14:anchorId="198049D9" wp14:editId="222D6C78">
+                <wp:anchor distT="0" distB="0" distL="114300" distR="114300" simplePos="0" relativeHeight="251658752" behindDoc="1" locked="0" layoutInCell="1" allowOverlap="1" wp14:anchorId="198049D9" wp14:editId="72A8F339">
                   <wp:simplePos x="0" y="0"/>
                   <wp:positionH relativeFrom="margin">
                     <wp:align>center</wp:align>
@@ -242,7 +241,7 @@
                 <w:lang w:eastAsia="ru-RU"/>
               </w:rPr>
               <w:drawing>
-                <wp:anchor distT="0" distB="0" distL="114300" distR="114300" simplePos="0" relativeHeight="251656192" behindDoc="1" locked="0" layoutInCell="1" allowOverlap="1" wp14:anchorId="699DDC1A" wp14:editId="6811BC37">
+                <wp:anchor distT="0" distB="0" distL="114300" distR="114300" simplePos="0" relativeHeight="251655680" behindDoc="1" locked="0" layoutInCell="1" allowOverlap="1" wp14:anchorId="699DDC1A" wp14:editId="1D4338B8">
                   <wp:simplePos x="0" y="0"/>
                   <wp:positionH relativeFrom="column">
                     <wp:posOffset>99060</wp:posOffset>
@@ -343,7 +342,6 @@
             <w:pPr>
               <w:pStyle w:val="3"/>
               <w:jc w:val="center"/>
-              <w:outlineLvl w:val="2"/>
               <w:rPr>
                 <w:color w:val="000000" w:themeColor="text1"/>
                 <w:sz w:val="28"/>
@@ -376,7 +374,6 @@
                   <w:listItem w:displayText="параллельных вычислительных технологий" w:value="параллельных вычислительных технологий"/>
                 </w:dropDownList>
               </w:sdtPr>
-              <w:sdtEndPr/>
               <w:sdtContent>
                 <w:r>
                   <w:rPr>
@@ -410,7 +407,6 @@
             <w:pPr>
               <w:pStyle w:val="3"/>
               <w:jc w:val="center"/>
-              <w:outlineLvl w:val="2"/>
             </w:pPr>
             <w:sdt>
               <w:sdtPr>
@@ -430,7 +426,6 @@
                   <w:listItem w:displayText="Лабораторная работа" w:value="Лабораторная работа"/>
                 </w:comboBox>
               </w:sdtPr>
-              <w:sdtEndPr/>
               <w:sdtContent>
                 <w:r>
                   <w:rPr>
@@ -471,7 +466,6 @@
                   <w:listItem w:displayText="8" w:value="8"/>
                 </w:dropDownList>
               </w:sdtPr>
-              <w:sdtEndPr/>
               <w:sdtContent>
                 <w:r>
                   <w:rPr>
@@ -504,7 +498,6 @@
             <w:pPr>
               <w:pStyle w:val="3"/>
               <w:jc w:val="center"/>
-              <w:outlineLvl w:val="2"/>
             </w:pPr>
             <w:r>
               <w:rPr>
@@ -512,7 +505,7 @@
                 <w:lang w:eastAsia="ru-RU"/>
               </w:rPr>
               <w:drawing>
-                <wp:anchor distT="0" distB="0" distL="114300" distR="114300" simplePos="0" relativeHeight="251658240" behindDoc="1" locked="0" layoutInCell="1" allowOverlap="1" wp14:anchorId="0B6E83F8" wp14:editId="29C9697B">
+                <wp:anchor distT="0" distB="0" distL="114300" distR="114300" simplePos="0" relativeHeight="251657728" behindDoc="1" locked="0" layoutInCell="1" allowOverlap="1" wp14:anchorId="0B6E83F8" wp14:editId="5509C3CA">
                   <wp:simplePos x="0" y="0"/>
                   <wp:positionH relativeFrom="column">
                     <wp:posOffset>-24130</wp:posOffset>
@@ -586,7 +579,6 @@
                   <w:listItem w:displayText="Информатика" w:value="Информатика"/>
                 </w:comboBox>
               </w:sdtPr>
-              <w:sdtEndPr/>
               <w:sdtContent>
                 <w:r>
                   <w:rPr>
@@ -639,14 +631,12 @@
                 <w:docPart w:val="7D81BB58F1304E5CA7A5C889181B3DC7"/>
               </w:placeholder>
             </w:sdtPr>
-            <w:sdtEndPr/>
             <w:sdtContent>
               <w:p>
                 <w:pPr>
                   <w:pStyle w:val="3"/>
                   <w:ind w:left="567" w:right="561"/>
                   <w:jc w:val="center"/>
-                  <w:outlineLvl w:val="2"/>
                   <w:rPr>
                     <w:b/>
                   </w:rPr>
@@ -734,7 +724,6 @@
               </w:placeholder>
               <w:text/>
             </w:sdtPr>
-            <w:sdtEndPr/>
             <w:sdtContent>
               <w:p>
                 <w:pPr>
@@ -855,7 +844,6 @@
                 </w:placeholder>
                 <w:text/>
               </w:sdtPr>
-              <w:sdtEndPr/>
               <w:sdtContent>
                 <w:r>
                   <w:rPr>
@@ -1194,7 +1182,6 @@
                 <w:listItem w:displayText="Преподаватели" w:value="Преподаватели"/>
               </w:comboBox>
             </w:sdtPr>
-            <w:sdtEndPr/>
             <w:sdtContent>
               <w:p>
                 <w:pPr>
@@ -2222,14 +2209,7 @@
           <w:rFonts w:ascii="Times New Roman" w:hAnsi="Times New Roman" w:cs="Times New Roman"/>
           <w:lang w:val="en-US"/>
         </w:rPr>
-        <w:t>p(m)</w:t>
-      </w:r>
-      <w:r>
-        <w:rPr>
-          <w:rFonts w:ascii="Times New Roman" w:hAnsi="Times New Roman" w:cs="Times New Roman"/>
-          <w:lang w:val="en-US"/>
-        </w:rPr>
-        <w:t xml:space="preserve"> </w:t>
+        <w:t xml:space="preserve">p(m) </w:t>
       </w:r>
       <w:proofErr w:type="spellStart"/>
       <w:r>
@@ -2470,21 +2450,7 @@
           <w:rFonts w:ascii="Times New Roman" w:hAnsi="Times New Roman" w:cs="Times New Roman"/>
           <w:lang w:val="en-US"/>
         </w:rPr>
-        <w:t>p(</w:t>
-      </w:r>
-      <w:r>
-        <w:rPr>
-          <w:rFonts w:ascii="Times New Roman" w:hAnsi="Times New Roman" w:cs="Times New Roman"/>
-          <w:lang w:val="en-US"/>
-        </w:rPr>
-        <w:t>n</w:t>
-      </w:r>
-      <w:r>
-        <w:rPr>
-          <w:rFonts w:ascii="Times New Roman" w:hAnsi="Times New Roman" w:cs="Times New Roman"/>
-          <w:lang w:val="en-US"/>
-        </w:rPr>
-        <w:t>)</w:t>
+        <w:t>p(n)</w:t>
       </w:r>
       <w:r>
         <w:rPr>
@@ -2559,23 +2525,44 @@
     <w:p>
       <w:pPr>
         <w:ind w:left="708"/>
-        <w:rPr>
-          <w:lang w:val="en-US"/>
-        </w:rPr>
-      </w:pPr>
-      <w:r>
-        <w:rPr>
-          <w:rFonts w:ascii="Times New Roman" w:hAnsi="Times New Roman" w:cs="Times New Roman"/>
-          <w:lang w:val="en-US"/>
+      </w:pPr>
+      <w:r>
+        <w:rPr>
+          <w:rFonts w:ascii="Times New Roman" w:hAnsi="Times New Roman" w:cs="Times New Roman"/>
         </w:rPr>
         <w:t>10</w:t>
       </w:r>
       <w:r>
         <w:rPr>
           <w:rFonts w:ascii="Times New Roman" w:hAnsi="Times New Roman" w:cs="Times New Roman"/>
-          <w:lang w:val="en-US"/>
-        </w:rPr>
-        <w:t>)stop(s)</w:t>
+        </w:rPr>
+        <w:t>)</w:t>
+      </w:r>
+      <w:r>
+        <w:rPr>
+          <w:rFonts w:ascii="Times New Roman" w:hAnsi="Times New Roman" w:cs="Times New Roman"/>
+          <w:lang w:val="en-US"/>
+        </w:rPr>
+        <w:t>stop</w:t>
+      </w:r>
+      <w:r>
+        <w:rPr>
+          <w:rFonts w:ascii="Times New Roman" w:hAnsi="Times New Roman" w:cs="Times New Roman"/>
+        </w:rPr>
+        <w:t>(</w:t>
+      </w:r>
+      <w:r>
+        <w:rPr>
+          <w:rFonts w:ascii="Times New Roman" w:hAnsi="Times New Roman" w:cs="Times New Roman"/>
+          <w:lang w:val="en-US"/>
+        </w:rPr>
+        <w:t>s</w:t>
+      </w:r>
+      <w:r>
+        <w:rPr>
+          <w:rFonts w:ascii="Times New Roman" w:hAnsi="Times New Roman" w:cs="Times New Roman"/>
+        </w:rPr>
+        <w:t>)</w:t>
       </w:r>
     </w:p>
     <w:p>
@@ -2584,7 +2571,6 @@
         <w:rPr>
           <w:b/>
           <w:bCs/>
-          <w:lang w:val="en-US"/>
         </w:rPr>
       </w:pPr>
       <w:r>
@@ -2598,7 +2584,6 @@
         <w:rPr>
           <w:b/>
           <w:bCs/>
-          <w:lang w:val="en-US"/>
         </w:rPr>
         <w:t xml:space="preserve"> </w:t>
       </w:r>
@@ -2615,7 +2600,6 @@
         <w:rPr>
           <w:b/>
           <w:bCs/>
-          <w:lang w:val="en-US"/>
         </w:rPr>
         <w:t>:</w:t>
       </w:r>
@@ -2623,13 +2607,695 @@
     <w:p>
       <w:pPr>
         <w:pStyle w:val="af6"/>
-        <w:jc w:val="center"/>
         <w:rPr>
           <w:b/>
           <w:bCs/>
-          <w:lang w:val="en-US"/>
-        </w:rPr>
-      </w:pPr>
+        </w:rPr>
+      </w:pPr>
+      <w:r>
+        <w:rPr>
+          <w:noProof/>
+        </w:rPr>
+        <w:lastRenderedPageBreak/>
+        <w:pict w14:anchorId="5300FA51">
+          <v:group id="_x0000_s2059" editas="canvas" style="position:absolute;margin-left:0;margin-top:0;width:481.9pt;height:348.3pt;z-index:251659776;mso-position-horizontal-relative:char;mso-position-vertical-relative:line" coordorigin="2358,10920" coordsize="7200,5203">
+            <o:lock v:ext="edit" aspectratio="t"/>
+            <v:shapetype id="_x0000_t75" coordsize="21600,21600" o:spt="75" o:preferrelative="t" path="m@4@5l@4@11@9@11@9@5xe" filled="f" stroked="f">
+              <v:stroke joinstyle="miter"/>
+              <v:formulas>
+                <v:f eqn="if lineDrawn pixelLineWidth 0"/>
+                <v:f eqn="sum @0 1 0"/>
+                <v:f eqn="sum 0 0 @1"/>
+                <v:f eqn="prod @2 1 2"/>
+                <v:f eqn="prod @3 21600 pixelWidth"/>
+                <v:f eqn="prod @3 21600 pixelHeight"/>
+                <v:f eqn="sum @0 0 1"/>
+                <v:f eqn="prod @6 1 2"/>
+                <v:f eqn="prod @7 21600 pixelWidth"/>
+                <v:f eqn="sum @8 21600 0"/>
+                <v:f eqn="prod @7 21600 pixelHeight"/>
+                <v:f eqn="sum @10 21600 0"/>
+              </v:formulas>
+              <v:path o:extrusionok="f" gradientshapeok="t" o:connecttype="rect"/>
+              <o:lock v:ext="edit" aspectratio="t"/>
+            </v:shapetype>
+            <v:shape id="_x0000_s2058" type="#_x0000_t75" style="position:absolute;left:2358;top:10920;width:7200;height:5203" o:preferrelative="f">
+              <v:fill o:detectmouseclick="t"/>
+              <v:path o:extrusionok="t" o:connecttype="none"/>
+              <o:lock v:ext="edit" text="t"/>
+            </v:shape>
+            <v:rect id="_x0000_s2060" style="position:absolute;left:5239;top:11103;width:790;height:403">
+              <v:textbox style="mso-next-textbox:#_x0000_s2060">
+                <w:txbxContent>
+                  <w:p>
+                    <w:pPr>
+                      <w:rPr>
+                        <w:lang w:val="en-US"/>
+                      </w:rPr>
+                    </w:pPr>
+                    <w:r>
+                      <w:rPr>
+                        <w:lang w:val="en-US"/>
+                      </w:rPr>
+                      <w:t>s</w:t>
+                    </w:r>
+                    <w:r>
+                      <w:rPr>
+                        <w:lang w:val="en-US"/>
+                      </w:rPr>
+                      <w:t>tart(s)</w:t>
+                    </w:r>
+                  </w:p>
+                </w:txbxContent>
+              </v:textbox>
+            </v:rect>
+            <v:rect id="_x0000_s2061" style="position:absolute;left:5239;top:11793;width:790;height:376">
+              <v:textbox style="mso-next-textbox:#_x0000_s2061">
+                <w:txbxContent>
+                  <w:p>
+                    <w:pPr>
+                      <w:rPr>
+                        <w:lang w:val="en-US"/>
+                      </w:rPr>
+                    </w:pPr>
+                    <w:proofErr w:type="gramStart"/>
+                    <w:r>
+                      <w:rPr>
+                        <w:lang w:val="en-US"/>
+                      </w:rPr>
+                      <w:t>n:=</w:t>
+                    </w:r>
+                    <w:proofErr w:type="gramEnd"/>
+                    <w:r>
+                      <w:rPr>
+                        <w:lang w:val="en-US"/>
+                      </w:rPr>
+                      <w:t>u(t)</w:t>
+                    </w:r>
+                  </w:p>
+                </w:txbxContent>
+              </v:textbox>
+            </v:rect>
+            <v:shapetype id="_x0000_t32" coordsize="21600,21600" o:spt="32" o:oned="t" path="m,l21600,21600e" filled="f">
+              <v:path arrowok="t" fillok="f" o:connecttype="none"/>
+              <o:lock v:ext="edit" shapetype="t"/>
+            </v:shapetype>
+            <v:shape id="_x0000_s2062" type="#_x0000_t32" style="position:absolute;left:5635;top:11506;width:1;height:287" o:connectortype="straight">
+              <v:stroke endarrow="block"/>
+            </v:shape>
+            <v:rect id="_x0000_s2064" style="position:absolute;left:4253;top:12843;width:791;height:375">
+              <v:textbox style="mso-next-textbox:#_x0000_s2064">
+                <w:txbxContent>
+                  <w:p>
+                    <w:pPr>
+                      <w:rPr>
+                        <w:lang w:val="en-US"/>
+                      </w:rPr>
+                    </w:pPr>
+                    <w:r>
+                      <w:rPr>
+                        <w:rFonts w:ascii="Times New Roman" w:hAnsi="Times New Roman" w:cs="Times New Roman"/>
+                        <w:lang w:val="en-US"/>
+                      </w:rPr>
+                      <w:t xml:space="preserve">   </w:t>
+                    </w:r>
+                    <w:r>
+                      <w:rPr>
+                        <w:rFonts w:ascii="Times New Roman" w:hAnsi="Times New Roman" w:cs="Times New Roman"/>
+                        <w:lang w:val="en-US"/>
+                      </w:rPr>
+                      <w:t>p(m)</w:t>
+                    </w:r>
+                  </w:p>
+                </w:txbxContent>
+              </v:textbox>
+            </v:rect>
+            <v:shapetype id="_x0000_t120" coordsize="21600,21600" o:spt="120" path="m10800,qx,10800,10800,21600,21600,10800,10800,xe">
+              <v:path gradientshapeok="t" o:connecttype="custom" o:connectlocs="10800,0;3163,3163;0,10800;3163,18437;10800,21600;18437,18437;21600,10800;18437,3163" textboxrect="3163,3163,18437,18437"/>
+            </v:shapetype>
+            <v:shape id="_x0000_s2065" type="#_x0000_t120" style="position:absolute;left:5168;top:12413;width:933;height:502">
+              <v:textbox style="mso-next-textbox:#_x0000_s2065">
+                <w:txbxContent>
+                  <w:p>
+                    <w:r>
+                      <w:rPr>
+                        <w:lang w:val="en-US"/>
+                      </w:rPr>
+                      <w:t xml:space="preserve"> </w:t>
+                    </w:r>
+                    <w:r>
+                      <w:rPr>
+                        <w:lang w:val="en-US"/>
+                      </w:rPr>
+                      <w:t>n &lt;= 1</w:t>
+                    </w:r>
+                  </w:p>
+                </w:txbxContent>
+              </v:textbox>
+            </v:shape>
+            <v:rect id="_x0000_s2067" style="position:absolute;left:6369;top:12843;width:791;height:375">
+              <v:textbox style="mso-next-textbox:#_x0000_s2067">
+                <w:txbxContent>
+                  <w:p>
+                    <w:pPr>
+                      <w:rPr>
+                        <w:lang w:val="en-US"/>
+                      </w:rPr>
+                    </w:pPr>
+                    <w:r>
+                      <w:rPr>
+                        <w:lang w:val="en-US"/>
+                      </w:rPr>
+                      <w:t xml:space="preserve">   </w:t>
+                    </w:r>
+                    <w:proofErr w:type="spellStart"/>
+                    <w:proofErr w:type="gramStart"/>
+                    <w:r>
+                      <w:rPr>
+                        <w:lang w:val="en-US"/>
+                      </w:rPr>
+                      <w:t>i</w:t>
+                    </w:r>
+                    <w:proofErr w:type="spellEnd"/>
+                    <w:r>
+                      <w:rPr>
+                        <w:lang w:val="en-US"/>
+                      </w:rPr>
+                      <w:t xml:space="preserve"> :</w:t>
+                    </w:r>
+                    <w:proofErr w:type="gramEnd"/>
+                    <w:r>
+                      <w:rPr>
+                        <w:lang w:val="en-US"/>
+                      </w:rPr>
+                      <w:t>= 2</w:t>
+                    </w:r>
+                  </w:p>
+                </w:txbxContent>
+              </v:textbox>
+            </v:rect>
+            <v:shapetype id="_x0000_t33" coordsize="21600,21600" o:spt="33" o:oned="t" path="m,l21600,r,21600e" filled="f">
+              <v:stroke joinstyle="miter"/>
+              <v:path arrowok="t" fillok="f" o:connecttype="none"/>
+              <o:lock v:ext="edit" shapetype="t"/>
+            </v:shapetype>
+            <v:shape id="_x0000_s2069" type="#_x0000_t33" style="position:absolute;left:4649;top:12664;width:519;height:179;rotation:180;flip:y" o:connectortype="elbow" adj="-152352,312210,-152352">
+              <v:stroke endarrow="block"/>
+            </v:shape>
+            <v:shape id="_x0000_s2071" type="#_x0000_t33" style="position:absolute;left:6101;top:12664;width:664;height:179" o:connectortype="elbow" adj="-149281,-312210,-149281">
+              <v:stroke endarrow="block"/>
+            </v:shape>
+            <v:shape id="_x0000_s2073" type="#_x0000_t32" style="position:absolute;left:5635;top:12169;width:1;height:244" o:connectortype="straight">
+              <v:stroke endarrow="block"/>
+            </v:shape>
+            <v:shapetype id="_x0000_t202" coordsize="21600,21600" o:spt="202" path="m,l,21600r21600,l21600,xe">
+              <v:stroke joinstyle="miter"/>
+              <v:path gradientshapeok="t" o:connecttype="rect"/>
+            </v:shapetype>
+            <v:shape id="_x0000_s2077" type="#_x0000_t202" style="position:absolute;left:4979;top:11202;width:189;height:304" strokecolor="white [3212]">
+              <v:textbox style="mso-next-textbox:#_x0000_s2077">
+                <w:txbxContent>
+                  <w:p>
+                    <w:pPr>
+                      <w:rPr>
+                        <w:lang w:val="en-US"/>
+                      </w:rPr>
+                    </w:pPr>
+                    <w:r>
+                      <w:rPr>
+                        <w:lang w:val="en-US"/>
+                      </w:rPr>
+                      <w:t>1</w:t>
+                    </w:r>
+                  </w:p>
+                </w:txbxContent>
+              </v:textbox>
+            </v:shape>
+            <v:shape id="_x0000_s2078" type="#_x0000_t202" style="position:absolute;left:4979;top:11866;width:189;height:303" strokecolor="white [3212]">
+              <v:textbox style="mso-next-textbox:#_x0000_s2078">
+                <w:txbxContent>
+                  <w:p>
+                    <w:pPr>
+                      <w:rPr>
+                        <w:lang w:val="en-US"/>
+                      </w:rPr>
+                    </w:pPr>
+                    <w:r>
+                      <w:rPr>
+                        <w:lang w:val="en-US"/>
+                      </w:rPr>
+                      <w:t>2</w:t>
+                    </w:r>
+                  </w:p>
+                </w:txbxContent>
+              </v:textbox>
+            </v:shape>
+            <v:rect id="_x0000_s2079" style="position:absolute;left:7327;top:14071;width:791;height:375">
+              <v:textbox style="mso-next-textbox:#_x0000_s2079">
+                <w:txbxContent>
+                  <w:p>
+                    <w:pPr>
+                      <w:rPr>
+                        <w:lang w:val="en-US"/>
+                      </w:rPr>
+                    </w:pPr>
+                    <w:r>
+                      <w:rPr>
+                        <w:rFonts w:ascii="Times New Roman" w:hAnsi="Times New Roman" w:cs="Times New Roman"/>
+                        <w:lang w:val="en-US"/>
+                      </w:rPr>
+                      <w:t xml:space="preserve">    </w:t>
+                    </w:r>
+                    <w:r>
+                      <w:rPr>
+                        <w:rFonts w:ascii="Times New Roman" w:hAnsi="Times New Roman" w:cs="Times New Roman"/>
+                        <w:lang w:val="en-US"/>
+                      </w:rPr>
+                      <w:t>p(y)</w:t>
+                    </w:r>
+                  </w:p>
+                </w:txbxContent>
+              </v:textbox>
+            </v:rect>
+            <v:shape id="_x0000_s2081" type="#_x0000_t120" style="position:absolute;left:6280;top:13443;width:986;height:502">
+              <v:textbox style="mso-next-textbox:#_x0000_s2081">
+                <w:txbxContent>
+                  <w:p>
+                    <w:proofErr w:type="spellStart"/>
+                    <w:r>
+                      <w:rPr>
+                        <w:lang w:val="en-US"/>
+                      </w:rPr>
+                      <w:t>i</w:t>
+                    </w:r>
+                    <w:proofErr w:type="spellEnd"/>
+                    <w:r>
+                      <w:rPr>
+                        <w:lang w:val="en-US"/>
+                      </w:rPr>
+                      <w:t xml:space="preserve"> &lt; s(n) + 1</w:t>
+                    </w:r>
+                  </w:p>
+                </w:txbxContent>
+              </v:textbox>
+            </v:shape>
+            <v:shape id="_x0000_s2112" type="#_x0000_t120" style="position:absolute;left:5239;top:13945;width:1129;height:501">
+              <v:textbox style="mso-next-textbox:#_x0000_s2112">
+                <w:txbxContent>
+                  <w:p>
+                    <w:r>
+                      <w:rPr>
+                        <w:lang w:val="en-US"/>
+                      </w:rPr>
+                      <w:t xml:space="preserve">n % </w:t>
+                    </w:r>
+                    <w:proofErr w:type="spellStart"/>
+                    <w:r>
+                      <w:rPr>
+                        <w:lang w:val="en-US"/>
+                      </w:rPr>
+                      <w:t>i</w:t>
+                    </w:r>
+                    <w:proofErr w:type="spellEnd"/>
+                    <w:r>
+                      <w:rPr>
+                        <w:lang w:val="en-US"/>
+                      </w:rPr>
+                      <w:t xml:space="preserve"> == 0</w:t>
+                    </w:r>
+                  </w:p>
+                </w:txbxContent>
+              </v:textbox>
+            </v:shape>
+            <v:shape id="_x0000_s2113" type="#_x0000_t32" style="position:absolute;left:6765;top:13218;width:8;height:225" o:connectortype="straight">
+              <v:stroke endarrow="block"/>
+            </v:shape>
+            <v:shape id="_x0000_s2119" type="#_x0000_t33" style="position:absolute;left:5804;top:13694;width:476;height:251;rotation:180;flip:y" o:connectortype="elbow" adj="-216475,311657,-216475">
+              <v:stroke endarrow="block"/>
+            </v:shape>
+            <v:shape id="_x0000_s2120" type="#_x0000_t33" style="position:absolute;left:7266;top:13694;width:457;height:377" o:connectortype="elbow" adj="-272351,-207360,-272351">
+              <v:stroke endarrow="block"/>
+            </v:shape>
+            <v:rect id="_x0000_s2121" style="position:absolute;left:4477;top:14636;width:879;height:375">
+              <v:textbox style="mso-next-textbox:#_x0000_s2121">
+                <w:txbxContent>
+                  <w:p>
+                    <w:pPr>
+                      <w:rPr>
+                        <w:lang w:val="en-US"/>
+                      </w:rPr>
+                    </w:pPr>
+                    <w:r>
+                      <w:rPr>
+                        <w:rFonts w:ascii="Times New Roman" w:hAnsi="Times New Roman" w:cs="Times New Roman"/>
+                        <w:lang w:val="en-US"/>
+                      </w:rPr>
+                      <w:t xml:space="preserve">   </w:t>
+                    </w:r>
+                    <w:r>
+                      <w:rPr>
+                        <w:rFonts w:ascii="Times New Roman" w:hAnsi="Times New Roman" w:cs="Times New Roman"/>
+                        <w:lang w:val="en-US"/>
+                      </w:rPr>
+                      <w:t>p(n</w:t>
+                    </w:r>
+                    <w:r>
+                      <w:rPr>
+                        <w:rFonts w:ascii="Times New Roman" w:hAnsi="Times New Roman" w:cs="Times New Roman"/>
+                        <w:lang w:val="en-US"/>
+                      </w:rPr>
+                      <w:t>)</w:t>
+                    </w:r>
+                  </w:p>
+                </w:txbxContent>
+              </v:textbox>
+            </v:rect>
+            <v:shape id="_x0000_s2122" type="#_x0000_t33" style="position:absolute;left:6368;top:13945;width:405;height:251;flip:y" o:connectortype="elbow" adj="-259120,354857,-259120">
+              <v:stroke endarrow="block"/>
+            </v:shape>
+            <v:shape id="_x0000_s2125" type="#_x0000_t33" style="position:absolute;left:4917;top:14196;width:322;height:440;rotation:180;flip:y" o:connectortype="elbow" adj="-249550,202431,-249550">
+              <v:stroke endarrow="block"/>
+            </v:shape>
+            <v:shape id="_x0000_s2126" type="#_x0000_t202" style="position:absolute;left:4979;top:12290;width:189;height:303" strokecolor="white [3212]">
+              <v:textbox style="mso-next-textbox:#_x0000_s2126">
+                <w:txbxContent>
+                  <w:p>
+                    <w:pPr>
+                      <w:rPr>
+                        <w:lang w:val="en-US"/>
+                      </w:rPr>
+                    </w:pPr>
+                    <w:r>
+                      <w:rPr>
+                        <w:lang w:val="en-US"/>
+                      </w:rPr>
+                      <w:t>3</w:t>
+                    </w:r>
+                  </w:p>
+                </w:txbxContent>
+              </v:textbox>
+            </v:shape>
+            <v:shape id="_x0000_s2127" type="#_x0000_t202" style="position:absolute;left:3975;top:12612;width:189;height:303" strokecolor="white [3212]">
+              <v:textbox style="mso-next-textbox:#_x0000_s2127">
+                <w:txbxContent>
+                  <w:p>
+                    <w:pPr>
+                      <w:rPr>
+                        <w:lang w:val="en-US"/>
+                      </w:rPr>
+                    </w:pPr>
+                    <w:r>
+                      <w:rPr>
+                        <w:lang w:val="en-US"/>
+                      </w:rPr>
+                      <w:t>4</w:t>
+                    </w:r>
+                  </w:p>
+                </w:txbxContent>
+              </v:textbox>
+            </v:shape>
+            <v:shape id="_x0000_s2128" type="#_x0000_t202" style="position:absolute;left:6101;top:12844;width:189;height:302" strokecolor="white [3212]">
+              <v:textbox style="mso-next-textbox:#_x0000_s2128">
+                <w:txbxContent>
+                  <w:p>
+                    <w:pPr>
+                      <w:rPr>
+                        <w:lang w:val="en-US"/>
+                      </w:rPr>
+                    </w:pPr>
+                    <w:r>
+                      <w:rPr>
+                        <w:lang w:val="en-US"/>
+                      </w:rPr>
+                      <w:t>5</w:t>
+                    </w:r>
+                  </w:p>
+                </w:txbxContent>
+              </v:textbox>
+            </v:shape>
+            <v:shape id="_x0000_s2129" type="#_x0000_t202" style="position:absolute;left:6091;top:13336;width:189;height:303" strokecolor="white [3212]">
+              <v:textbox style="mso-next-textbox:#_x0000_s2129">
+                <w:txbxContent>
+                  <w:p>
+                    <w:pPr>
+                      <w:rPr>
+                        <w:lang w:val="en-US"/>
+                      </w:rPr>
+                    </w:pPr>
+                    <w:r>
+                      <w:rPr>
+                        <w:lang w:val="en-US"/>
+                      </w:rPr>
+                      <w:t>6</w:t>
+                    </w:r>
+                  </w:p>
+                </w:txbxContent>
+              </v:textbox>
+            </v:shape>
+            <v:shape id="_x0000_s2130" type="#_x0000_t202" style="position:absolute;left:4979;top:13768;width:189;height:303" strokecolor="white [3212]">
+              <v:textbox style="mso-next-textbox:#_x0000_s2130">
+                <w:txbxContent>
+                  <w:p>
+                    <w:pPr>
+                      <w:rPr>
+                        <w:lang w:val="en-US"/>
+                      </w:rPr>
+                    </w:pPr>
+                    <w:r>
+                      <w:rPr>
+                        <w:lang w:val="en-US"/>
+                      </w:rPr>
+                      <w:t>7</w:t>
+                    </w:r>
+                  </w:p>
+                </w:txbxContent>
+              </v:textbox>
+            </v:shape>
+            <v:shape id="_x0000_s2131" type="#_x0000_t202" style="position:absolute;left:4253;top:14636;width:189;height:303" strokecolor="white [3212]">
+              <v:textbox style="mso-next-textbox:#_x0000_s2131">
+                <w:txbxContent>
+                  <w:p>
+                    <w:pPr>
+                      <w:rPr>
+                        <w:lang w:val="en-US"/>
+                      </w:rPr>
+                    </w:pPr>
+                    <w:r>
+                      <w:rPr>
+                        <w:lang w:val="en-US"/>
+                      </w:rPr>
+                      <w:t>8</w:t>
+                    </w:r>
+                  </w:p>
+                </w:txbxContent>
+              </v:textbox>
+            </v:shape>
+            <v:shape id="_x0000_s2132" type="#_x0000_t202" style="position:absolute;left:8207;top:14071;width:189;height:303" strokecolor="white [3212]">
+              <v:textbox style="mso-next-textbox:#_x0000_s2132">
+                <w:txbxContent>
+                  <w:p>
+                    <w:pPr>
+                      <w:rPr>
+                        <w:lang w:val="en-US"/>
+                      </w:rPr>
+                    </w:pPr>
+                    <w:r>
+                      <w:rPr>
+                        <w:lang w:val="en-US"/>
+                      </w:rPr>
+                      <w:t>9</w:t>
+                    </w:r>
+                  </w:p>
+                </w:txbxContent>
+              </v:textbox>
+            </v:shape>
+            <v:rect id="_x0000_s2133" style="position:absolute;left:5977;top:15352;width:877;height:375">
+              <v:textbox style="mso-next-textbox:#_x0000_s2133">
+                <w:txbxContent>
+                  <w:p>
+                    <w:pPr>
+                      <w:rPr>
+                        <w:lang w:val="en-US"/>
+                      </w:rPr>
+                    </w:pPr>
+                    <w:r>
+                      <w:rPr>
+                        <w:rFonts w:ascii="Times New Roman" w:hAnsi="Times New Roman" w:cs="Times New Roman"/>
+                        <w:lang w:val="en-US"/>
+                      </w:rPr>
+                      <w:t xml:space="preserve">  stop(s)</w:t>
+                    </w:r>
+                  </w:p>
+                </w:txbxContent>
+              </v:textbox>
+            </v:rect>
+            <v:shape id="_x0000_s2137" type="#_x0000_t33" style="position:absolute;left:6742;top:14558;width:1094;height:869;rotation:90" o:connectortype="elbow" adj="-122680,-108743,-122680">
+              <v:stroke endarrow="block"/>
+            </v:shape>
+            <v:shapetype id="_x0000_t34" coordsize="21600,21600" o:spt="34" o:oned="t" adj="10800" path="m,l@0,0@0,21600,21600,21600e" filled="f">
+              <v:stroke joinstyle="miter"/>
+              <v:formulas>
+                <v:f eqn="val #0"/>
+              </v:formulas>
+              <v:path arrowok="t" fillok="f" o:connecttype="none"/>
+              <v:handles>
+                <v:h position="#0,center"/>
+              </v:handles>
+              <o:lock v:ext="edit" shapetype="t"/>
+            </v:shapetype>
+            <v:shape id="_x0000_s2138" type="#_x0000_t34" style="position:absolute;left:4253;top:13031;width:1724;height:2509;rotation:180;flip:x y" o:connectortype="elbow" adj="-3371,25465,34371">
+              <v:stroke endarrow="block"/>
+            </v:shape>
+            <v:shape id="_x0000_s2139" type="#_x0000_t33" style="position:absolute;left:5356;top:14823;width:1059;height:529" o:connectortype="elbow" adj="-78403,-194034,-78403">
+              <v:stroke endarrow="block"/>
+            </v:shape>
+            <v:shape id="_x0000_s2140" type="#_x0000_t202" style="position:absolute;left:5490;top:15173;width:433;height:302" strokecolor="white [3212]">
+              <v:textbox style="mso-next-textbox:#_x0000_s2140">
+                <w:txbxContent>
+                  <w:p>
+                    <w:pPr>
+                      <w:rPr>
+                        <w:lang w:val="en-US"/>
+                      </w:rPr>
+                    </w:pPr>
+                    <w:r>
+                      <w:rPr>
+                        <w:lang w:val="en-US"/>
+                      </w:rPr>
+                      <w:t>10</w:t>
+                    </w:r>
+                  </w:p>
+                </w:txbxContent>
+              </v:textbox>
+            </v:shape>
+            <v:shape id="_x0000_s2142" type="#_x0000_t202" style="position:absolute;left:4855;top:12476;width:189;height:304" strokecolor="white [3212]">
+              <v:textbox style="mso-next-textbox:#_x0000_s2142">
+                <w:txbxContent>
+                  <w:p>
+                    <w:pPr>
+                      <w:rPr>
+                        <w:lang w:val="en-US"/>
+                      </w:rPr>
+                    </w:pPr>
+                    <w:r>
+                      <w:rPr>
+                        <w:lang w:val="en-US"/>
+                      </w:rPr>
+                      <w:t>1</w:t>
+                    </w:r>
+                  </w:p>
+                </w:txbxContent>
+              </v:textbox>
+            </v:shape>
+            <v:shape id="_x0000_s2143" type="#_x0000_t202" style="position:absolute;left:5923;top:13524;width:189;height:304" strokecolor="white [3212]">
+              <v:textbox style="mso-next-textbox:#_x0000_s2143">
+                <w:txbxContent>
+                  <w:p>
+                    <w:pPr>
+                      <w:rPr>
+                        <w:lang w:val="en-US"/>
+                      </w:rPr>
+                    </w:pPr>
+                    <w:r>
+                      <w:rPr>
+                        <w:lang w:val="en-US"/>
+                      </w:rPr>
+                      <w:t>11</w:t>
+                    </w:r>
+                  </w:p>
+                </w:txbxContent>
+              </v:textbox>
+            </v:shape>
+            <v:shape id="_x0000_s2144" type="#_x0000_t202" style="position:absolute;left:4979;top:14070;width:189;height:304" strokecolor="white [3212]">
+              <v:textbox style="mso-next-textbox:#_x0000_s2144">
+                <w:txbxContent>
+                  <w:p>
+                    <w:pPr>
+                      <w:rPr>
+                        <w:lang w:val="en-US"/>
+                      </w:rPr>
+                    </w:pPr>
+                    <w:r>
+                      <w:rPr>
+                        <w:lang w:val="en-US"/>
+                      </w:rPr>
+                      <w:t>1</w:t>
+                    </w:r>
+                  </w:p>
+                </w:txbxContent>
+              </v:textbox>
+            </v:shape>
+            <v:shape id="_x0000_s2145" type="#_x0000_t202" style="position:absolute;left:7400;top:13524;width:189;height:304" strokecolor="white [3212]">
+              <v:textbox style="mso-next-textbox:#_x0000_s2145">
+                <w:txbxContent>
+                  <w:p>
+                    <w:pPr>
+                      <w:rPr>
+                        <w:lang w:val="en-US"/>
+                      </w:rPr>
+                    </w:pPr>
+                    <w:r>
+                      <w:rPr>
+                        <w:lang w:val="en-US"/>
+                      </w:rPr>
+                      <w:t>0</w:t>
+                    </w:r>
+                  </w:p>
+                </w:txbxContent>
+              </v:textbox>
+            </v:shape>
+            <v:shape id="_x0000_s2146" type="#_x0000_t202" style="position:absolute;left:6226;top:12476;width:189;height:304" strokecolor="white [3212]">
+              <v:textbox style="mso-next-textbox:#_x0000_s2146">
+                <w:txbxContent>
+                  <w:p>
+                    <w:pPr>
+                      <w:rPr>
+                        <w:lang w:val="en-US"/>
+                      </w:rPr>
+                    </w:pPr>
+                    <w:r>
+                      <w:rPr>
+                        <w:lang w:val="en-US"/>
+                      </w:rPr>
+                      <w:t>0</w:t>
+                    </w:r>
+                  </w:p>
+                </w:txbxContent>
+              </v:textbox>
+            </v:shape>
+            <v:shape id="_x0000_s2147" type="#_x0000_t202" style="position:absolute;left:6415;top:14070;width:189;height:304" strokecolor="white [3212]">
+              <v:textbox style="mso-next-textbox:#_x0000_s2147">
+                <w:txbxContent>
+                  <w:p>
+                    <w:pPr>
+                      <w:rPr>
+                        <w:lang w:val="en-US"/>
+                      </w:rPr>
+                    </w:pPr>
+                    <w:r>
+                      <w:rPr>
+                        <w:lang w:val="en-US"/>
+                      </w:rPr>
+                      <w:t>0</w:t>
+                    </w:r>
+                  </w:p>
+                </w:txbxContent>
+              </v:textbox>
+            </v:shape>
+          </v:group>
+        </w:pict>
+      </w:r>
+      <w:r>
+        <w:rPr>
+          <w:b/>
+          <w:bCs/>
+        </w:rPr>
+        <w:pict w14:anchorId="5300FA51">
+          <v:shape id="_x0000_i1072" type="#_x0000_t75" style="width:481.8pt;height:289.2pt">
+            <v:imagedata croptop="-65520f" cropbottom="65520f"/>
+          </v:shape>
+        </w:pict>
+      </w:r>
     </w:p>
     <w:p>
       <w:pPr>
@@ -2639,19 +3305,24 @@
           <w:bCs/>
           <w:sz w:val="28"/>
           <w:szCs w:val="28"/>
-        </w:rPr>
-      </w:pPr>
-      <w:r>
+          <w:lang w:val="en-US"/>
+        </w:rPr>
+      </w:pPr>
+    </w:p>
+    <w:p>
+      <w:pPr>
         <w:rPr>
           <w:rFonts w:ascii="Times New Roman" w:hAnsi="Times New Roman" w:cs="Times New Roman"/>
           <w:b/>
           <w:bCs/>
           <w:sz w:val="28"/>
           <w:szCs w:val="28"/>
-        </w:rPr>
-        <w:t xml:space="preserve">6. </w:t>
-      </w:r>
-      <w:r>
+          <w:lang w:val="en-US"/>
+        </w:rPr>
+      </w:pPr>
+    </w:p>
+    <w:p>
+      <w:pPr>
         <w:rPr>
           <w:rFonts w:ascii="Times New Roman" w:hAnsi="Times New Roman" w:cs="Times New Roman"/>
           <w:b/>
@@ -2659,13 +3330,8 @@
           <w:sz w:val="28"/>
           <w:szCs w:val="28"/>
         </w:rPr>
-        <w:t>Интерпритация ССП:</w:t>
-      </w:r>
-    </w:p>
-    <w:p>
-      <w:pPr>
-        <w:spacing w:after="120" w:line="240" w:lineRule="auto"/>
-        <w:jc w:val="both"/>
+      </w:pPr>
+      <w:r>
         <w:rPr>
           <w:rFonts w:ascii="Times New Roman" w:hAnsi="Times New Roman" w:cs="Times New Roman"/>
           <w:b/>
@@ -2673,7 +3339,9 @@
           <w:sz w:val="28"/>
           <w:szCs w:val="28"/>
         </w:rPr>
-      </w:pPr>
+        <w:t xml:space="preserve">6. </w:t>
+      </w:r>
+      <w:proofErr w:type="spellStart"/>
       <w:r>
         <w:rPr>
           <w:rFonts w:ascii="Times New Roman" w:hAnsi="Times New Roman" w:cs="Times New Roman"/>
@@ -2682,8 +3350,9 @@
           <w:sz w:val="28"/>
           <w:szCs w:val="28"/>
         </w:rPr>
-        <w:t>7</w:t>
-      </w:r>
+        <w:t>Интерпритация</w:t>
+      </w:r>
+      <w:proofErr w:type="spellEnd"/>
       <w:r>
         <w:rPr>
           <w:rFonts w:ascii="Times New Roman" w:hAnsi="Times New Roman" w:cs="Times New Roman"/>
@@ -2692,9 +3361,48 @@
           <w:sz w:val="28"/>
           <w:szCs w:val="28"/>
         </w:rPr>
-        <w:t xml:space="preserve">. </w:t>
-      </w:r>
-      <w:r>
+        <w:t xml:space="preserve"> ССП:</w:t>
+      </w:r>
+    </w:p>
+    <w:p>
+      <w:pPr>
+        <w:rPr>
+          <w:rFonts w:ascii="Times New Roman" w:hAnsi="Times New Roman" w:cs="Times New Roman"/>
+          <w:sz w:val="24"/>
+          <w:szCs w:val="24"/>
+        </w:rPr>
+      </w:pPr>
+      <w:proofErr w:type="spellStart"/>
+      <w:r>
+        <w:rPr>
+          <w:rFonts w:ascii="Times New Roman" w:hAnsi="Times New Roman" w:cs="Times New Roman"/>
+          <w:sz w:val="24"/>
+          <w:szCs w:val="24"/>
+        </w:rPr>
+        <w:t>Интерпритация</w:t>
+      </w:r>
+      <w:proofErr w:type="spellEnd"/>
+      <w:r>
+        <w:rPr>
+          <w:rFonts w:ascii="Times New Roman" w:hAnsi="Times New Roman" w:cs="Times New Roman"/>
+          <w:sz w:val="24"/>
+          <w:szCs w:val="24"/>
+        </w:rPr>
+        <w:t xml:space="preserve">: всем переменным </w:t>
+      </w:r>
+      <w:r>
+        <w:rPr>
+          <w:rFonts w:ascii="Times New Roman" w:hAnsi="Times New Roman" w:cs="Times New Roman"/>
+          <w:sz w:val="24"/>
+          <w:szCs w:val="24"/>
+        </w:rPr>
+        <w:t>{</w:t>
+      </w:r>
+    </w:p>
+    <w:p>
+      <w:pPr>
+        <w:spacing w:after="120" w:line="240" w:lineRule="auto"/>
+        <w:jc w:val="both"/>
         <w:rPr>
           <w:rFonts w:ascii="Times New Roman" w:hAnsi="Times New Roman" w:cs="Times New Roman"/>
           <w:b/>
@@ -2702,8 +3410,7 @@
           <w:sz w:val="28"/>
           <w:szCs w:val="28"/>
         </w:rPr>
-        <w:t>Текст</w:t>
-      </w:r>
+      </w:pPr>
       <w:r>
         <w:rPr>
           <w:rFonts w:ascii="Times New Roman" w:hAnsi="Times New Roman" w:cs="Times New Roman"/>
@@ -2712,7 +3419,7 @@
           <w:sz w:val="28"/>
           <w:szCs w:val="28"/>
         </w:rPr>
-        <w:t xml:space="preserve"> </w:t>
+        <w:t>7</w:t>
       </w:r>
       <w:r>
         <w:rPr>
@@ -2722,7 +3429,7 @@
           <w:sz w:val="28"/>
           <w:szCs w:val="28"/>
         </w:rPr>
-        <w:t>программы</w:t>
+        <w:t xml:space="preserve">. </w:t>
       </w:r>
       <w:r>
         <w:rPr>
@@ -2732,7 +3439,7 @@
           <w:sz w:val="28"/>
           <w:szCs w:val="28"/>
         </w:rPr>
-        <w:t xml:space="preserve"> </w:t>
+        <w:t>Текст</w:t>
       </w:r>
       <w:r>
         <w:rPr>
@@ -2742,7 +3449,7 @@
           <w:sz w:val="28"/>
           <w:szCs w:val="28"/>
         </w:rPr>
-        <w:t>с</w:t>
+        <w:t xml:space="preserve"> </w:t>
       </w:r>
       <w:r>
         <w:rPr>
@@ -2752,7 +3459,7 @@
           <w:sz w:val="28"/>
           <w:szCs w:val="28"/>
         </w:rPr>
-        <w:t xml:space="preserve"> </w:t>
+        <w:t>программы</w:t>
       </w:r>
       <w:r>
         <w:rPr>
@@ -2762,7 +3469,7 @@
           <w:sz w:val="28"/>
           <w:szCs w:val="28"/>
         </w:rPr>
-        <w:t>пояснениями</w:t>
+        <w:t xml:space="preserve"> </w:t>
       </w:r>
       <w:r>
         <w:rPr>
@@ -2772,6 +3479,36 @@
           <w:sz w:val="28"/>
           <w:szCs w:val="28"/>
         </w:rPr>
+        <w:t>с</w:t>
+      </w:r>
+      <w:r>
+        <w:rPr>
+          <w:rFonts w:ascii="Times New Roman" w:hAnsi="Times New Roman" w:cs="Times New Roman"/>
+          <w:b/>
+          <w:bCs/>
+          <w:sz w:val="28"/>
+          <w:szCs w:val="28"/>
+        </w:rPr>
+        <w:t xml:space="preserve"> </w:t>
+      </w:r>
+      <w:r>
+        <w:rPr>
+          <w:rFonts w:ascii="Times New Roman" w:hAnsi="Times New Roman" w:cs="Times New Roman"/>
+          <w:b/>
+          <w:bCs/>
+          <w:sz w:val="28"/>
+          <w:szCs w:val="28"/>
+        </w:rPr>
+        <w:t>пояснениями</w:t>
+      </w:r>
+      <w:r>
+        <w:rPr>
+          <w:rFonts w:ascii="Times New Roman" w:hAnsi="Times New Roman" w:cs="Times New Roman"/>
+          <w:b/>
+          <w:bCs/>
+          <w:sz w:val="28"/>
+          <w:szCs w:val="28"/>
+        </w:rPr>
         <w:t>:</w:t>
       </w:r>
     </w:p>
@@ -2782,37 +3519,75 @@
           <w:rFonts w:ascii="Times New Roman" w:hAnsi="Times New Roman" w:cs="Times New Roman"/>
           <w:sz w:val="24"/>
           <w:szCs w:val="24"/>
-          <w:lang w:val="en-US"/>
-        </w:rPr>
-      </w:pPr>
-      <w:r>
-        <w:rPr>
-          <w:rFonts w:ascii="Times New Roman" w:hAnsi="Times New Roman" w:cs="Times New Roman"/>
-          <w:sz w:val="24"/>
-          <w:szCs w:val="24"/>
-          <w:lang w:val="en-US"/>
-        </w:rPr>
-        <w:t xml:space="preserve">def </w:t>
-      </w:r>
-      <w:proofErr w:type="spellStart"/>
-      <w:r>
-        <w:rPr>
-          <w:rFonts w:ascii="Times New Roman" w:hAnsi="Times New Roman" w:cs="Times New Roman"/>
-          <w:sz w:val="24"/>
-          <w:szCs w:val="24"/>
-          <w:lang w:val="en-US"/>
-        </w:rPr>
-        <w:t>is_prime</w:t>
-      </w:r>
-      <w:proofErr w:type="spellEnd"/>
-      <w:r>
-        <w:rPr>
-          <w:rFonts w:ascii="Times New Roman" w:hAnsi="Times New Roman" w:cs="Times New Roman"/>
-          <w:sz w:val="24"/>
-          <w:szCs w:val="24"/>
-          <w:lang w:val="en-US"/>
-        </w:rPr>
-        <w:t>(n):</w:t>
+        </w:rPr>
+      </w:pPr>
+      <w:r>
+        <w:rPr>
+          <w:rFonts w:ascii="Times New Roman" w:hAnsi="Times New Roman" w:cs="Times New Roman"/>
+          <w:sz w:val="24"/>
+          <w:szCs w:val="24"/>
+          <w:lang w:val="en-US"/>
+        </w:rPr>
+        <w:t>def</w:t>
+      </w:r>
+      <w:r>
+        <w:rPr>
+          <w:rFonts w:ascii="Times New Roman" w:hAnsi="Times New Roman" w:cs="Times New Roman"/>
+          <w:sz w:val="24"/>
+          <w:szCs w:val="24"/>
+        </w:rPr>
+        <w:t xml:space="preserve"> </w:t>
+      </w:r>
+      <w:r>
+        <w:rPr>
+          <w:rFonts w:ascii="Times New Roman" w:hAnsi="Times New Roman" w:cs="Times New Roman"/>
+          <w:sz w:val="24"/>
+          <w:szCs w:val="24"/>
+          <w:lang w:val="en-US"/>
+        </w:rPr>
+        <w:t>is</w:t>
+      </w:r>
+      <w:r>
+        <w:rPr>
+          <w:rFonts w:ascii="Times New Roman" w:hAnsi="Times New Roman" w:cs="Times New Roman"/>
+          <w:sz w:val="24"/>
+          <w:szCs w:val="24"/>
+        </w:rPr>
+        <w:t>_</w:t>
+      </w:r>
+      <w:r>
+        <w:rPr>
+          <w:rFonts w:ascii="Times New Roman" w:hAnsi="Times New Roman" w:cs="Times New Roman"/>
+          <w:sz w:val="24"/>
+          <w:szCs w:val="24"/>
+          <w:lang w:val="en-US"/>
+        </w:rPr>
+        <w:t>prime</w:t>
+      </w:r>
+      <w:r>
+        <w:rPr>
+          <w:rFonts w:ascii="Times New Roman" w:hAnsi="Times New Roman" w:cs="Times New Roman"/>
+          <w:sz w:val="24"/>
+          <w:szCs w:val="24"/>
+        </w:rPr>
+        <w:t>(</w:t>
+      </w:r>
+      <w:r>
+        <w:rPr>
+          <w:rFonts w:ascii="Times New Roman" w:hAnsi="Times New Roman" w:cs="Times New Roman"/>
+          <w:sz w:val="24"/>
+          <w:szCs w:val="24"/>
+          <w:lang w:val="en-US"/>
+        </w:rPr>
+        <w:t>n</w:t>
+      </w:r>
+      <w:r>
+        <w:rPr>
+          <w:rFonts w:ascii="Times New Roman" w:hAnsi="Times New Roman" w:cs="Times New Roman"/>
+          <w:sz w:val="24"/>
+          <w:szCs w:val="24"/>
+        </w:rPr>
+        <w:t>):</w:t>
       </w:r>
     </w:p>
     <w:p>
@@ -2830,9 +3605,17 @@
           <w:rFonts w:ascii="Times New Roman" w:hAnsi="Times New Roman" w:cs="Times New Roman"/>
           <w:sz w:val="24"/>
           <w:szCs w:val="24"/>
-          <w:lang w:val="en-US"/>
-        </w:rPr>
-        <w:t xml:space="preserve">    for </w:t>
+        </w:rPr>
+        <w:t xml:space="preserve">    </w:t>
+      </w:r>
+      <w:r>
+        <w:rPr>
+          <w:rFonts w:ascii="Times New Roman" w:hAnsi="Times New Roman" w:cs="Times New Roman"/>
+          <w:sz w:val="24"/>
+          <w:szCs w:val="24"/>
+          <w:lang w:val="en-US"/>
+        </w:rPr>
+        <w:t xml:space="preserve">for </w:t>
       </w:r>
       <w:proofErr w:type="spellStart"/>
       <w:r>
@@ -2962,7 +3745,6 @@
           <w:szCs w:val="24"/>
           <w:lang w:val="en-US"/>
         </w:rPr>
-        <w:lastRenderedPageBreak/>
         <w:t>n</w:t>
       </w:r>
       <w:r>
@@ -3116,17 +3898,24 @@
           <w:rFonts w:ascii="Times New Roman" w:hAnsi="Times New Roman" w:cs="Times New Roman"/>
           <w:sz w:val="24"/>
           <w:szCs w:val="24"/>
-          <w:lang w:val="en-US"/>
-        </w:rPr>
-      </w:pPr>
-      <w:r>
-        <w:rPr>
-          <w:rFonts w:ascii="Times New Roman" w:hAnsi="Times New Roman" w:cs="Times New Roman"/>
-          <w:sz w:val="24"/>
-          <w:szCs w:val="24"/>
-          <w:lang w:val="en-US"/>
-        </w:rPr>
-        <w:t>else:</w:t>
+        </w:rPr>
+      </w:pPr>
+      <w:r>
+        <w:rPr>
+          <w:rFonts w:ascii="Times New Roman" w:hAnsi="Times New Roman" w:cs="Times New Roman"/>
+          <w:sz w:val="24"/>
+          <w:szCs w:val="24"/>
+          <w:lang w:val="en-US"/>
+        </w:rPr>
+        <w:t>else</w:t>
+      </w:r>
+      <w:r>
+        <w:rPr>
+          <w:rFonts w:ascii="Times New Roman" w:hAnsi="Times New Roman" w:cs="Times New Roman"/>
+          <w:sz w:val="24"/>
+          <w:szCs w:val="24"/>
+        </w:rPr>
+        <w:t>:</w:t>
       </w:r>
     </w:p>
     <w:p>
@@ -3144,9 +3933,17 @@
           <w:rFonts w:ascii="Times New Roman" w:hAnsi="Times New Roman" w:cs="Times New Roman"/>
           <w:sz w:val="24"/>
           <w:szCs w:val="24"/>
-          <w:lang w:val="en-US"/>
-        </w:rPr>
-        <w:t xml:space="preserve">    if </w:t>
+        </w:rPr>
+        <w:t xml:space="preserve">    </w:t>
+      </w:r>
+      <w:r>
+        <w:rPr>
+          <w:rFonts w:ascii="Times New Roman" w:hAnsi="Times New Roman" w:cs="Times New Roman"/>
+          <w:sz w:val="24"/>
+          <w:szCs w:val="24"/>
+          <w:lang w:val="en-US"/>
+        </w:rPr>
+        <w:t xml:space="preserve">if </w:t>
       </w:r>
       <w:proofErr w:type="spellStart"/>
       <w:r>
@@ -3226,6 +4023,7 @@
           <w:szCs w:val="24"/>
           <w:lang w:val="en-US"/>
         </w:rPr>
+        <w:lastRenderedPageBreak/>
         <w:t xml:space="preserve">        print("NO")</w:t>
       </w:r>
     </w:p>
@@ -3580,15 +4378,7 @@
                 <w:sz w:val="24"/>
                 <w:szCs w:val="24"/>
               </w:rPr>
-              <w:t>П</w:t>
-            </w:r>
-            <w:r>
-              <w:rPr>
-                <w:rFonts w:ascii="Times New Roman" w:hAnsi="Times New Roman" w:cs="Times New Roman"/>
-                <w:sz w:val="24"/>
-                <w:szCs w:val="24"/>
-              </w:rPr>
-              <w:t>оложительное число</w:t>
+              <w:t>Положительное число</w:t>
             </w:r>
           </w:p>
         </w:tc>
@@ -3700,15 +4490,7 @@
                 <w:sz w:val="24"/>
                 <w:szCs w:val="24"/>
               </w:rPr>
-              <w:t>П</w:t>
-            </w:r>
-            <w:r>
-              <w:rPr>
-                <w:rFonts w:ascii="Times New Roman" w:hAnsi="Times New Roman" w:cs="Times New Roman"/>
-                <w:sz w:val="24"/>
-                <w:szCs w:val="24"/>
-              </w:rPr>
-              <w:t>оложительное число</w:t>
+              <w:t>Положительное число</w:t>
             </w:r>
           </w:p>
         </w:tc>
@@ -3820,15 +4602,7 @@
                 <w:sz w:val="24"/>
                 <w:szCs w:val="24"/>
               </w:rPr>
-              <w:t>П</w:t>
-            </w:r>
-            <w:r>
-              <w:rPr>
-                <w:rFonts w:ascii="Times New Roman" w:hAnsi="Times New Roman" w:cs="Times New Roman"/>
-                <w:sz w:val="24"/>
-                <w:szCs w:val="24"/>
-              </w:rPr>
-              <w:t>оложительное число</w:t>
+              <w:t>Положительное число</w:t>
             </w:r>
           </w:p>
         </w:tc>
@@ -4012,6 +4786,270 @@
         <w:t>Задача решена правильно, что подтверждается результатами тестов.</w:t>
       </w:r>
     </w:p>
+    <w:p>
+      <w:pPr>
+        <w:tabs>
+          <w:tab w:val="left" w:pos="1359"/>
+        </w:tabs>
+        <w:rPr>
+          <w:rFonts w:ascii="Times New Roman" w:hAnsi="Times New Roman" w:cs="Times New Roman"/>
+          <w:sz w:val="24"/>
+          <w:szCs w:val="24"/>
+        </w:rPr>
+      </w:pPr>
+    </w:p>
+    <w:p>
+      <w:pPr>
+        <w:tabs>
+          <w:tab w:val="left" w:pos="1359"/>
+        </w:tabs>
+        <w:rPr>
+          <w:rFonts w:ascii="Times New Roman" w:hAnsi="Times New Roman" w:cs="Times New Roman"/>
+          <w:sz w:val="24"/>
+          <w:szCs w:val="24"/>
+        </w:rPr>
+      </w:pPr>
+    </w:p>
+    <w:p>
+      <w:pPr>
+        <w:tabs>
+          <w:tab w:val="left" w:pos="1359"/>
+        </w:tabs>
+        <w:rPr>
+          <w:rFonts w:ascii="Times New Roman" w:hAnsi="Times New Roman" w:cs="Times New Roman"/>
+          <w:sz w:val="24"/>
+          <w:szCs w:val="24"/>
+        </w:rPr>
+      </w:pPr>
+    </w:p>
+    <w:p>
+      <w:pPr>
+        <w:tabs>
+          <w:tab w:val="left" w:pos="1359"/>
+        </w:tabs>
+        <w:rPr>
+          <w:rFonts w:ascii="Times New Roman" w:hAnsi="Times New Roman" w:cs="Times New Roman"/>
+          <w:sz w:val="24"/>
+          <w:szCs w:val="24"/>
+        </w:rPr>
+      </w:pPr>
+    </w:p>
+    <w:p>
+      <w:pPr>
+        <w:tabs>
+          <w:tab w:val="left" w:pos="1359"/>
+        </w:tabs>
+        <w:rPr>
+          <w:rFonts w:ascii="Times New Roman" w:hAnsi="Times New Roman" w:cs="Times New Roman"/>
+          <w:sz w:val="24"/>
+          <w:szCs w:val="24"/>
+        </w:rPr>
+      </w:pPr>
+    </w:p>
+    <w:p>
+      <w:pPr>
+        <w:tabs>
+          <w:tab w:val="left" w:pos="1359"/>
+        </w:tabs>
+        <w:rPr>
+          <w:rFonts w:ascii="Times New Roman" w:hAnsi="Times New Roman" w:cs="Times New Roman"/>
+          <w:sz w:val="24"/>
+          <w:szCs w:val="24"/>
+        </w:rPr>
+      </w:pPr>
+    </w:p>
+    <w:p>
+      <w:pPr>
+        <w:tabs>
+          <w:tab w:val="left" w:pos="1359"/>
+        </w:tabs>
+        <w:rPr>
+          <w:rFonts w:ascii="Times New Roman" w:hAnsi="Times New Roman" w:cs="Times New Roman"/>
+          <w:sz w:val="24"/>
+          <w:szCs w:val="24"/>
+        </w:rPr>
+      </w:pPr>
+    </w:p>
+    <w:p>
+      <w:pPr>
+        <w:tabs>
+          <w:tab w:val="left" w:pos="1359"/>
+        </w:tabs>
+        <w:rPr>
+          <w:rFonts w:ascii="Times New Roman" w:hAnsi="Times New Roman" w:cs="Times New Roman"/>
+          <w:sz w:val="24"/>
+          <w:szCs w:val="24"/>
+        </w:rPr>
+      </w:pPr>
+    </w:p>
+    <w:p>
+      <w:pPr>
+        <w:tabs>
+          <w:tab w:val="left" w:pos="1359"/>
+        </w:tabs>
+        <w:rPr>
+          <w:rFonts w:ascii="Times New Roman" w:hAnsi="Times New Roman" w:cs="Times New Roman"/>
+          <w:sz w:val="24"/>
+          <w:szCs w:val="24"/>
+        </w:rPr>
+      </w:pPr>
+    </w:p>
+    <w:p>
+      <w:pPr>
+        <w:tabs>
+          <w:tab w:val="left" w:pos="1359"/>
+        </w:tabs>
+        <w:rPr>
+          <w:rFonts w:ascii="Times New Roman" w:hAnsi="Times New Roman" w:cs="Times New Roman"/>
+          <w:sz w:val="24"/>
+          <w:szCs w:val="24"/>
+        </w:rPr>
+      </w:pPr>
+    </w:p>
+    <w:p>
+      <w:pPr>
+        <w:tabs>
+          <w:tab w:val="left" w:pos="1359"/>
+        </w:tabs>
+        <w:rPr>
+          <w:rFonts w:ascii="Times New Roman" w:hAnsi="Times New Roman" w:cs="Times New Roman"/>
+          <w:sz w:val="24"/>
+          <w:szCs w:val="24"/>
+        </w:rPr>
+      </w:pPr>
+    </w:p>
+    <w:p>
+      <w:pPr>
+        <w:tabs>
+          <w:tab w:val="left" w:pos="1359"/>
+        </w:tabs>
+        <w:rPr>
+          <w:rFonts w:ascii="Times New Roman" w:hAnsi="Times New Roman" w:cs="Times New Roman"/>
+          <w:sz w:val="24"/>
+          <w:szCs w:val="24"/>
+        </w:rPr>
+      </w:pPr>
+    </w:p>
+    <w:p>
+      <w:pPr>
+        <w:tabs>
+          <w:tab w:val="left" w:pos="1359"/>
+        </w:tabs>
+        <w:rPr>
+          <w:rFonts w:ascii="Times New Roman" w:hAnsi="Times New Roman" w:cs="Times New Roman"/>
+          <w:sz w:val="24"/>
+          <w:szCs w:val="24"/>
+        </w:rPr>
+      </w:pPr>
+    </w:p>
+    <w:p>
+      <w:pPr>
+        <w:tabs>
+          <w:tab w:val="left" w:pos="1359"/>
+        </w:tabs>
+        <w:rPr>
+          <w:rFonts w:ascii="Times New Roman" w:hAnsi="Times New Roman" w:cs="Times New Roman"/>
+          <w:sz w:val="24"/>
+          <w:szCs w:val="24"/>
+        </w:rPr>
+      </w:pPr>
+    </w:p>
+    <w:p>
+      <w:pPr>
+        <w:tabs>
+          <w:tab w:val="left" w:pos="1359"/>
+        </w:tabs>
+        <w:rPr>
+          <w:rFonts w:ascii="Times New Roman" w:hAnsi="Times New Roman" w:cs="Times New Roman"/>
+          <w:sz w:val="24"/>
+          <w:szCs w:val="24"/>
+        </w:rPr>
+      </w:pPr>
+    </w:p>
+    <w:p>
+      <w:pPr>
+        <w:tabs>
+          <w:tab w:val="left" w:pos="1359"/>
+        </w:tabs>
+        <w:rPr>
+          <w:rFonts w:ascii="Times New Roman" w:hAnsi="Times New Roman" w:cs="Times New Roman"/>
+          <w:sz w:val="24"/>
+          <w:szCs w:val="24"/>
+        </w:rPr>
+      </w:pPr>
+    </w:p>
+    <w:p>
+      <w:pPr>
+        <w:tabs>
+          <w:tab w:val="left" w:pos="1359"/>
+        </w:tabs>
+        <w:rPr>
+          <w:rFonts w:ascii="Times New Roman" w:hAnsi="Times New Roman" w:cs="Times New Roman"/>
+          <w:sz w:val="24"/>
+          <w:szCs w:val="24"/>
+        </w:rPr>
+      </w:pPr>
+    </w:p>
+    <w:p>
+      <w:pPr>
+        <w:tabs>
+          <w:tab w:val="left" w:pos="1359"/>
+        </w:tabs>
+        <w:rPr>
+          <w:rFonts w:ascii="Times New Roman" w:hAnsi="Times New Roman" w:cs="Times New Roman"/>
+          <w:sz w:val="24"/>
+          <w:szCs w:val="24"/>
+        </w:rPr>
+      </w:pPr>
+    </w:p>
+    <w:p>
+      <w:pPr>
+        <w:tabs>
+          <w:tab w:val="left" w:pos="1359"/>
+        </w:tabs>
+        <w:rPr>
+          <w:rFonts w:ascii="Times New Roman" w:hAnsi="Times New Roman" w:cs="Times New Roman"/>
+          <w:sz w:val="24"/>
+          <w:szCs w:val="24"/>
+        </w:rPr>
+      </w:pPr>
+    </w:p>
+    <w:p>
+      <w:pPr>
+        <w:tabs>
+          <w:tab w:val="left" w:pos="1359"/>
+        </w:tabs>
+        <w:rPr>
+          <w:rFonts w:ascii="Times New Roman" w:hAnsi="Times New Roman" w:cs="Times New Roman"/>
+          <w:sz w:val="24"/>
+          <w:szCs w:val="24"/>
+        </w:rPr>
+      </w:pPr>
+    </w:p>
+    <w:p>
+      <w:pPr>
+        <w:tabs>
+          <w:tab w:val="left" w:pos="1359"/>
+        </w:tabs>
+        <w:rPr>
+          <w:rFonts w:ascii="Times New Roman" w:hAnsi="Times New Roman" w:cs="Times New Roman"/>
+          <w:sz w:val="24"/>
+          <w:szCs w:val="24"/>
+        </w:rPr>
+      </w:pPr>
+    </w:p>
+    <w:p>
+      <w:pPr>
+        <w:tabs>
+          <w:tab w:val="left" w:pos="1359"/>
+        </w:tabs>
+        <w:rPr>
+          <w:rFonts w:ascii="Times New Roman" w:hAnsi="Times New Roman" w:cs="Times New Roman"/>
+          <w:sz w:val="24"/>
+          <w:szCs w:val="24"/>
+        </w:rPr>
+      </w:pPr>
+    </w:p>
     <w:sectPr>
       <w:footerReference w:type="first" r:id="rId14"/>
       <w:pgSz w:w="11906" w:h="16838" w:code="9"/>
@@ -4033,7 +5071,7 @@
 </file>
 
 <file path=word/endnotes.xml><?xml version="1.0" encoding="utf-8"?>
-<w:endnotes xmlns:wpc="http://schemas.microsoft.com/office/word/2010/wordprocessingCanvas" xmlns:cx="http://schemas.microsoft.com/office/drawing/2014/chartex" xmlns:cx1="http://schemas.microsoft.com/office/drawing/2015/9/8/chartex" xmlns:cx2="http://schemas.microsoft.com/office/drawing/2015/10/21/chartex" xmlns:cx3="http://schemas.microsoft.com/office/drawing/2016/5/9/chartex" xmlns:cx4="http://schemas.microsoft.com/office/drawing/2016/5/10/chartex" xmlns:cx5="http://schemas.microsoft.com/office/drawing/2016/5/11/chartex" xmlns:cx6="http://schemas.microsoft.com/office/drawing/2016/5/12/chartex" xmlns:cx7="http://schemas.microsoft.com/office/drawing/2016/5/13/chartex" xmlns:cx8="http://schemas.microsoft.com/office/drawing/2016/5/14/chartex" xmlns:mc="http://schemas.openxmlformats.org/markup-compatibility/2006" xmlns:aink="http://schemas.microsoft.com/office/drawing/2016/ink" xmlns:am3d="http://schemas.microsoft.com/office/drawing/2017/model3d" xmlns:o="urn:schemas-microsoft-com:office:office" xmlns:r="http://schemas.openxmlformats.org/officeDocument/2006/relationships" xmlns:m="http://schemas.openxmlformats.org/officeDocument/2006/math" xmlns:v="urn:schemas-microsoft-com:vml" xmlns:wp14="http://schemas.microsoft.com/office/word/2010/wordprocessingDrawing" xmlns:wp="http://schemas.openxmlformats.org/drawingml/2006/wordprocessingDrawing" xmlns:w10="urn:schemas-microsoft-com:office:word" xmlns:w="http://schemas.openxmlformats.org/wordprocessingml/2006/main" xmlns:w14="http://schemas.microsoft.com/office/word/2010/wordml" xmlns:w15="http://schemas.microsoft.com/office/word/2012/wordml" xmlns:w16cex="http://schemas.microsoft.com/office/word/2018/wordml/cex" xmlns:w16cid="http://schemas.microsoft.com/office/word/2016/wordml/cid" xmlns:w16="http://schemas.microsoft.com/office/word/2018/wordml" xmlns:w16sdtdh="http://schemas.microsoft.com/office/word/2020/wordml/sdtdatahash" xmlns:w16se="http://schemas.microsoft.com/office/word/2015/wordml/symex" xmlns:wpg="http://schemas.microsoft.com/office/word/2010/wordprocessingGroup" xmlns:wpi="http://schemas.microsoft.com/office/word/2010/wordprocessingInk" xmlns:wne="http://schemas.microsoft.com/office/word/2006/wordml" xmlns:wps="http://schemas.microsoft.com/office/word/2010/wordprocessingShape" mc:Ignorable="w14 w15 w16se w16cid w16 w16cex w16sdtdh wp14">
+<w:endnotes xmlns:wpc="http://schemas.microsoft.com/office/word/2010/wordprocessingCanvas" xmlns:cx="http://schemas.microsoft.com/office/drawing/2014/chartex" xmlns:cx1="http://schemas.microsoft.com/office/drawing/2015/9/8/chartex" xmlns:cx2="http://schemas.microsoft.com/office/drawing/2015/10/21/chartex" xmlns:cx3="http://schemas.microsoft.com/office/drawing/2016/5/9/chartex" xmlns:cx4="http://schemas.microsoft.com/office/drawing/2016/5/10/chartex" xmlns:cx5="http://schemas.microsoft.com/office/drawing/2016/5/11/chartex" xmlns:cx6="http://schemas.microsoft.com/office/drawing/2016/5/12/chartex" xmlns:cx7="http://schemas.microsoft.com/office/drawing/2016/5/13/chartex" xmlns:cx8="http://schemas.microsoft.com/office/drawing/2016/5/14/chartex" xmlns:mc="http://schemas.openxmlformats.org/markup-compatibility/2006" xmlns:aink="http://schemas.microsoft.com/office/drawing/2016/ink" xmlns:am3d="http://schemas.microsoft.com/office/drawing/2017/model3d" xmlns:o="urn:schemas-microsoft-com:office:office" xmlns:oel="http://schemas.microsoft.com/office/2019/extlst" xmlns:r="http://schemas.openxmlformats.org/officeDocument/2006/relationships" xmlns:m="http://schemas.openxmlformats.org/officeDocument/2006/math" xmlns:v="urn:schemas-microsoft-com:vml" xmlns:wp14="http://schemas.microsoft.com/office/word/2010/wordprocessingDrawing" xmlns:wp="http://schemas.openxmlformats.org/drawingml/2006/wordprocessingDrawing" xmlns:w10="urn:schemas-microsoft-com:office:word" xmlns:w="http://schemas.openxmlformats.org/wordprocessingml/2006/main" xmlns:w14="http://schemas.microsoft.com/office/word/2010/wordml" xmlns:w15="http://schemas.microsoft.com/office/word/2012/wordml" xmlns:w16cex="http://schemas.microsoft.com/office/word/2018/wordml/cex" xmlns:w16cid="http://schemas.microsoft.com/office/word/2016/wordml/cid" xmlns:w16="http://schemas.microsoft.com/office/word/2018/wordml" xmlns:w16du="http://schemas.microsoft.com/office/word/2023/wordml/word16du" xmlns:w16sdtdh="http://schemas.microsoft.com/office/word/2020/wordml/sdtdatahash" xmlns:w16se="http://schemas.microsoft.com/office/word/2015/wordml/symex" xmlns:wpg="http://schemas.microsoft.com/office/word/2010/wordprocessingGroup" xmlns:wpi="http://schemas.microsoft.com/office/word/2010/wordprocessingInk" xmlns:wne="http://schemas.microsoft.com/office/word/2006/wordml" xmlns:wps="http://schemas.microsoft.com/office/word/2010/wordprocessingShape" mc:Ignorable="w14 w15 w16se w16cid w16 w16cex w16sdtdh w16du wp14">
   <w:endnote w:type="separator" w:id="-1">
     <w:p>
       <w:pPr>
@@ -4058,7 +5096,7 @@
 </file>
 
 <file path=word/footer1.xml><?xml version="1.0" encoding="utf-8"?>
-<w:ftr xmlns:wpc="http://schemas.microsoft.com/office/word/2010/wordprocessingCanvas" xmlns:cx="http://schemas.microsoft.com/office/drawing/2014/chartex" xmlns:cx1="http://schemas.microsoft.com/office/drawing/2015/9/8/chartex" xmlns:cx2="http://schemas.microsoft.com/office/drawing/2015/10/21/chartex" xmlns:cx3="http://schemas.microsoft.com/office/drawing/2016/5/9/chartex" xmlns:cx4="http://schemas.microsoft.com/office/drawing/2016/5/10/chartex" xmlns:cx5="http://schemas.microsoft.com/office/drawing/2016/5/11/chartex" xmlns:cx6="http://schemas.microsoft.com/office/drawing/2016/5/12/chartex" xmlns:cx7="http://schemas.microsoft.com/office/drawing/2016/5/13/chartex" xmlns:cx8="http://schemas.microsoft.com/office/drawing/2016/5/14/chartex" xmlns:mc="http://schemas.openxmlformats.org/markup-compatibility/2006" xmlns:aink="http://schemas.microsoft.com/office/drawing/2016/ink" xmlns:am3d="http://schemas.microsoft.com/office/drawing/2017/model3d" xmlns:o="urn:schemas-microsoft-com:office:office" xmlns:r="http://schemas.openxmlformats.org/officeDocument/2006/relationships" xmlns:m="http://schemas.openxmlformats.org/officeDocument/2006/math" xmlns:v="urn:schemas-microsoft-com:vml" xmlns:wp14="http://schemas.microsoft.com/office/word/2010/wordprocessingDrawing" xmlns:wp="http://schemas.openxmlformats.org/drawingml/2006/wordprocessingDrawing" xmlns:w10="urn:schemas-microsoft-com:office:word" xmlns:w="http://schemas.openxmlformats.org/wordprocessingml/2006/main" xmlns:w14="http://schemas.microsoft.com/office/word/2010/wordml" xmlns:w15="http://schemas.microsoft.com/office/word/2012/wordml" xmlns:w16cex="http://schemas.microsoft.com/office/word/2018/wordml/cex" xmlns:w16cid="http://schemas.microsoft.com/office/word/2016/wordml/cid" xmlns:w16="http://schemas.microsoft.com/office/word/2018/wordml" xmlns:w16sdtdh="http://schemas.microsoft.com/office/word/2020/wordml/sdtdatahash" xmlns:w16se="http://schemas.microsoft.com/office/word/2015/wordml/symex" xmlns:wpg="http://schemas.microsoft.com/office/word/2010/wordprocessingGroup" xmlns:wpi="http://schemas.microsoft.com/office/word/2010/wordprocessingInk" xmlns:wne="http://schemas.microsoft.com/office/word/2006/wordml" xmlns:wps="http://schemas.microsoft.com/office/word/2010/wordprocessingShape" mc:Ignorable="w14 w15 w16se w16cid w16 w16cex w16sdtdh wp14">
+<w:ftr xmlns:wpc="http://schemas.microsoft.com/office/word/2010/wordprocessingCanvas" xmlns:cx="http://schemas.microsoft.com/office/drawing/2014/chartex" xmlns:cx1="http://schemas.microsoft.com/office/drawing/2015/9/8/chartex" xmlns:cx2="http://schemas.microsoft.com/office/drawing/2015/10/21/chartex" xmlns:cx3="http://schemas.microsoft.com/office/drawing/2016/5/9/chartex" xmlns:cx4="http://schemas.microsoft.com/office/drawing/2016/5/10/chartex" xmlns:cx5="http://schemas.microsoft.com/office/drawing/2016/5/11/chartex" xmlns:cx6="http://schemas.microsoft.com/office/drawing/2016/5/12/chartex" xmlns:cx7="http://schemas.microsoft.com/office/drawing/2016/5/13/chartex" xmlns:cx8="http://schemas.microsoft.com/office/drawing/2016/5/14/chartex" xmlns:mc="http://schemas.openxmlformats.org/markup-compatibility/2006" xmlns:aink="http://schemas.microsoft.com/office/drawing/2016/ink" xmlns:am3d="http://schemas.microsoft.com/office/drawing/2017/model3d" xmlns:o="urn:schemas-microsoft-com:office:office" xmlns:oel="http://schemas.microsoft.com/office/2019/extlst" xmlns:r="http://schemas.openxmlformats.org/officeDocument/2006/relationships" xmlns:m="http://schemas.openxmlformats.org/officeDocument/2006/math" xmlns:v="urn:schemas-microsoft-com:vml" xmlns:wp14="http://schemas.microsoft.com/office/word/2010/wordprocessingDrawing" xmlns:wp="http://schemas.openxmlformats.org/drawingml/2006/wordprocessingDrawing" xmlns:w10="urn:schemas-microsoft-com:office:word" xmlns:w="http://schemas.openxmlformats.org/wordprocessingml/2006/main" xmlns:w14="http://schemas.microsoft.com/office/word/2010/wordml" xmlns:w15="http://schemas.microsoft.com/office/word/2012/wordml" xmlns:w16cex="http://schemas.microsoft.com/office/word/2018/wordml/cex" xmlns:w16cid="http://schemas.microsoft.com/office/word/2016/wordml/cid" xmlns:w16="http://schemas.microsoft.com/office/word/2018/wordml" xmlns:w16du="http://schemas.microsoft.com/office/word/2023/wordml/word16du" xmlns:w16sdtdh="http://schemas.microsoft.com/office/word/2020/wordml/sdtdatahash" xmlns:w16se="http://schemas.microsoft.com/office/word/2015/wordml/symex" xmlns:wpg="http://schemas.microsoft.com/office/word/2010/wordprocessingGroup" xmlns:wpi="http://schemas.microsoft.com/office/word/2010/wordprocessingInk" xmlns:wne="http://schemas.microsoft.com/office/word/2006/wordml" xmlns:wps="http://schemas.microsoft.com/office/word/2010/wordprocessingShape" mc:Ignorable="w14 w15 w16se w16cid w16 w16cex w16sdtdh w16du wp14">
   <w:sdt>
     <w:sdtPr>
       <w:id w:val="-1143347050"/>
@@ -4067,7 +5105,6 @@
         <w:docPartUnique/>
       </w:docPartObj>
     </w:sdtPr>
-    <w:sdtEndPr/>
     <w:sdtContent>
       <w:p>
         <w:pPr>
@@ -4099,7 +5136,7 @@
 </file>
 
 <file path=word/footer2.xml><?xml version="1.0" encoding="utf-8"?>
-<w:ftr xmlns:wpc="http://schemas.microsoft.com/office/word/2010/wordprocessingCanvas" xmlns:cx="http://schemas.microsoft.com/office/drawing/2014/chartex" xmlns:cx1="http://schemas.microsoft.com/office/drawing/2015/9/8/chartex" xmlns:cx2="http://schemas.microsoft.com/office/drawing/2015/10/21/chartex" xmlns:cx3="http://schemas.microsoft.com/office/drawing/2016/5/9/chartex" xmlns:cx4="http://schemas.microsoft.com/office/drawing/2016/5/10/chartex" xmlns:cx5="http://schemas.microsoft.com/office/drawing/2016/5/11/chartex" xmlns:cx6="http://schemas.microsoft.com/office/drawing/2016/5/12/chartex" xmlns:cx7="http://schemas.microsoft.com/office/drawing/2016/5/13/chartex" xmlns:cx8="http://schemas.microsoft.com/office/drawing/2016/5/14/chartex" xmlns:mc="http://schemas.openxmlformats.org/markup-compatibility/2006" xmlns:aink="http://schemas.microsoft.com/office/drawing/2016/ink" xmlns:am3d="http://schemas.microsoft.com/office/drawing/2017/model3d" xmlns:o="urn:schemas-microsoft-com:office:office" xmlns:r="http://schemas.openxmlformats.org/officeDocument/2006/relationships" xmlns:m="http://schemas.openxmlformats.org/officeDocument/2006/math" xmlns:v="urn:schemas-microsoft-com:vml" xmlns:wp14="http://schemas.microsoft.com/office/word/2010/wordprocessingDrawing" xmlns:wp="http://schemas.openxmlformats.org/drawingml/2006/wordprocessingDrawing" xmlns:w10="urn:schemas-microsoft-com:office:word" xmlns:w="http://schemas.openxmlformats.org/wordprocessingml/2006/main" xmlns:w14="http://schemas.microsoft.com/office/word/2010/wordml" xmlns:w15="http://schemas.microsoft.com/office/word/2012/wordml" xmlns:w16cex="http://schemas.microsoft.com/office/word/2018/wordml/cex" xmlns:w16cid="http://schemas.microsoft.com/office/word/2016/wordml/cid" xmlns:w16="http://schemas.microsoft.com/office/word/2018/wordml" xmlns:w16sdtdh="http://schemas.microsoft.com/office/word/2020/wordml/sdtdatahash" xmlns:w16se="http://schemas.microsoft.com/office/word/2015/wordml/symex" xmlns:wpg="http://schemas.microsoft.com/office/word/2010/wordprocessingGroup" xmlns:wpi="http://schemas.microsoft.com/office/word/2010/wordprocessingInk" xmlns:wne="http://schemas.microsoft.com/office/word/2006/wordml" xmlns:wps="http://schemas.microsoft.com/office/word/2010/wordprocessingShape" mc:Ignorable="w14 w15 w16se w16cid w16 w16cex w16sdtdh wp14">
+<w:ftr xmlns:wpc="http://schemas.microsoft.com/office/word/2010/wordprocessingCanvas" xmlns:cx="http://schemas.microsoft.com/office/drawing/2014/chartex" xmlns:cx1="http://schemas.microsoft.com/office/drawing/2015/9/8/chartex" xmlns:cx2="http://schemas.microsoft.com/office/drawing/2015/10/21/chartex" xmlns:cx3="http://schemas.microsoft.com/office/drawing/2016/5/9/chartex" xmlns:cx4="http://schemas.microsoft.com/office/drawing/2016/5/10/chartex" xmlns:cx5="http://schemas.microsoft.com/office/drawing/2016/5/11/chartex" xmlns:cx6="http://schemas.microsoft.com/office/drawing/2016/5/12/chartex" xmlns:cx7="http://schemas.microsoft.com/office/drawing/2016/5/13/chartex" xmlns:cx8="http://schemas.microsoft.com/office/drawing/2016/5/14/chartex" xmlns:mc="http://schemas.openxmlformats.org/markup-compatibility/2006" xmlns:aink="http://schemas.microsoft.com/office/drawing/2016/ink" xmlns:am3d="http://schemas.microsoft.com/office/drawing/2017/model3d" xmlns:o="urn:schemas-microsoft-com:office:office" xmlns:oel="http://schemas.microsoft.com/office/2019/extlst" xmlns:r="http://schemas.openxmlformats.org/officeDocument/2006/relationships" xmlns:m="http://schemas.openxmlformats.org/officeDocument/2006/math" xmlns:v="urn:schemas-microsoft-com:vml" xmlns:wp14="http://schemas.microsoft.com/office/word/2010/wordprocessingDrawing" xmlns:wp="http://schemas.openxmlformats.org/drawingml/2006/wordprocessingDrawing" xmlns:w10="urn:schemas-microsoft-com:office:word" xmlns:w="http://schemas.openxmlformats.org/wordprocessingml/2006/main" xmlns:w14="http://schemas.microsoft.com/office/word/2010/wordml" xmlns:w15="http://schemas.microsoft.com/office/word/2012/wordml" xmlns:w16cex="http://schemas.microsoft.com/office/word/2018/wordml/cex" xmlns:w16cid="http://schemas.microsoft.com/office/word/2016/wordml/cid" xmlns:w16="http://schemas.microsoft.com/office/word/2018/wordml" xmlns:w16du="http://schemas.microsoft.com/office/word/2023/wordml/word16du" xmlns:w16sdtdh="http://schemas.microsoft.com/office/word/2020/wordml/sdtdatahash" xmlns:w16se="http://schemas.microsoft.com/office/word/2015/wordml/symex" xmlns:wpg="http://schemas.microsoft.com/office/word/2010/wordprocessingGroup" xmlns:wpi="http://schemas.microsoft.com/office/word/2010/wordprocessingInk" xmlns:wne="http://schemas.microsoft.com/office/word/2006/wordml" xmlns:wps="http://schemas.microsoft.com/office/word/2010/wordprocessingShape" mc:Ignorable="w14 w15 w16se w16cid w16 w16cex w16sdtdh w16du wp14">
   <w:p>
     <w:pPr>
       <w:pStyle w:val="a9"/>
@@ -4110,7 +5147,7 @@
 </file>
 
 <file path=word/footer3.xml><?xml version="1.0" encoding="utf-8"?>
-<w:ftr xmlns:wpc="http://schemas.microsoft.com/office/word/2010/wordprocessingCanvas" xmlns:cx="http://schemas.microsoft.com/office/drawing/2014/chartex" xmlns:cx1="http://schemas.microsoft.com/office/drawing/2015/9/8/chartex" xmlns:cx2="http://schemas.microsoft.com/office/drawing/2015/10/21/chartex" xmlns:cx3="http://schemas.microsoft.com/office/drawing/2016/5/9/chartex" xmlns:cx4="http://schemas.microsoft.com/office/drawing/2016/5/10/chartex" xmlns:cx5="http://schemas.microsoft.com/office/drawing/2016/5/11/chartex" xmlns:cx6="http://schemas.microsoft.com/office/drawing/2016/5/12/chartex" xmlns:cx7="http://schemas.microsoft.com/office/drawing/2016/5/13/chartex" xmlns:cx8="http://schemas.microsoft.com/office/drawing/2016/5/14/chartex" xmlns:mc="http://schemas.openxmlformats.org/markup-compatibility/2006" xmlns:aink="http://schemas.microsoft.com/office/drawing/2016/ink" xmlns:am3d="http://schemas.microsoft.com/office/drawing/2017/model3d" xmlns:o="urn:schemas-microsoft-com:office:office" xmlns:r="http://schemas.openxmlformats.org/officeDocument/2006/relationships" xmlns:m="http://schemas.openxmlformats.org/officeDocument/2006/math" xmlns:v="urn:schemas-microsoft-com:vml" xmlns:wp14="http://schemas.microsoft.com/office/word/2010/wordprocessingDrawing" xmlns:wp="http://schemas.openxmlformats.org/drawingml/2006/wordprocessingDrawing" xmlns:w10="urn:schemas-microsoft-com:office:word" xmlns:w="http://schemas.openxmlformats.org/wordprocessingml/2006/main" xmlns:w14="http://schemas.microsoft.com/office/word/2010/wordml" xmlns:w15="http://schemas.microsoft.com/office/word/2012/wordml" xmlns:w16cex="http://schemas.microsoft.com/office/word/2018/wordml/cex" xmlns:w16cid="http://schemas.microsoft.com/office/word/2016/wordml/cid" xmlns:w16="http://schemas.microsoft.com/office/word/2018/wordml" xmlns:w16sdtdh="http://schemas.microsoft.com/office/word/2020/wordml/sdtdatahash" xmlns:w16se="http://schemas.microsoft.com/office/word/2015/wordml/symex" xmlns:wpg="http://schemas.microsoft.com/office/word/2010/wordprocessingGroup" xmlns:wpi="http://schemas.microsoft.com/office/word/2010/wordprocessingInk" xmlns:wne="http://schemas.microsoft.com/office/word/2006/wordml" xmlns:wps="http://schemas.microsoft.com/office/word/2010/wordprocessingShape" mc:Ignorable="w14 w15 w16se w16cid w16 w16cex w16sdtdh wp14">
+<w:ftr xmlns:wpc="http://schemas.microsoft.com/office/word/2010/wordprocessingCanvas" xmlns:cx="http://schemas.microsoft.com/office/drawing/2014/chartex" xmlns:cx1="http://schemas.microsoft.com/office/drawing/2015/9/8/chartex" xmlns:cx2="http://schemas.microsoft.com/office/drawing/2015/10/21/chartex" xmlns:cx3="http://schemas.microsoft.com/office/drawing/2016/5/9/chartex" xmlns:cx4="http://schemas.microsoft.com/office/drawing/2016/5/10/chartex" xmlns:cx5="http://schemas.microsoft.com/office/drawing/2016/5/11/chartex" xmlns:cx6="http://schemas.microsoft.com/office/drawing/2016/5/12/chartex" xmlns:cx7="http://schemas.microsoft.com/office/drawing/2016/5/13/chartex" xmlns:cx8="http://schemas.microsoft.com/office/drawing/2016/5/14/chartex" xmlns:mc="http://schemas.openxmlformats.org/markup-compatibility/2006" xmlns:aink="http://schemas.microsoft.com/office/drawing/2016/ink" xmlns:am3d="http://schemas.microsoft.com/office/drawing/2017/model3d" xmlns:o="urn:schemas-microsoft-com:office:office" xmlns:oel="http://schemas.microsoft.com/office/2019/extlst" xmlns:r="http://schemas.openxmlformats.org/officeDocument/2006/relationships" xmlns:m="http://schemas.openxmlformats.org/officeDocument/2006/math" xmlns:v="urn:schemas-microsoft-com:vml" xmlns:wp14="http://schemas.microsoft.com/office/word/2010/wordprocessingDrawing" xmlns:wp="http://schemas.openxmlformats.org/drawingml/2006/wordprocessingDrawing" xmlns:w10="urn:schemas-microsoft-com:office:word" xmlns:w="http://schemas.openxmlformats.org/wordprocessingml/2006/main" xmlns:w14="http://schemas.microsoft.com/office/word/2010/wordml" xmlns:w15="http://schemas.microsoft.com/office/word/2012/wordml" xmlns:w16cex="http://schemas.microsoft.com/office/word/2018/wordml/cex" xmlns:w16cid="http://schemas.microsoft.com/office/word/2016/wordml/cid" xmlns:w16="http://schemas.microsoft.com/office/word/2018/wordml" xmlns:w16du="http://schemas.microsoft.com/office/word/2023/wordml/word16du" xmlns:w16sdtdh="http://schemas.microsoft.com/office/word/2020/wordml/sdtdatahash" xmlns:w16se="http://schemas.microsoft.com/office/word/2015/wordml/symex" xmlns:wpg="http://schemas.microsoft.com/office/word/2010/wordprocessingGroup" xmlns:wpi="http://schemas.microsoft.com/office/word/2010/wordprocessingInk" xmlns:wne="http://schemas.microsoft.com/office/word/2006/wordml" xmlns:wps="http://schemas.microsoft.com/office/word/2010/wordprocessingShape" mc:Ignorable="w14 w15 w16se w16cid w16 w16cex w16sdtdh w16du wp14">
   <w:sdt>
     <w:sdtPr>
       <w:id w:val="1061286681"/>
@@ -4119,7 +5156,6 @@
         <w:docPartUnique/>
       </w:docPartObj>
     </w:sdtPr>
-    <w:sdtEndPr/>
     <w:sdtContent>
       <w:p>
         <w:pPr>
@@ -4151,7 +5187,7 @@
 </file>
 
 <file path=word/footnotes.xml><?xml version="1.0" encoding="utf-8"?>
-<w:footnotes xmlns:wpc="http://schemas.microsoft.com/office/word/2010/wordprocessingCanvas" xmlns:cx="http://schemas.microsoft.com/office/drawing/2014/chartex" xmlns:cx1="http://schemas.microsoft.com/office/drawing/2015/9/8/chartex" xmlns:cx2="http://schemas.microsoft.com/office/drawing/2015/10/21/chartex" xmlns:cx3="http://schemas.microsoft.com/office/drawing/2016/5/9/chartex" xmlns:cx4="http://schemas.microsoft.com/office/drawing/2016/5/10/chartex" xmlns:cx5="http://schemas.microsoft.com/office/drawing/2016/5/11/chartex" xmlns:cx6="http://schemas.microsoft.com/office/drawing/2016/5/12/chartex" xmlns:cx7="http://schemas.microsoft.com/office/drawing/2016/5/13/chartex" xmlns:cx8="http://schemas.microsoft.com/office/drawing/2016/5/14/chartex" xmlns:mc="http://schemas.openxmlformats.org/markup-compatibility/2006" xmlns:aink="http://schemas.microsoft.com/office/drawing/2016/ink" xmlns:am3d="http://schemas.microsoft.com/office/drawing/2017/model3d" xmlns:o="urn:schemas-microsoft-com:office:office" xmlns:r="http://schemas.openxmlformats.org/officeDocument/2006/relationships" xmlns:m="http://schemas.openxmlformats.org/officeDocument/2006/math" xmlns:v="urn:schemas-microsoft-com:vml" xmlns:wp14="http://schemas.microsoft.com/office/word/2010/wordprocessingDrawing" xmlns:wp="http://schemas.openxmlformats.org/drawingml/2006/wordprocessingDrawing" xmlns:w10="urn:schemas-microsoft-com:office:word" xmlns:w="http://schemas.openxmlformats.org/wordprocessingml/2006/main" xmlns:w14="http://schemas.microsoft.com/office/word/2010/wordml" xmlns:w15="http://schemas.microsoft.com/office/word/2012/wordml" xmlns:w16cex="http://schemas.microsoft.com/office/word/2018/wordml/cex" xmlns:w16cid="http://schemas.microsoft.com/office/word/2016/wordml/cid" xmlns:w16="http://schemas.microsoft.com/office/word/2018/wordml" xmlns:w16sdtdh="http://schemas.microsoft.com/office/word/2020/wordml/sdtdatahash" xmlns:w16se="http://schemas.microsoft.com/office/word/2015/wordml/symex" xmlns:wpg="http://schemas.microsoft.com/office/word/2010/wordprocessingGroup" xmlns:wpi="http://schemas.microsoft.com/office/word/2010/wordprocessingInk" xmlns:wne="http://schemas.microsoft.com/office/word/2006/wordml" xmlns:wps="http://schemas.microsoft.com/office/word/2010/wordprocessingShape" mc:Ignorable="w14 w15 w16se w16cid w16 w16cex w16sdtdh wp14">
+<w:footnotes xmlns:wpc="http://schemas.microsoft.com/office/word/2010/wordprocessingCanvas" xmlns:cx="http://schemas.microsoft.com/office/drawing/2014/chartex" xmlns:cx1="http://schemas.microsoft.com/office/drawing/2015/9/8/chartex" xmlns:cx2="http://schemas.microsoft.com/office/drawing/2015/10/21/chartex" xmlns:cx3="http://schemas.microsoft.com/office/drawing/2016/5/9/chartex" xmlns:cx4="http://schemas.microsoft.com/office/drawing/2016/5/10/chartex" xmlns:cx5="http://schemas.microsoft.com/office/drawing/2016/5/11/chartex" xmlns:cx6="http://schemas.microsoft.com/office/drawing/2016/5/12/chartex" xmlns:cx7="http://schemas.microsoft.com/office/drawing/2016/5/13/chartex" xmlns:cx8="http://schemas.microsoft.com/office/drawing/2016/5/14/chartex" xmlns:mc="http://schemas.openxmlformats.org/markup-compatibility/2006" xmlns:aink="http://schemas.microsoft.com/office/drawing/2016/ink" xmlns:am3d="http://schemas.microsoft.com/office/drawing/2017/model3d" xmlns:o="urn:schemas-microsoft-com:office:office" xmlns:oel="http://schemas.microsoft.com/office/2019/extlst" xmlns:r="http://schemas.openxmlformats.org/officeDocument/2006/relationships" xmlns:m="http://schemas.openxmlformats.org/officeDocument/2006/math" xmlns:v="urn:schemas-microsoft-com:vml" xmlns:wp14="http://schemas.microsoft.com/office/word/2010/wordprocessingDrawing" xmlns:wp="http://schemas.openxmlformats.org/drawingml/2006/wordprocessingDrawing" xmlns:w10="urn:schemas-microsoft-com:office:word" xmlns:w="http://schemas.openxmlformats.org/wordprocessingml/2006/main" xmlns:w14="http://schemas.microsoft.com/office/word/2010/wordml" xmlns:w15="http://schemas.microsoft.com/office/word/2012/wordml" xmlns:w16cex="http://schemas.microsoft.com/office/word/2018/wordml/cex" xmlns:w16cid="http://schemas.microsoft.com/office/word/2016/wordml/cid" xmlns:w16="http://schemas.microsoft.com/office/word/2018/wordml" xmlns:w16du="http://schemas.microsoft.com/office/word/2023/wordml/word16du" xmlns:w16sdtdh="http://schemas.microsoft.com/office/word/2020/wordml/sdtdatahash" xmlns:w16se="http://schemas.microsoft.com/office/word/2015/wordml/symex" xmlns:wpg="http://schemas.microsoft.com/office/word/2010/wordprocessingGroup" xmlns:wpi="http://schemas.microsoft.com/office/word/2010/wordprocessingInk" xmlns:wne="http://schemas.microsoft.com/office/word/2006/wordml" xmlns:wps="http://schemas.microsoft.com/office/word/2010/wordprocessingShape" mc:Ignorable="w14 w15 w16se w16cid w16 w16cex w16sdtdh w16du wp14">
   <w:footnote w:type="separator" w:id="-1">
     <w:p>
       <w:pPr>
@@ -4176,7 +5212,7 @@
 </file>
 
 <file path=word/numbering.xml><?xml version="1.0" encoding="utf-8"?>
-<w:numbering xmlns:wpc="http://schemas.microsoft.com/office/word/2010/wordprocessingCanvas" xmlns:cx="http://schemas.microsoft.com/office/drawing/2014/chartex" xmlns:cx1="http://schemas.microsoft.com/office/drawing/2015/9/8/chartex" xmlns:cx2="http://schemas.microsoft.com/office/drawing/2015/10/21/chartex" xmlns:cx3="http://schemas.microsoft.com/office/drawing/2016/5/9/chartex" xmlns:cx4="http://schemas.microsoft.com/office/drawing/2016/5/10/chartex" xmlns:cx5="http://schemas.microsoft.com/office/drawing/2016/5/11/chartex" xmlns:cx6="http://schemas.microsoft.com/office/drawing/2016/5/12/chartex" xmlns:cx7="http://schemas.microsoft.com/office/drawing/2016/5/13/chartex" xmlns:cx8="http://schemas.microsoft.com/office/drawing/2016/5/14/chartex" xmlns:mc="http://schemas.openxmlformats.org/markup-compatibility/2006" xmlns:aink="http://schemas.microsoft.com/office/drawing/2016/ink" xmlns:am3d="http://schemas.microsoft.com/office/drawing/2017/model3d" xmlns:o="urn:schemas-microsoft-com:office:office" xmlns:r="http://schemas.openxmlformats.org/officeDocument/2006/relationships" xmlns:m="http://schemas.openxmlformats.org/officeDocument/2006/math" xmlns:v="urn:schemas-microsoft-com:vml" xmlns:wp14="http://schemas.microsoft.com/office/word/2010/wordprocessingDrawing" xmlns:wp="http://schemas.openxmlformats.org/drawingml/2006/wordprocessingDrawing" xmlns:w10="urn:schemas-microsoft-com:office:word" xmlns:w="http://schemas.openxmlformats.org/wordprocessingml/2006/main" xmlns:w14="http://schemas.microsoft.com/office/word/2010/wordml" xmlns:w15="http://schemas.microsoft.com/office/word/2012/wordml" xmlns:w16cex="http://schemas.microsoft.com/office/word/2018/wordml/cex" xmlns:w16cid="http://schemas.microsoft.com/office/word/2016/wordml/cid" xmlns:w16="http://schemas.microsoft.com/office/word/2018/wordml" xmlns:w16sdtdh="http://schemas.microsoft.com/office/word/2020/wordml/sdtdatahash" xmlns:w16se="http://schemas.microsoft.com/office/word/2015/wordml/symex" xmlns:wpg="http://schemas.microsoft.com/office/word/2010/wordprocessingGroup" xmlns:wpi="http://schemas.microsoft.com/office/word/2010/wordprocessingInk" xmlns:wne="http://schemas.microsoft.com/office/word/2006/wordml" xmlns:wps="http://schemas.microsoft.com/office/word/2010/wordprocessingShape" mc:Ignorable="w14 w15 w16se w16cid w16 w16cex w16sdtdh wp14">
+<w:numbering xmlns:wpc="http://schemas.microsoft.com/office/word/2010/wordprocessingCanvas" xmlns:cx="http://schemas.microsoft.com/office/drawing/2014/chartex" xmlns:cx1="http://schemas.microsoft.com/office/drawing/2015/9/8/chartex" xmlns:cx2="http://schemas.microsoft.com/office/drawing/2015/10/21/chartex" xmlns:cx3="http://schemas.microsoft.com/office/drawing/2016/5/9/chartex" xmlns:cx4="http://schemas.microsoft.com/office/drawing/2016/5/10/chartex" xmlns:cx5="http://schemas.microsoft.com/office/drawing/2016/5/11/chartex" xmlns:cx6="http://schemas.microsoft.com/office/drawing/2016/5/12/chartex" xmlns:cx7="http://schemas.microsoft.com/office/drawing/2016/5/13/chartex" xmlns:cx8="http://schemas.microsoft.com/office/drawing/2016/5/14/chartex" xmlns:mc="http://schemas.openxmlformats.org/markup-compatibility/2006" xmlns:aink="http://schemas.microsoft.com/office/drawing/2016/ink" xmlns:am3d="http://schemas.microsoft.com/office/drawing/2017/model3d" xmlns:o="urn:schemas-microsoft-com:office:office" xmlns:oel="http://schemas.microsoft.com/office/2019/extlst" xmlns:r="http://schemas.openxmlformats.org/officeDocument/2006/relationships" xmlns:m="http://schemas.openxmlformats.org/officeDocument/2006/math" xmlns:v="urn:schemas-microsoft-com:vml" xmlns:wp14="http://schemas.microsoft.com/office/word/2010/wordprocessingDrawing" xmlns:wp="http://schemas.openxmlformats.org/drawingml/2006/wordprocessingDrawing" xmlns:w10="urn:schemas-microsoft-com:office:word" xmlns:w="http://schemas.openxmlformats.org/wordprocessingml/2006/main" xmlns:w14="http://schemas.microsoft.com/office/word/2010/wordml" xmlns:w15="http://schemas.microsoft.com/office/word/2012/wordml" xmlns:w16cex="http://schemas.microsoft.com/office/word/2018/wordml/cex" xmlns:w16cid="http://schemas.microsoft.com/office/word/2016/wordml/cid" xmlns:w16="http://schemas.microsoft.com/office/word/2018/wordml" xmlns:w16du="http://schemas.microsoft.com/office/word/2023/wordml/word16du" xmlns:w16sdtdh="http://schemas.microsoft.com/office/word/2020/wordml/sdtdatahash" xmlns:w16se="http://schemas.microsoft.com/office/word/2015/wordml/symex" xmlns:wpg="http://schemas.microsoft.com/office/word/2010/wordprocessingGroup" xmlns:wpi="http://schemas.microsoft.com/office/word/2010/wordprocessingInk" xmlns:wne="http://schemas.microsoft.com/office/word/2006/wordml" xmlns:wps="http://schemas.microsoft.com/office/word/2010/wordprocessingShape" mc:Ignorable="w14 w15 w16se w16cid w16 w16cex w16sdtdh w16du wp14">
   <w:abstractNum w:abstractNumId="0" w15:restartNumberingAfterBreak="0">
     <w:nsid w:val="00183490"/>
     <w:multiLevelType w:val="hybridMultilevel"/>
@@ -7558,88 +8594,88 @@
       </w:rPr>
     </w:lvl>
   </w:abstractNum>
-  <w:num w:numId="1">
+  <w:num w:numId="1" w16cid:durableId="1858301573">
     <w:abstractNumId w:val="22"/>
   </w:num>
-  <w:num w:numId="2">
+  <w:num w:numId="2" w16cid:durableId="302541193">
     <w:abstractNumId w:val="0"/>
   </w:num>
-  <w:num w:numId="3">
+  <w:num w:numId="3" w16cid:durableId="148444260">
     <w:abstractNumId w:val="8"/>
   </w:num>
-  <w:num w:numId="4">
+  <w:num w:numId="4" w16cid:durableId="1016345458">
     <w:abstractNumId w:val="18"/>
   </w:num>
-  <w:num w:numId="5">
+  <w:num w:numId="5" w16cid:durableId="1916015020">
     <w:abstractNumId w:val="12"/>
   </w:num>
-  <w:num w:numId="6">
+  <w:num w:numId="6" w16cid:durableId="520123747">
     <w:abstractNumId w:val="14"/>
   </w:num>
-  <w:num w:numId="7">
+  <w:num w:numId="7" w16cid:durableId="1239053333">
     <w:abstractNumId w:val="13"/>
   </w:num>
-  <w:num w:numId="8">
+  <w:num w:numId="8" w16cid:durableId="1926762491">
     <w:abstractNumId w:val="11"/>
   </w:num>
-  <w:num w:numId="9">
+  <w:num w:numId="9" w16cid:durableId="470363339">
     <w:abstractNumId w:val="29"/>
   </w:num>
-  <w:num w:numId="10">
+  <w:num w:numId="10" w16cid:durableId="336855467">
     <w:abstractNumId w:val="27"/>
   </w:num>
-  <w:num w:numId="11">
+  <w:num w:numId="11" w16cid:durableId="1882549805">
     <w:abstractNumId w:val="1"/>
   </w:num>
-  <w:num w:numId="12">
+  <w:num w:numId="12" w16cid:durableId="315838835">
     <w:abstractNumId w:val="20"/>
   </w:num>
-  <w:num w:numId="13">
+  <w:num w:numId="13" w16cid:durableId="74671440">
     <w:abstractNumId w:val="26"/>
   </w:num>
-  <w:num w:numId="14">
+  <w:num w:numId="14" w16cid:durableId="174732514">
     <w:abstractNumId w:val="31"/>
   </w:num>
-  <w:num w:numId="15">
+  <w:num w:numId="15" w16cid:durableId="2091459369">
     <w:abstractNumId w:val="32"/>
   </w:num>
-  <w:num w:numId="16">
+  <w:num w:numId="16" w16cid:durableId="1805730870">
     <w:abstractNumId w:val="28"/>
   </w:num>
-  <w:num w:numId="17">
+  <w:num w:numId="17" w16cid:durableId="845902694">
     <w:abstractNumId w:val="15"/>
   </w:num>
-  <w:num w:numId="18">
+  <w:num w:numId="18" w16cid:durableId="2029867698">
     <w:abstractNumId w:val="33"/>
   </w:num>
-  <w:num w:numId="19">
+  <w:num w:numId="19" w16cid:durableId="1285425514">
     <w:abstractNumId w:val="4"/>
   </w:num>
-  <w:num w:numId="20">
+  <w:num w:numId="20" w16cid:durableId="1782064630">
     <w:abstractNumId w:val="2"/>
   </w:num>
-  <w:num w:numId="21">
+  <w:num w:numId="21" w16cid:durableId="1236165383">
     <w:abstractNumId w:val="9"/>
   </w:num>
-  <w:num w:numId="22">
+  <w:num w:numId="22" w16cid:durableId="1228878814">
     <w:abstractNumId w:val="30"/>
   </w:num>
-  <w:num w:numId="23">
+  <w:num w:numId="23" w16cid:durableId="1220937232">
     <w:abstractNumId w:val="16"/>
   </w:num>
-  <w:num w:numId="24">
+  <w:num w:numId="24" w16cid:durableId="207761576">
     <w:abstractNumId w:val="23"/>
   </w:num>
-  <w:num w:numId="25">
+  <w:num w:numId="25" w16cid:durableId="1487088862">
     <w:abstractNumId w:val="10"/>
   </w:num>
-  <w:num w:numId="26">
+  <w:num w:numId="26" w16cid:durableId="117528235">
     <w:abstractNumId w:val="7"/>
   </w:num>
-  <w:num w:numId="27">
+  <w:num w:numId="27" w16cid:durableId="1833372409">
     <w:abstractNumId w:val="25"/>
   </w:num>
-  <w:num w:numId="28">
+  <w:num w:numId="28" w16cid:durableId="1337073434">
     <w:abstractNumId w:val="3"/>
     <w:lvlOverride w:ilvl="0">
       <w:startOverride w:val="1"/>
@@ -7669,7 +8705,7 @@
       <w:startOverride w:val="1"/>
     </w:lvlOverride>
   </w:num>
-  <w:num w:numId="29">
+  <w:num w:numId="29" w16cid:durableId="5838027">
     <w:abstractNumId w:val="5"/>
     <w:lvlOverride w:ilvl="0">
       <w:startOverride w:val="1"/>
@@ -7699,26 +8735,26 @@
       <w:startOverride w:val="1"/>
     </w:lvlOverride>
   </w:num>
-  <w:num w:numId="30">
+  <w:num w:numId="30" w16cid:durableId="1712730316">
     <w:abstractNumId w:val="17"/>
   </w:num>
-  <w:num w:numId="31">
+  <w:num w:numId="31" w16cid:durableId="1222251997">
     <w:abstractNumId w:val="19"/>
   </w:num>
-  <w:num w:numId="32">
+  <w:num w:numId="32" w16cid:durableId="1943296705">
     <w:abstractNumId w:val="24"/>
   </w:num>
-  <w:num w:numId="33">
+  <w:num w:numId="33" w16cid:durableId="1906527677">
     <w:abstractNumId w:val="21"/>
   </w:num>
-  <w:num w:numId="34">
+  <w:num w:numId="34" w16cid:durableId="1442647217">
     <w:abstractNumId w:val="6"/>
   </w:num>
 </w:numbering>
 </file>
 
 <file path=word/styles.xml><?xml version="1.0" encoding="utf-8"?>
-<w:styles xmlns:mc="http://schemas.openxmlformats.org/markup-compatibility/2006" xmlns:r="http://schemas.openxmlformats.org/officeDocument/2006/relationships" xmlns:w="http://schemas.openxmlformats.org/wordprocessingml/2006/main" xmlns:w14="http://schemas.microsoft.com/office/word/2010/wordml" xmlns:w15="http://schemas.microsoft.com/office/word/2012/wordml" xmlns:w16cex="http://schemas.microsoft.com/office/word/2018/wordml/cex" xmlns:w16cid="http://schemas.microsoft.com/office/word/2016/wordml/cid" xmlns:w16="http://schemas.microsoft.com/office/word/2018/wordml" xmlns:w16sdtdh="http://schemas.microsoft.com/office/word/2020/wordml/sdtdatahash" xmlns:w16se="http://schemas.microsoft.com/office/word/2015/wordml/symex" mc:Ignorable="w14 w15 w16se w16cid w16 w16cex w16sdtdh">
+<w:styles xmlns:mc="http://schemas.openxmlformats.org/markup-compatibility/2006" xmlns:r="http://schemas.openxmlformats.org/officeDocument/2006/relationships" xmlns:w="http://schemas.openxmlformats.org/wordprocessingml/2006/main" xmlns:w14="http://schemas.microsoft.com/office/word/2010/wordml" xmlns:w15="http://schemas.microsoft.com/office/word/2012/wordml" xmlns:w16cex="http://schemas.microsoft.com/office/word/2018/wordml/cex" xmlns:w16cid="http://schemas.microsoft.com/office/word/2016/wordml/cid" xmlns:w16="http://schemas.microsoft.com/office/word/2018/wordml" xmlns:w16du="http://schemas.microsoft.com/office/word/2023/wordml/word16du" xmlns:w16sdtdh="http://schemas.microsoft.com/office/word/2020/wordml/sdtdatahash" xmlns:w16se="http://schemas.microsoft.com/office/word/2015/wordml/symex" mc:Ignorable="w14 w15 w16se w16cid w16 w16cex w16sdtdh w16du">
   <w:docDefaults>
     <w:rPrDefault>
       <w:rPr>
@@ -8802,7 +9838,7 @@
 </file>
 
 <file path=word/glossary/document.xml><?xml version="1.0" encoding="utf-8"?>
-<w:glossaryDocument xmlns:wpc="http://schemas.microsoft.com/office/word/2010/wordprocessingCanvas" xmlns:cx="http://schemas.microsoft.com/office/drawing/2014/chartex" xmlns:cx1="http://schemas.microsoft.com/office/drawing/2015/9/8/chartex" xmlns:cx2="http://schemas.microsoft.com/office/drawing/2015/10/21/chartex" xmlns:cx3="http://schemas.microsoft.com/office/drawing/2016/5/9/chartex" xmlns:cx4="http://schemas.microsoft.com/office/drawing/2016/5/10/chartex" xmlns:cx5="http://schemas.microsoft.com/office/drawing/2016/5/11/chartex" xmlns:cx6="http://schemas.microsoft.com/office/drawing/2016/5/12/chartex" xmlns:cx7="http://schemas.microsoft.com/office/drawing/2016/5/13/chartex" xmlns:cx8="http://schemas.microsoft.com/office/drawing/2016/5/14/chartex" xmlns:mc="http://schemas.openxmlformats.org/markup-compatibility/2006" xmlns:aink="http://schemas.microsoft.com/office/drawing/2016/ink" xmlns:am3d="http://schemas.microsoft.com/office/drawing/2017/model3d" xmlns:o="urn:schemas-microsoft-com:office:office" xmlns:r="http://schemas.openxmlformats.org/officeDocument/2006/relationships" xmlns:m="http://schemas.openxmlformats.org/officeDocument/2006/math" xmlns:v="urn:schemas-microsoft-com:vml" xmlns:wp14="http://schemas.microsoft.com/office/word/2010/wordprocessingDrawing" xmlns:wp="http://schemas.openxmlformats.org/drawingml/2006/wordprocessingDrawing" xmlns:w10="urn:schemas-microsoft-com:office:word" xmlns:w="http://schemas.openxmlformats.org/wordprocessingml/2006/main" xmlns:w14="http://schemas.microsoft.com/office/word/2010/wordml" xmlns:w15="http://schemas.microsoft.com/office/word/2012/wordml" xmlns:w16cex="http://schemas.microsoft.com/office/word/2018/wordml/cex" xmlns:w16cid="http://schemas.microsoft.com/office/word/2016/wordml/cid" xmlns:w16="http://schemas.microsoft.com/office/word/2018/wordml" xmlns:w16sdtdh="http://schemas.microsoft.com/office/word/2020/wordml/sdtdatahash" xmlns:w16se="http://schemas.microsoft.com/office/word/2015/wordml/symex" xmlns:wpg="http://schemas.microsoft.com/office/word/2010/wordprocessingGroup" xmlns:wpi="http://schemas.microsoft.com/office/word/2010/wordprocessingInk" xmlns:wne="http://schemas.microsoft.com/office/word/2006/wordml" xmlns:wps="http://schemas.microsoft.com/office/word/2010/wordprocessingShape" mc:Ignorable="w14 w15 w16se w16cid w16 w16cex w16sdtdh wp14">
+<w:glossaryDocument xmlns:wpc="http://schemas.microsoft.com/office/word/2010/wordprocessingCanvas" xmlns:cx="http://schemas.microsoft.com/office/drawing/2014/chartex" xmlns:cx1="http://schemas.microsoft.com/office/drawing/2015/9/8/chartex" xmlns:cx2="http://schemas.microsoft.com/office/drawing/2015/10/21/chartex" xmlns:cx3="http://schemas.microsoft.com/office/drawing/2016/5/9/chartex" xmlns:cx4="http://schemas.microsoft.com/office/drawing/2016/5/10/chartex" xmlns:cx5="http://schemas.microsoft.com/office/drawing/2016/5/11/chartex" xmlns:cx6="http://schemas.microsoft.com/office/drawing/2016/5/12/chartex" xmlns:cx7="http://schemas.microsoft.com/office/drawing/2016/5/13/chartex" xmlns:cx8="http://schemas.microsoft.com/office/drawing/2016/5/14/chartex" xmlns:mc="http://schemas.openxmlformats.org/markup-compatibility/2006" xmlns:aink="http://schemas.microsoft.com/office/drawing/2016/ink" xmlns:am3d="http://schemas.microsoft.com/office/drawing/2017/model3d" xmlns:o="urn:schemas-microsoft-com:office:office" xmlns:oel="http://schemas.microsoft.com/office/2019/extlst" xmlns:r="http://schemas.openxmlformats.org/officeDocument/2006/relationships" xmlns:m="http://schemas.openxmlformats.org/officeDocument/2006/math" xmlns:v="urn:schemas-microsoft-com:vml" xmlns:wp14="http://schemas.microsoft.com/office/word/2010/wordprocessingDrawing" xmlns:wp="http://schemas.openxmlformats.org/drawingml/2006/wordprocessingDrawing" xmlns:w10="urn:schemas-microsoft-com:office:word" xmlns:w="http://schemas.openxmlformats.org/wordprocessingml/2006/main" xmlns:w14="http://schemas.microsoft.com/office/word/2010/wordml" xmlns:w15="http://schemas.microsoft.com/office/word/2012/wordml" xmlns:w16cex="http://schemas.microsoft.com/office/word/2018/wordml/cex" xmlns:w16cid="http://schemas.microsoft.com/office/word/2016/wordml/cid" xmlns:w16="http://schemas.microsoft.com/office/word/2018/wordml" xmlns:w16du="http://schemas.microsoft.com/office/word/2023/wordml/word16du" xmlns:w16sdtdh="http://schemas.microsoft.com/office/word/2020/wordml/sdtdatahash" xmlns:w16se="http://schemas.microsoft.com/office/word/2015/wordml/symex" xmlns:wpg="http://schemas.microsoft.com/office/word/2010/wordprocessingGroup" xmlns:wpi="http://schemas.microsoft.com/office/word/2010/wordprocessingInk" xmlns:wne="http://schemas.microsoft.com/office/word/2006/wordml" xmlns:wps="http://schemas.microsoft.com/office/word/2010/wordprocessingShape" mc:Ignorable="w14 w15 w16se w16cid w16 w16cex w16sdtdh w16du wp14">
   <w:docParts>
     <w:docPart>
       <w:docPartPr>
@@ -8980,7 +10016,7 @@
 </file>
 
 <file path=word/glossary/fontTable.xml><?xml version="1.0" encoding="utf-8"?>
-<w:fonts xmlns:mc="http://schemas.openxmlformats.org/markup-compatibility/2006" xmlns:r="http://schemas.openxmlformats.org/officeDocument/2006/relationships" xmlns:w="http://schemas.openxmlformats.org/wordprocessingml/2006/main" xmlns:w14="http://schemas.microsoft.com/office/word/2010/wordml" xmlns:w15="http://schemas.microsoft.com/office/word/2012/wordml" xmlns:w16cex="http://schemas.microsoft.com/office/word/2018/wordml/cex" xmlns:w16cid="http://schemas.microsoft.com/office/word/2016/wordml/cid" xmlns:w16="http://schemas.microsoft.com/office/word/2018/wordml" xmlns:w16sdtdh="http://schemas.microsoft.com/office/word/2020/wordml/sdtdatahash" xmlns:w16se="http://schemas.microsoft.com/office/word/2015/wordml/symex" mc:Ignorable="w14 w15 w16se w16cid w16 w16cex w16sdtdh">
+<w:fonts xmlns:mc="http://schemas.openxmlformats.org/markup-compatibility/2006" xmlns:r="http://schemas.openxmlformats.org/officeDocument/2006/relationships" xmlns:w="http://schemas.openxmlformats.org/wordprocessingml/2006/main" xmlns:w14="http://schemas.microsoft.com/office/word/2010/wordml" xmlns:w15="http://schemas.microsoft.com/office/word/2012/wordml" xmlns:w16cex="http://schemas.microsoft.com/office/word/2018/wordml/cex" xmlns:w16cid="http://schemas.microsoft.com/office/word/2016/wordml/cid" xmlns:w16="http://schemas.microsoft.com/office/word/2018/wordml" xmlns:w16du="http://schemas.microsoft.com/office/word/2023/wordml/word16du" xmlns:w16sdtdh="http://schemas.microsoft.com/office/word/2020/wordml/sdtdatahash" xmlns:w16se="http://schemas.microsoft.com/office/word/2015/wordml/symex" mc:Ignorable="w14 w15 w16se w16cid w16 w16cex w16sdtdh w16du">
   <w:font w:name="Times New Roman">
     <w:panose1 w:val="02020603050405020304"/>
     <w:charset w:val="CC"/>
@@ -8993,7 +10029,7 @@
     <w:charset w:val="CC"/>
     <w:family w:val="swiss"/>
     <w:pitch w:val="variable"/>
-    <w:sig w:usb0="E4002EFF" w:usb1="C200247B" w:usb2="00000009" w:usb3="00000000" w:csb0="000001FF" w:csb1="00000000"/>
+    <w:sig w:usb0="E4002EFF" w:usb1="C000247B" w:usb2="00000009" w:usb3="00000000" w:csb0="000001FF" w:csb1="00000000"/>
   </w:font>
   <w:font w:name="Symbol">
     <w:panose1 w:val="05050102010706020507"/>
@@ -9021,7 +10057,7 @@
     <w:charset w:val="CC"/>
     <w:family w:val="swiss"/>
     <w:pitch w:val="variable"/>
-    <w:sig w:usb0="E4002EFF" w:usb1="C200247B" w:usb2="00000009" w:usb3="00000000" w:csb0="000001FF" w:csb1="00000000"/>
+    <w:sig w:usb0="E4002EFF" w:usb1="C000247B" w:usb2="00000009" w:usb3="00000000" w:csb0="000001FF" w:csb1="00000000"/>
   </w:font>
   <w:font w:name="Tahoma">
     <w:panose1 w:val="020B0604030504040204"/>
@@ -9041,7 +10077,7 @@
 </file>
 
 <file path=word/glossary/settings.xml><?xml version="1.0" encoding="utf-8"?>
-<w:settings xmlns:mc="http://schemas.openxmlformats.org/markup-compatibility/2006" xmlns:o="urn:schemas-microsoft-com:office:office" xmlns:r="http://schemas.openxmlformats.org/officeDocument/2006/relationships" xmlns:m="http://schemas.openxmlformats.org/officeDocument/2006/math" xmlns:v="urn:schemas-microsoft-com:vml" xmlns:w10="urn:schemas-microsoft-com:office:word" xmlns:w="http://schemas.openxmlformats.org/wordprocessingml/2006/main" xmlns:w14="http://schemas.microsoft.com/office/word/2010/wordml" xmlns:w15="http://schemas.microsoft.com/office/word/2012/wordml" xmlns:w16cex="http://schemas.microsoft.com/office/word/2018/wordml/cex" xmlns:w16cid="http://schemas.microsoft.com/office/word/2016/wordml/cid" xmlns:w16="http://schemas.microsoft.com/office/word/2018/wordml" xmlns:w16sdtdh="http://schemas.microsoft.com/office/word/2020/wordml/sdtdatahash" xmlns:w16se="http://schemas.microsoft.com/office/word/2015/wordml/symex" xmlns:sl="http://schemas.openxmlformats.org/schemaLibrary/2006/main" mc:Ignorable="w14 w15 w16se w16cid w16 w16cex w16sdtdh">
+<w:settings xmlns:mc="http://schemas.openxmlformats.org/markup-compatibility/2006" xmlns:o="urn:schemas-microsoft-com:office:office" xmlns:r="http://schemas.openxmlformats.org/officeDocument/2006/relationships" xmlns:m="http://schemas.openxmlformats.org/officeDocument/2006/math" xmlns:v="urn:schemas-microsoft-com:vml" xmlns:w10="urn:schemas-microsoft-com:office:word" xmlns:w="http://schemas.openxmlformats.org/wordprocessingml/2006/main" xmlns:w14="http://schemas.microsoft.com/office/word/2010/wordml" xmlns:w15="http://schemas.microsoft.com/office/word/2012/wordml" xmlns:w16cex="http://schemas.microsoft.com/office/word/2018/wordml/cex" xmlns:w16cid="http://schemas.microsoft.com/office/word/2016/wordml/cid" xmlns:w16="http://schemas.microsoft.com/office/word/2018/wordml" xmlns:w16du="http://schemas.microsoft.com/office/word/2023/wordml/word16du" xmlns:w16sdtdh="http://schemas.microsoft.com/office/word/2020/wordml/sdtdatahash" xmlns:w16se="http://schemas.microsoft.com/office/word/2015/wordml/symex" xmlns:sl="http://schemas.openxmlformats.org/schemaLibrary/2006/main" mc:Ignorable="w14 w15 w16se w16cid w16 w16cex w16sdtdh w16du">
   <w:view w:val="normal"/>
   <w:defaultTabStop w:val="708"/>
   <w:characterSpacingControl w:val="doNotCompress"/>
@@ -9149,6 +10185,7 @@
     <w:rsid w:val="008F4B3B"/>
     <w:rsid w:val="00900C66"/>
     <w:rsid w:val="00907A6E"/>
+    <w:rsid w:val="009112DC"/>
     <w:rsid w:val="00983BD9"/>
     <w:rsid w:val="00985E22"/>
     <w:rsid w:val="009B0A27"/>
@@ -9249,7 +10286,7 @@
 </file>
 
 <file path=word/glossary/styles.xml><?xml version="1.0" encoding="utf-8"?>
-<w:styles xmlns:mc="http://schemas.openxmlformats.org/markup-compatibility/2006" xmlns:r="http://schemas.openxmlformats.org/officeDocument/2006/relationships" xmlns:w="http://schemas.openxmlformats.org/wordprocessingml/2006/main" xmlns:w14="http://schemas.microsoft.com/office/word/2010/wordml" xmlns:w15="http://schemas.microsoft.com/office/word/2012/wordml" xmlns:w16cex="http://schemas.microsoft.com/office/word/2018/wordml/cex" xmlns:w16cid="http://schemas.microsoft.com/office/word/2016/wordml/cid" xmlns:w16="http://schemas.microsoft.com/office/word/2018/wordml" xmlns:w16sdtdh="http://schemas.microsoft.com/office/word/2020/wordml/sdtdatahash" xmlns:w16se="http://schemas.microsoft.com/office/word/2015/wordml/symex" mc:Ignorable="w14 w15 w16se w16cid w16 w16cex w16sdtdh">
+<w:styles xmlns:mc="http://schemas.openxmlformats.org/markup-compatibility/2006" xmlns:r="http://schemas.openxmlformats.org/officeDocument/2006/relationships" xmlns:w="http://schemas.openxmlformats.org/wordprocessingml/2006/main" xmlns:w14="http://schemas.microsoft.com/office/word/2010/wordml" xmlns:w15="http://schemas.microsoft.com/office/word/2012/wordml" xmlns:w16cex="http://schemas.microsoft.com/office/word/2018/wordml/cex" xmlns:w16cid="http://schemas.microsoft.com/office/word/2016/wordml/cid" xmlns:w16="http://schemas.microsoft.com/office/word/2018/wordml" xmlns:w16du="http://schemas.microsoft.com/office/word/2023/wordml/word16du" xmlns:w16sdtdh="http://schemas.microsoft.com/office/word/2020/wordml/sdtdatahash" xmlns:w16se="http://schemas.microsoft.com/office/word/2015/wordml/symex" mc:Ignorable="w14 w15 w16se w16cid w16 w16cex w16sdtdh w16du">
   <w:docDefaults>
     <w:rPrDefault>
       <w:rPr>
@@ -9709,7 +10746,7 @@
 </file>
 
 <file path=word/glossary/webSettings.xml><?xml version="1.0" encoding="utf-8"?>
-<w:webSettings xmlns:mc="http://schemas.openxmlformats.org/markup-compatibility/2006" xmlns:r="http://schemas.openxmlformats.org/officeDocument/2006/relationships" xmlns:w="http://schemas.openxmlformats.org/wordprocessingml/2006/main" xmlns:w14="http://schemas.microsoft.com/office/word/2010/wordml" xmlns:w15="http://schemas.microsoft.com/office/word/2012/wordml" xmlns:w16cex="http://schemas.microsoft.com/office/word/2018/wordml/cex" xmlns:w16cid="http://schemas.microsoft.com/office/word/2016/wordml/cid" xmlns:w16="http://schemas.microsoft.com/office/word/2018/wordml" xmlns:w16sdtdh="http://schemas.microsoft.com/office/word/2020/wordml/sdtdatahash" xmlns:w16se="http://schemas.microsoft.com/office/word/2015/wordml/symex" mc:Ignorable="w14 w15 w16se w16cid w16 w16cex w16sdtdh">
+<w:webSettings xmlns:mc="http://schemas.openxmlformats.org/markup-compatibility/2006" xmlns:r="http://schemas.openxmlformats.org/officeDocument/2006/relationships" xmlns:w="http://schemas.openxmlformats.org/wordprocessingml/2006/main" xmlns:w14="http://schemas.microsoft.com/office/word/2010/wordml" xmlns:w15="http://schemas.microsoft.com/office/word/2012/wordml" xmlns:w16cex="http://schemas.microsoft.com/office/word/2018/wordml/cex" xmlns:w16cid="http://schemas.microsoft.com/office/word/2016/wordml/cid" xmlns:w16="http://schemas.microsoft.com/office/word/2018/wordml" xmlns:w16du="http://schemas.microsoft.com/office/word/2023/wordml/word16du" xmlns:w16sdtdh="http://schemas.microsoft.com/office/word/2020/wordml/sdtdatahash" xmlns:w16se="http://schemas.microsoft.com/office/word/2015/wordml/symex" mc:Ignorable="w14 w15 w16se w16cid w16 w16cex w16sdtdh w16du">
   <w:optimizeForBrowser/>
   <w:allowPNG/>
 </w:webSettings>

</xml_diff>

<commit_message>
report lab-3 not done
</commit_message>
<xml_diff>
--- a/lab-3/tvpis_lab-3.docx
+++ b/lab-3/tvpis_lab-3.docx
@@ -1,6 +1,6 @@
 
 <file path=word/document.xml><?xml version="1.0" encoding="utf-8"?>
-<w:document xmlns:wpc="http://schemas.microsoft.com/office/word/2010/wordprocessingCanvas" xmlns:cx="http://schemas.microsoft.com/office/drawing/2014/chartex" xmlns:cx1="http://schemas.microsoft.com/office/drawing/2015/9/8/chartex" xmlns:cx2="http://schemas.microsoft.com/office/drawing/2015/10/21/chartex" xmlns:cx3="http://schemas.microsoft.com/office/drawing/2016/5/9/chartex" xmlns:cx4="http://schemas.microsoft.com/office/drawing/2016/5/10/chartex" xmlns:cx5="http://schemas.microsoft.com/office/drawing/2016/5/11/chartex" xmlns:cx6="http://schemas.microsoft.com/office/drawing/2016/5/12/chartex" xmlns:cx7="http://schemas.microsoft.com/office/drawing/2016/5/13/chartex" xmlns:cx8="http://schemas.microsoft.com/office/drawing/2016/5/14/chartex" xmlns:mc="http://schemas.openxmlformats.org/markup-compatibility/2006" xmlns:aink="http://schemas.microsoft.com/office/drawing/2016/ink" xmlns:am3d="http://schemas.microsoft.com/office/drawing/2017/model3d" xmlns:o="urn:schemas-microsoft-com:office:office" xmlns:oel="http://schemas.microsoft.com/office/2019/extlst" xmlns:r="http://schemas.openxmlformats.org/officeDocument/2006/relationships" xmlns:m="http://schemas.openxmlformats.org/officeDocument/2006/math" xmlns:v="urn:schemas-microsoft-com:vml" xmlns:wp14="http://schemas.microsoft.com/office/word/2010/wordprocessingDrawing" xmlns:wp="http://schemas.openxmlformats.org/drawingml/2006/wordprocessingDrawing" xmlns:w10="urn:schemas-microsoft-com:office:word" xmlns:w="http://schemas.openxmlformats.org/wordprocessingml/2006/main" xmlns:w14="http://schemas.microsoft.com/office/word/2010/wordml" xmlns:w15="http://schemas.microsoft.com/office/word/2012/wordml" xmlns:w16cex="http://schemas.microsoft.com/office/word/2018/wordml/cex" xmlns:w16cid="http://schemas.microsoft.com/office/word/2016/wordml/cid" xmlns:w16="http://schemas.microsoft.com/office/word/2018/wordml" xmlns:w16du="http://schemas.microsoft.com/office/word/2023/wordml/word16du" xmlns:w16sdtdh="http://schemas.microsoft.com/office/word/2020/wordml/sdtdatahash" xmlns:w16se="http://schemas.microsoft.com/office/word/2015/wordml/symex" xmlns:wpg="http://schemas.microsoft.com/office/word/2010/wordprocessingGroup" xmlns:wpi="http://schemas.microsoft.com/office/word/2010/wordprocessingInk" xmlns:wne="http://schemas.microsoft.com/office/word/2006/wordml" xmlns:wps="http://schemas.microsoft.com/office/word/2010/wordprocessingShape" mc:Ignorable="w14 w15 w16se w16cid w16 w16cex w16sdtdh w16du wp14">
+<w:document xmlns:wpc="http://schemas.microsoft.com/office/word/2010/wordprocessingCanvas" xmlns:cx="http://schemas.microsoft.com/office/drawing/2014/chartex" xmlns:cx1="http://schemas.microsoft.com/office/drawing/2015/9/8/chartex" xmlns:cx2="http://schemas.microsoft.com/office/drawing/2015/10/21/chartex" xmlns:cx3="http://schemas.microsoft.com/office/drawing/2016/5/9/chartex" xmlns:cx4="http://schemas.microsoft.com/office/drawing/2016/5/10/chartex" xmlns:cx5="http://schemas.microsoft.com/office/drawing/2016/5/11/chartex" xmlns:cx6="http://schemas.microsoft.com/office/drawing/2016/5/12/chartex" xmlns:cx7="http://schemas.microsoft.com/office/drawing/2016/5/13/chartex" xmlns:cx8="http://schemas.microsoft.com/office/drawing/2016/5/14/chartex" xmlns:mc="http://schemas.openxmlformats.org/markup-compatibility/2006" xmlns:aink="http://schemas.microsoft.com/office/drawing/2016/ink" xmlns:am3d="http://schemas.microsoft.com/office/drawing/2017/model3d" xmlns:o="urn:schemas-microsoft-com:office:office" xmlns:r="http://schemas.openxmlformats.org/officeDocument/2006/relationships" xmlns:m="http://schemas.openxmlformats.org/officeDocument/2006/math" xmlns:v="urn:schemas-microsoft-com:vml" xmlns:wp14="http://schemas.microsoft.com/office/word/2010/wordprocessingDrawing" xmlns:wp="http://schemas.openxmlformats.org/drawingml/2006/wordprocessingDrawing" xmlns:w10="urn:schemas-microsoft-com:office:word" xmlns:w="http://schemas.openxmlformats.org/wordprocessingml/2006/main" xmlns:w14="http://schemas.microsoft.com/office/word/2010/wordml" xmlns:w15="http://schemas.microsoft.com/office/word/2012/wordml" xmlns:w16cex="http://schemas.microsoft.com/office/word/2018/wordml/cex" xmlns:w16cid="http://schemas.microsoft.com/office/word/2016/wordml/cid" xmlns:w16="http://schemas.microsoft.com/office/word/2018/wordml" xmlns:w16sdtdh="http://schemas.microsoft.com/office/word/2020/wordml/sdtdatahash" xmlns:w16se="http://schemas.microsoft.com/office/word/2015/wordml/symex" xmlns:wpg="http://schemas.microsoft.com/office/word/2010/wordprocessingGroup" xmlns:wpi="http://schemas.microsoft.com/office/word/2010/wordprocessingInk" xmlns:wne="http://schemas.microsoft.com/office/word/2006/wordml" xmlns:wps="http://schemas.microsoft.com/office/word/2010/wordprocessingShape" mc:Ignorable="w14 w15 w16se w16cid w16 w16cex w16sdtdh wp14">
   <w:body>
     <w:tbl>
       <w:tblPr>
@@ -58,7 +58,7 @@
                 <w:lang w:eastAsia="ru-RU"/>
               </w:rPr>
               <w:drawing>
-                <wp:anchor distT="0" distB="0" distL="114300" distR="114300" simplePos="0" relativeHeight="251656704" behindDoc="0" locked="0" layoutInCell="1" allowOverlap="1" wp14:anchorId="33ABB4A2" wp14:editId="36E39CF9">
+                <wp:anchor distT="0" distB="0" distL="114300" distR="114300" simplePos="0" relativeHeight="251657216" behindDoc="0" locked="0" layoutInCell="1" allowOverlap="1" wp14:anchorId="33ABB4A2" wp14:editId="5D3D7361">
                   <wp:simplePos x="0" y="0"/>
                   <wp:positionH relativeFrom="margin">
                     <wp:align>center</wp:align>
@@ -130,6 +130,7 @@
               <w:pStyle w:val="20"/>
               <w:spacing w:line="259" w:lineRule="auto"/>
               <w:jc w:val="center"/>
+              <w:outlineLvl w:val="1"/>
               <w:rPr>
                 <w:rFonts w:eastAsia="Calibri"/>
                 <w:color w:val="auto"/>
@@ -176,7 +177,7 @@
                 <w:lang w:eastAsia="ru-RU"/>
               </w:rPr>
               <w:drawing>
-                <wp:anchor distT="0" distB="0" distL="114300" distR="114300" simplePos="0" relativeHeight="251658752" behindDoc="1" locked="0" layoutInCell="1" allowOverlap="1" wp14:anchorId="198049D9" wp14:editId="72A8F339">
+                <wp:anchor distT="0" distB="0" distL="114300" distR="114300" simplePos="0" relativeHeight="251659264" behindDoc="1" locked="0" layoutInCell="1" allowOverlap="1" wp14:anchorId="198049D9" wp14:editId="222D6C78">
                   <wp:simplePos x="0" y="0"/>
                   <wp:positionH relativeFrom="margin">
                     <wp:align>center</wp:align>
@@ -241,7 +242,7 @@
                 <w:lang w:eastAsia="ru-RU"/>
               </w:rPr>
               <w:drawing>
-                <wp:anchor distT="0" distB="0" distL="114300" distR="114300" simplePos="0" relativeHeight="251655680" behindDoc="1" locked="0" layoutInCell="1" allowOverlap="1" wp14:anchorId="699DDC1A" wp14:editId="1D4338B8">
+                <wp:anchor distT="0" distB="0" distL="114300" distR="114300" simplePos="0" relativeHeight="251656192" behindDoc="1" locked="0" layoutInCell="1" allowOverlap="1" wp14:anchorId="699DDC1A" wp14:editId="6811BC37">
                   <wp:simplePos x="0" y="0"/>
                   <wp:positionH relativeFrom="column">
                     <wp:posOffset>99060</wp:posOffset>
@@ -342,6 +343,7 @@
             <w:pPr>
               <w:pStyle w:val="3"/>
               <w:jc w:val="center"/>
+              <w:outlineLvl w:val="2"/>
               <w:rPr>
                 <w:color w:val="000000" w:themeColor="text1"/>
                 <w:sz w:val="28"/>
@@ -374,6 +376,7 @@
                   <w:listItem w:displayText="параллельных вычислительных технологий" w:value="параллельных вычислительных технологий"/>
                 </w:dropDownList>
               </w:sdtPr>
+              <w:sdtEndPr/>
               <w:sdtContent>
                 <w:r>
                   <w:rPr>
@@ -407,6 +410,7 @@
             <w:pPr>
               <w:pStyle w:val="3"/>
               <w:jc w:val="center"/>
+              <w:outlineLvl w:val="2"/>
             </w:pPr>
             <w:sdt>
               <w:sdtPr>
@@ -426,6 +430,7 @@
                   <w:listItem w:displayText="Лабораторная работа" w:value="Лабораторная работа"/>
                 </w:comboBox>
               </w:sdtPr>
+              <w:sdtEndPr/>
               <w:sdtContent>
                 <w:r>
                   <w:rPr>
@@ -466,6 +471,7 @@
                   <w:listItem w:displayText="8" w:value="8"/>
                 </w:dropDownList>
               </w:sdtPr>
+              <w:sdtEndPr/>
               <w:sdtContent>
                 <w:r>
                   <w:rPr>
@@ -498,6 +504,7 @@
             <w:pPr>
               <w:pStyle w:val="3"/>
               <w:jc w:val="center"/>
+              <w:outlineLvl w:val="2"/>
             </w:pPr>
             <w:r>
               <w:rPr>
@@ -505,7 +512,7 @@
                 <w:lang w:eastAsia="ru-RU"/>
               </w:rPr>
               <w:drawing>
-                <wp:anchor distT="0" distB="0" distL="114300" distR="114300" simplePos="0" relativeHeight="251657728" behindDoc="1" locked="0" layoutInCell="1" allowOverlap="1" wp14:anchorId="0B6E83F8" wp14:editId="5509C3CA">
+                <wp:anchor distT="0" distB="0" distL="114300" distR="114300" simplePos="0" relativeHeight="251658240" behindDoc="1" locked="0" layoutInCell="1" allowOverlap="1" wp14:anchorId="0B6E83F8" wp14:editId="29C9697B">
                   <wp:simplePos x="0" y="0"/>
                   <wp:positionH relativeFrom="column">
                     <wp:posOffset>-24130</wp:posOffset>
@@ -579,6 +586,7 @@
                   <w:listItem w:displayText="Информатика" w:value="Информатика"/>
                 </w:comboBox>
               </w:sdtPr>
+              <w:sdtEndPr/>
               <w:sdtContent>
                 <w:r>
                   <w:rPr>
@@ -631,12 +639,14 @@
                 <w:docPart w:val="7D81BB58F1304E5CA7A5C889181B3DC7"/>
               </w:placeholder>
             </w:sdtPr>
+            <w:sdtEndPr/>
             <w:sdtContent>
               <w:p>
                 <w:pPr>
                   <w:pStyle w:val="3"/>
                   <w:ind w:left="567" w:right="561"/>
                   <w:jc w:val="center"/>
+                  <w:outlineLvl w:val="2"/>
                   <w:rPr>
                     <w:b/>
                   </w:rPr>
@@ -724,6 +734,7 @@
               </w:placeholder>
               <w:text/>
             </w:sdtPr>
+            <w:sdtEndPr/>
             <w:sdtContent>
               <w:p>
                 <w:pPr>
@@ -844,6 +855,7 @@
                 </w:placeholder>
                 <w:text/>
               </w:sdtPr>
+              <w:sdtEndPr/>
               <w:sdtContent>
                 <w:r>
                   <w:rPr>
@@ -1182,6 +1194,7 @@
                 <w:listItem w:displayText="Преподаватели" w:value="Преподаватели"/>
               </w:comboBox>
             </w:sdtPr>
+            <w:sdtEndPr/>
             <w:sdtContent>
               <w:p>
                 <w:pPr>
@@ -1803,7 +1816,6 @@
         </w:rPr>
         <w:t xml:space="preserve">Вводится натуральное число </w:t>
       </w:r>
-      <w:proofErr w:type="gramStart"/>
       <w:r>
         <w:rPr>
           <w:rFonts w:ascii="Times New Roman" w:hAnsi="Times New Roman" w:cs="Times New Roman"/>
@@ -1819,16 +1831,7 @@
           <w:sz w:val="24"/>
           <w:szCs w:val="24"/>
         </w:rPr>
-        <w:t xml:space="preserve"> &gt;</w:t>
-      </w:r>
-      <w:proofErr w:type="gramEnd"/>
-      <w:r>
-        <w:rPr>
-          <w:rFonts w:ascii="Times New Roman" w:hAnsi="Times New Roman" w:cs="Times New Roman"/>
-          <w:sz w:val="24"/>
-          <w:szCs w:val="24"/>
-        </w:rPr>
-        <w:t xml:space="preserve"> 1. </w:t>
+        <w:t xml:space="preserve"> &gt; 1. </w:t>
       </w:r>
       <w:r>
         <w:rPr>
@@ -2005,30 +2008,49 @@
           <w:b/>
           <w:bCs/>
         </w:rPr>
-      </w:pPr>
-      <w:r>
+        <w:sectPr>
+          <w:footerReference w:type="first" r:id="rId14"/>
+          <w:pgSz w:w="11906" w:h="16838" w:code="9"/>
+          <w:pgMar w:top="1134" w:right="1134" w:bottom="1134" w:left="1134" w:header="709" w:footer="624" w:gutter="0"/>
+          <w:pgBorders>
+            <w:top w:val="single" w:sz="4" w:space="7" w:color="auto"/>
+            <w:left w:val="single" w:sz="4" w:space="9" w:color="auto"/>
+            <w:bottom w:val="single" w:sz="4" w:space="7" w:color="auto"/>
+            <w:right w:val="single" w:sz="4" w:space="9" w:color="auto"/>
+          </w:pgBorders>
+          <w:pgNumType w:start="2"/>
+          <w:cols w:space="708"/>
+          <w:formProt w:val="0"/>
+          <w:titlePg/>
+          <w:docGrid w:linePitch="381"/>
+        </w:sectPr>
+      </w:pPr>
+    </w:p>
+    <w:p>
+      <w:pPr>
         <w:rPr>
           <w:rFonts w:ascii="Times New Roman" w:hAnsi="Times New Roman" w:cs="Times New Roman"/>
           <w:b/>
           <w:bCs/>
-        </w:rPr>
-        <w:t>ССП</w:t>
-      </w:r>
+          <w:lang w:val="en-US"/>
+        </w:rPr>
+      </w:pPr>
       <w:r>
         <w:rPr>
           <w:rFonts w:ascii="Times New Roman" w:hAnsi="Times New Roman" w:cs="Times New Roman"/>
           <w:b/>
           <w:bCs/>
         </w:rPr>
-        <w:t xml:space="preserve"> </w:t>
+        <w:t>ССП</w:t>
       </w:r>
       <w:r>
         <w:rPr>
           <w:rFonts w:ascii="Times New Roman" w:hAnsi="Times New Roman" w:cs="Times New Roman"/>
           <w:b/>
           <w:bCs/>
-        </w:rPr>
-        <w:t>линейная</w:t>
+          <w:lang w:val="en-US"/>
+        </w:rPr>
+        <w:t xml:space="preserve"> </w:t>
       </w:r>
       <w:r>
         <w:rPr>
@@ -2036,6 +2058,15 @@
           <w:b/>
           <w:bCs/>
         </w:rPr>
+        <w:t>линейная</w:t>
+      </w:r>
+      <w:r>
+        <w:rPr>
+          <w:rFonts w:ascii="Times New Roman" w:hAnsi="Times New Roman" w:cs="Times New Roman"/>
+          <w:b/>
+          <w:bCs/>
+          <w:lang w:val="en-US"/>
+        </w:rPr>
         <w:t>:</w:t>
       </w:r>
     </w:p>
@@ -2047,6 +2078,9 @@
         </w:rPr>
       </w:pPr>
       <w:r>
+        <w:rPr>
+          <w:lang w:val="en-US"/>
+        </w:rPr>
         <w:t>1)</w:t>
       </w:r>
       <w:r>
@@ -2067,21 +2101,7 @@
         <w:rPr>
           <w:lang w:val="en-US"/>
         </w:rPr>
-        <w:t>2)</w:t>
-      </w:r>
-      <w:proofErr w:type="gramStart"/>
-      <w:r>
-        <w:rPr>
-          <w:lang w:val="en-US"/>
-        </w:rPr>
-        <w:t>n :</w:t>
-      </w:r>
-      <w:proofErr w:type="gramEnd"/>
-      <w:r>
-        <w:rPr>
-          <w:lang w:val="en-US"/>
-        </w:rPr>
-        <w:t xml:space="preserve">= u(t) </w:t>
+        <w:t xml:space="preserve">2)n := u(t) </w:t>
       </w:r>
       <w:proofErr w:type="spellStart"/>
       <w:r>
@@ -2255,7 +2275,6 @@
         <w:t>)</w:t>
       </w:r>
       <w:proofErr w:type="spellStart"/>
-      <w:proofErr w:type="gramStart"/>
       <w:r>
         <w:rPr>
           <w:lang w:val="en-US"/>
@@ -2267,14 +2286,7 @@
         <w:rPr>
           <w:lang w:val="en-US"/>
         </w:rPr>
-        <w:t xml:space="preserve"> :</w:t>
-      </w:r>
-      <w:proofErr w:type="gramEnd"/>
-      <w:r>
-        <w:rPr>
-          <w:lang w:val="en-US"/>
-        </w:rPr>
-        <w:t xml:space="preserve">= 2 </w:t>
+        <w:t xml:space="preserve"> := 2 </w:t>
       </w:r>
       <w:proofErr w:type="spellStart"/>
       <w:r>
@@ -2525,44 +2537,24 @@
     <w:p>
       <w:pPr>
         <w:ind w:left="708"/>
-      </w:pPr>
-      <w:r>
-        <w:rPr>
-          <w:rFonts w:ascii="Times New Roman" w:hAnsi="Times New Roman" w:cs="Times New Roman"/>
+        <w:rPr>
+          <w:rFonts w:ascii="Times New Roman" w:hAnsi="Times New Roman" w:cs="Times New Roman"/>
+          <w:lang w:val="en-US"/>
+        </w:rPr>
+      </w:pPr>
+      <w:r>
+        <w:rPr>
+          <w:rFonts w:ascii="Times New Roman" w:hAnsi="Times New Roman" w:cs="Times New Roman"/>
+          <w:lang w:val="en-US"/>
         </w:rPr>
         <w:t>10</w:t>
       </w:r>
       <w:r>
         <w:rPr>
           <w:rFonts w:ascii="Times New Roman" w:hAnsi="Times New Roman" w:cs="Times New Roman"/>
-        </w:rPr>
-        <w:t>)</w:t>
-      </w:r>
-      <w:r>
-        <w:rPr>
-          <w:rFonts w:ascii="Times New Roman" w:hAnsi="Times New Roman" w:cs="Times New Roman"/>
-          <w:lang w:val="en-US"/>
-        </w:rPr>
-        <w:t>stop</w:t>
-      </w:r>
-      <w:r>
-        <w:rPr>
-          <w:rFonts w:ascii="Times New Roman" w:hAnsi="Times New Roman" w:cs="Times New Roman"/>
-        </w:rPr>
-        <w:t>(</w:t>
-      </w:r>
-      <w:r>
-        <w:rPr>
-          <w:rFonts w:ascii="Times New Roman" w:hAnsi="Times New Roman" w:cs="Times New Roman"/>
-          <w:lang w:val="en-US"/>
-        </w:rPr>
-        <w:t>s</w:t>
-      </w:r>
-      <w:r>
-        <w:rPr>
-          <w:rFonts w:ascii="Times New Roman" w:hAnsi="Times New Roman" w:cs="Times New Roman"/>
-        </w:rPr>
-        <w:t>)</w:t>
+          <w:lang w:val="en-US"/>
+        </w:rPr>
+        <w:t>)stop(s)</w:t>
       </w:r>
     </w:p>
     <w:p>
@@ -2571,8 +2563,76 @@
         <w:rPr>
           <w:b/>
           <w:bCs/>
-        </w:rPr>
-      </w:pPr>
+          <w:lang w:val="en-US"/>
+        </w:rPr>
+      </w:pPr>
+      <w:r>
+        <w:rPr>
+          <w:noProof/>
+        </w:rPr>
+        <w:drawing>
+          <wp:anchor distT="0" distB="0" distL="114300" distR="114300" simplePos="0" relativeHeight="251661824" behindDoc="1" locked="0" layoutInCell="1" allowOverlap="1" wp14:anchorId="4E59DA79" wp14:editId="6569BED3">
+            <wp:simplePos x="0" y="0"/>
+            <wp:positionH relativeFrom="column">
+              <wp:posOffset>-198851</wp:posOffset>
+            </wp:positionH>
+            <wp:positionV relativeFrom="paragraph">
+              <wp:posOffset>424779</wp:posOffset>
+            </wp:positionV>
+            <wp:extent cx="2959193" cy="5210355"/>
+            <wp:effectExtent l="0" t="0" r="0" b="0"/>
+            <wp:wrapNone/>
+            <wp:docPr id="2" name="Рисунок 2"/>
+            <wp:cNvGraphicFramePr>
+              <a:graphicFrameLocks xmlns:a="http://schemas.openxmlformats.org/drawingml/2006/main" noChangeAspect="1"/>
+            </wp:cNvGraphicFramePr>
+            <a:graphic xmlns:a="http://schemas.openxmlformats.org/drawingml/2006/main">
+              <a:graphicData uri="http://schemas.openxmlformats.org/drawingml/2006/picture">
+                <pic:pic xmlns:pic="http://schemas.openxmlformats.org/drawingml/2006/picture">
+                  <pic:nvPicPr>
+                    <pic:cNvPr id="0" name="Picture 6"/>
+                    <pic:cNvPicPr>
+                      <a:picLocks noChangeAspect="1" noChangeArrowheads="1"/>
+                    </pic:cNvPicPr>
+                  </pic:nvPicPr>
+                  <pic:blipFill>
+                    <a:blip r:embed="rId15">
+                      <a:extLst>
+                        <a:ext uri="{28A0092B-C50C-407E-A947-70E740481C1C}">
+                          <a14:useLocalDpi xmlns:a14="http://schemas.microsoft.com/office/drawing/2010/main" val="0"/>
+                        </a:ext>
+                      </a:extLst>
+                    </a:blip>
+                    <a:srcRect/>
+                    <a:stretch>
+                      <a:fillRect/>
+                    </a:stretch>
+                  </pic:blipFill>
+                  <pic:spPr bwMode="auto">
+                    <a:xfrm>
+                      <a:off x="0" y="0"/>
+                      <a:ext cx="2959193" cy="5210355"/>
+                    </a:xfrm>
+                    <a:prstGeom prst="rect">
+                      <a:avLst/>
+                    </a:prstGeom>
+                    <a:noFill/>
+                    <a:ln>
+                      <a:noFill/>
+                    </a:ln>
+                  </pic:spPr>
+                </pic:pic>
+              </a:graphicData>
+            </a:graphic>
+            <wp14:sizeRelH relativeFrom="margin">
+              <wp14:pctWidth>0</wp14:pctWidth>
+            </wp14:sizeRelH>
+            <wp14:sizeRelV relativeFrom="margin">
+              <wp14:pctHeight>0</wp14:pctHeight>
+            </wp14:sizeRelV>
+          </wp:anchor>
+        </w:drawing>
+      </w:r>
       <w:r>
         <w:rPr>
           <w:b/>
@@ -2584,6 +2644,7 @@
         <w:rPr>
           <w:b/>
           <w:bCs/>
+          <w:lang w:val="en-US"/>
         </w:rPr>
         <w:t xml:space="preserve"> </w:t>
       </w:r>
@@ -2600,702 +2661,83 @@
         <w:rPr>
           <w:b/>
           <w:bCs/>
+          <w:lang w:val="en-US"/>
         </w:rPr>
         <w:t>:</w:t>
       </w:r>
     </w:p>
     <w:p>
       <w:pPr>
+        <w:ind w:left="708"/>
+        <w:rPr>
+          <w:rFonts w:ascii="Times New Roman" w:hAnsi="Times New Roman" w:cs="Times New Roman"/>
+          <w:lang w:val="en-US"/>
+        </w:rPr>
+      </w:pPr>
+    </w:p>
+    <w:p>
+      <w:pPr>
+        <w:ind w:left="708"/>
+        <w:rPr>
+          <w:rFonts w:ascii="Times New Roman" w:hAnsi="Times New Roman" w:cs="Times New Roman"/>
+          <w:lang w:val="en-US"/>
+        </w:rPr>
+      </w:pPr>
+    </w:p>
+    <w:p>
+      <w:pPr>
+        <w:ind w:left="708"/>
+        <w:rPr>
+          <w:rFonts w:ascii="Times New Roman" w:hAnsi="Times New Roman" w:cs="Times New Roman"/>
+          <w:lang w:val="en-US"/>
+        </w:rPr>
+      </w:pPr>
+    </w:p>
+    <w:p>
+      <w:pPr>
+        <w:ind w:left="708"/>
+        <w:rPr>
+          <w:rFonts w:ascii="Times New Roman" w:hAnsi="Times New Roman" w:cs="Times New Roman"/>
+          <w:lang w:val="en-US"/>
+        </w:rPr>
+      </w:pPr>
+    </w:p>
+    <w:p>
+      <w:pPr>
+        <w:ind w:left="708"/>
+        <w:rPr>
+          <w:rFonts w:ascii="Times New Roman" w:hAnsi="Times New Roman" w:cs="Times New Roman"/>
+          <w:lang w:val="en-US"/>
+        </w:rPr>
+      </w:pPr>
+    </w:p>
+    <w:p>
+      <w:pPr>
+        <w:ind w:left="708"/>
+        <w:rPr>
+          <w:rFonts w:ascii="Times New Roman" w:hAnsi="Times New Roman" w:cs="Times New Roman"/>
+          <w:lang w:val="en-US"/>
+        </w:rPr>
+      </w:pPr>
+    </w:p>
+    <w:p>
+      <w:pPr>
+        <w:ind w:left="708"/>
+        <w:rPr>
+          <w:lang w:val="en-US"/>
+        </w:rPr>
+      </w:pPr>
+    </w:p>
+    <w:p>
+      <w:pPr>
         <w:pStyle w:val="af6"/>
+        <w:jc w:val="center"/>
         <w:rPr>
           <w:b/>
           <w:bCs/>
-        </w:rPr>
-      </w:pPr>
-      <w:r>
-        <w:rPr>
-          <w:noProof/>
-        </w:rPr>
-        <w:lastRenderedPageBreak/>
-        <w:pict w14:anchorId="5300FA51">
-          <v:group id="_x0000_s2059" editas="canvas" style="position:absolute;margin-left:0;margin-top:0;width:481.9pt;height:348.3pt;z-index:251659776;mso-position-horizontal-relative:char;mso-position-vertical-relative:line" coordorigin="2358,10920" coordsize="7200,5203">
-            <o:lock v:ext="edit" aspectratio="t"/>
-            <v:shapetype id="_x0000_t75" coordsize="21600,21600" o:spt="75" o:preferrelative="t" path="m@4@5l@4@11@9@11@9@5xe" filled="f" stroked="f">
-              <v:stroke joinstyle="miter"/>
-              <v:formulas>
-                <v:f eqn="if lineDrawn pixelLineWidth 0"/>
-                <v:f eqn="sum @0 1 0"/>
-                <v:f eqn="sum 0 0 @1"/>
-                <v:f eqn="prod @2 1 2"/>
-                <v:f eqn="prod @3 21600 pixelWidth"/>
-                <v:f eqn="prod @3 21600 pixelHeight"/>
-                <v:f eqn="sum @0 0 1"/>
-                <v:f eqn="prod @6 1 2"/>
-                <v:f eqn="prod @7 21600 pixelWidth"/>
-                <v:f eqn="sum @8 21600 0"/>
-                <v:f eqn="prod @7 21600 pixelHeight"/>
-                <v:f eqn="sum @10 21600 0"/>
-              </v:formulas>
-              <v:path o:extrusionok="f" gradientshapeok="t" o:connecttype="rect"/>
-              <o:lock v:ext="edit" aspectratio="t"/>
-            </v:shapetype>
-            <v:shape id="_x0000_s2058" type="#_x0000_t75" style="position:absolute;left:2358;top:10920;width:7200;height:5203" o:preferrelative="f">
-              <v:fill o:detectmouseclick="t"/>
-              <v:path o:extrusionok="t" o:connecttype="none"/>
-              <o:lock v:ext="edit" text="t"/>
-            </v:shape>
-            <v:rect id="_x0000_s2060" style="position:absolute;left:5239;top:11103;width:790;height:403">
-              <v:textbox style="mso-next-textbox:#_x0000_s2060">
-                <w:txbxContent>
-                  <w:p>
-                    <w:pPr>
-                      <w:rPr>
-                        <w:lang w:val="en-US"/>
-                      </w:rPr>
-                    </w:pPr>
-                    <w:r>
-                      <w:rPr>
-                        <w:lang w:val="en-US"/>
-                      </w:rPr>
-                      <w:t>s</w:t>
-                    </w:r>
-                    <w:r>
-                      <w:rPr>
-                        <w:lang w:val="en-US"/>
-                      </w:rPr>
-                      <w:t>tart(s)</w:t>
-                    </w:r>
-                  </w:p>
-                </w:txbxContent>
-              </v:textbox>
-            </v:rect>
-            <v:rect id="_x0000_s2061" style="position:absolute;left:5239;top:11793;width:790;height:376">
-              <v:textbox style="mso-next-textbox:#_x0000_s2061">
-                <w:txbxContent>
-                  <w:p>
-                    <w:pPr>
-                      <w:rPr>
-                        <w:lang w:val="en-US"/>
-                      </w:rPr>
-                    </w:pPr>
-                    <w:proofErr w:type="gramStart"/>
-                    <w:r>
-                      <w:rPr>
-                        <w:lang w:val="en-US"/>
-                      </w:rPr>
-                      <w:t>n:=</w:t>
-                    </w:r>
-                    <w:proofErr w:type="gramEnd"/>
-                    <w:r>
-                      <w:rPr>
-                        <w:lang w:val="en-US"/>
-                      </w:rPr>
-                      <w:t>u(t)</w:t>
-                    </w:r>
-                  </w:p>
-                </w:txbxContent>
-              </v:textbox>
-            </v:rect>
-            <v:shapetype id="_x0000_t32" coordsize="21600,21600" o:spt="32" o:oned="t" path="m,l21600,21600e" filled="f">
-              <v:path arrowok="t" fillok="f" o:connecttype="none"/>
-              <o:lock v:ext="edit" shapetype="t"/>
-            </v:shapetype>
-            <v:shape id="_x0000_s2062" type="#_x0000_t32" style="position:absolute;left:5635;top:11506;width:1;height:287" o:connectortype="straight">
-              <v:stroke endarrow="block"/>
-            </v:shape>
-            <v:rect id="_x0000_s2064" style="position:absolute;left:4253;top:12843;width:791;height:375">
-              <v:textbox style="mso-next-textbox:#_x0000_s2064">
-                <w:txbxContent>
-                  <w:p>
-                    <w:pPr>
-                      <w:rPr>
-                        <w:lang w:val="en-US"/>
-                      </w:rPr>
-                    </w:pPr>
-                    <w:r>
-                      <w:rPr>
-                        <w:rFonts w:ascii="Times New Roman" w:hAnsi="Times New Roman" w:cs="Times New Roman"/>
-                        <w:lang w:val="en-US"/>
-                      </w:rPr>
-                      <w:t xml:space="preserve">   </w:t>
-                    </w:r>
-                    <w:r>
-                      <w:rPr>
-                        <w:rFonts w:ascii="Times New Roman" w:hAnsi="Times New Roman" w:cs="Times New Roman"/>
-                        <w:lang w:val="en-US"/>
-                      </w:rPr>
-                      <w:t>p(m)</w:t>
-                    </w:r>
-                  </w:p>
-                </w:txbxContent>
-              </v:textbox>
-            </v:rect>
-            <v:shapetype id="_x0000_t120" coordsize="21600,21600" o:spt="120" path="m10800,qx,10800,10800,21600,21600,10800,10800,xe">
-              <v:path gradientshapeok="t" o:connecttype="custom" o:connectlocs="10800,0;3163,3163;0,10800;3163,18437;10800,21600;18437,18437;21600,10800;18437,3163" textboxrect="3163,3163,18437,18437"/>
-            </v:shapetype>
-            <v:shape id="_x0000_s2065" type="#_x0000_t120" style="position:absolute;left:5168;top:12413;width:933;height:502">
-              <v:textbox style="mso-next-textbox:#_x0000_s2065">
-                <w:txbxContent>
-                  <w:p>
-                    <w:r>
-                      <w:rPr>
-                        <w:lang w:val="en-US"/>
-                      </w:rPr>
-                      <w:t xml:space="preserve"> </w:t>
-                    </w:r>
-                    <w:r>
-                      <w:rPr>
-                        <w:lang w:val="en-US"/>
-                      </w:rPr>
-                      <w:t>n &lt;= 1</w:t>
-                    </w:r>
-                  </w:p>
-                </w:txbxContent>
-              </v:textbox>
-            </v:shape>
-            <v:rect id="_x0000_s2067" style="position:absolute;left:6369;top:12843;width:791;height:375">
-              <v:textbox style="mso-next-textbox:#_x0000_s2067">
-                <w:txbxContent>
-                  <w:p>
-                    <w:pPr>
-                      <w:rPr>
-                        <w:lang w:val="en-US"/>
-                      </w:rPr>
-                    </w:pPr>
-                    <w:r>
-                      <w:rPr>
-                        <w:lang w:val="en-US"/>
-                      </w:rPr>
-                      <w:t xml:space="preserve">   </w:t>
-                    </w:r>
-                    <w:proofErr w:type="spellStart"/>
-                    <w:proofErr w:type="gramStart"/>
-                    <w:r>
-                      <w:rPr>
-                        <w:lang w:val="en-US"/>
-                      </w:rPr>
-                      <w:t>i</w:t>
-                    </w:r>
-                    <w:proofErr w:type="spellEnd"/>
-                    <w:r>
-                      <w:rPr>
-                        <w:lang w:val="en-US"/>
-                      </w:rPr>
-                      <w:t xml:space="preserve"> :</w:t>
-                    </w:r>
-                    <w:proofErr w:type="gramEnd"/>
-                    <w:r>
-                      <w:rPr>
-                        <w:lang w:val="en-US"/>
-                      </w:rPr>
-                      <w:t>= 2</w:t>
-                    </w:r>
-                  </w:p>
-                </w:txbxContent>
-              </v:textbox>
-            </v:rect>
-            <v:shapetype id="_x0000_t33" coordsize="21600,21600" o:spt="33" o:oned="t" path="m,l21600,r,21600e" filled="f">
-              <v:stroke joinstyle="miter"/>
-              <v:path arrowok="t" fillok="f" o:connecttype="none"/>
-              <o:lock v:ext="edit" shapetype="t"/>
-            </v:shapetype>
-            <v:shape id="_x0000_s2069" type="#_x0000_t33" style="position:absolute;left:4649;top:12664;width:519;height:179;rotation:180;flip:y" o:connectortype="elbow" adj="-152352,312210,-152352">
-              <v:stroke endarrow="block"/>
-            </v:shape>
-            <v:shape id="_x0000_s2071" type="#_x0000_t33" style="position:absolute;left:6101;top:12664;width:664;height:179" o:connectortype="elbow" adj="-149281,-312210,-149281">
-              <v:stroke endarrow="block"/>
-            </v:shape>
-            <v:shape id="_x0000_s2073" type="#_x0000_t32" style="position:absolute;left:5635;top:12169;width:1;height:244" o:connectortype="straight">
-              <v:stroke endarrow="block"/>
-            </v:shape>
-            <v:shapetype id="_x0000_t202" coordsize="21600,21600" o:spt="202" path="m,l,21600r21600,l21600,xe">
-              <v:stroke joinstyle="miter"/>
-              <v:path gradientshapeok="t" o:connecttype="rect"/>
-            </v:shapetype>
-            <v:shape id="_x0000_s2077" type="#_x0000_t202" style="position:absolute;left:4979;top:11202;width:189;height:304" strokecolor="white [3212]">
-              <v:textbox style="mso-next-textbox:#_x0000_s2077">
-                <w:txbxContent>
-                  <w:p>
-                    <w:pPr>
-                      <w:rPr>
-                        <w:lang w:val="en-US"/>
-                      </w:rPr>
-                    </w:pPr>
-                    <w:r>
-                      <w:rPr>
-                        <w:lang w:val="en-US"/>
-                      </w:rPr>
-                      <w:t>1</w:t>
-                    </w:r>
-                  </w:p>
-                </w:txbxContent>
-              </v:textbox>
-            </v:shape>
-            <v:shape id="_x0000_s2078" type="#_x0000_t202" style="position:absolute;left:4979;top:11866;width:189;height:303" strokecolor="white [3212]">
-              <v:textbox style="mso-next-textbox:#_x0000_s2078">
-                <w:txbxContent>
-                  <w:p>
-                    <w:pPr>
-                      <w:rPr>
-                        <w:lang w:val="en-US"/>
-                      </w:rPr>
-                    </w:pPr>
-                    <w:r>
-                      <w:rPr>
-                        <w:lang w:val="en-US"/>
-                      </w:rPr>
-                      <w:t>2</w:t>
-                    </w:r>
-                  </w:p>
-                </w:txbxContent>
-              </v:textbox>
-            </v:shape>
-            <v:rect id="_x0000_s2079" style="position:absolute;left:7327;top:14071;width:791;height:375">
-              <v:textbox style="mso-next-textbox:#_x0000_s2079">
-                <w:txbxContent>
-                  <w:p>
-                    <w:pPr>
-                      <w:rPr>
-                        <w:lang w:val="en-US"/>
-                      </w:rPr>
-                    </w:pPr>
-                    <w:r>
-                      <w:rPr>
-                        <w:rFonts w:ascii="Times New Roman" w:hAnsi="Times New Roman" w:cs="Times New Roman"/>
-                        <w:lang w:val="en-US"/>
-                      </w:rPr>
-                      <w:t xml:space="preserve">    </w:t>
-                    </w:r>
-                    <w:r>
-                      <w:rPr>
-                        <w:rFonts w:ascii="Times New Roman" w:hAnsi="Times New Roman" w:cs="Times New Roman"/>
-                        <w:lang w:val="en-US"/>
-                      </w:rPr>
-                      <w:t>p(y)</w:t>
-                    </w:r>
-                  </w:p>
-                </w:txbxContent>
-              </v:textbox>
-            </v:rect>
-            <v:shape id="_x0000_s2081" type="#_x0000_t120" style="position:absolute;left:6280;top:13443;width:986;height:502">
-              <v:textbox style="mso-next-textbox:#_x0000_s2081">
-                <w:txbxContent>
-                  <w:p>
-                    <w:proofErr w:type="spellStart"/>
-                    <w:r>
-                      <w:rPr>
-                        <w:lang w:val="en-US"/>
-                      </w:rPr>
-                      <w:t>i</w:t>
-                    </w:r>
-                    <w:proofErr w:type="spellEnd"/>
-                    <w:r>
-                      <w:rPr>
-                        <w:lang w:val="en-US"/>
-                      </w:rPr>
-                      <w:t xml:space="preserve"> &lt; s(n) + 1</w:t>
-                    </w:r>
-                  </w:p>
-                </w:txbxContent>
-              </v:textbox>
-            </v:shape>
-            <v:shape id="_x0000_s2112" type="#_x0000_t120" style="position:absolute;left:5239;top:13945;width:1129;height:501">
-              <v:textbox style="mso-next-textbox:#_x0000_s2112">
-                <w:txbxContent>
-                  <w:p>
-                    <w:r>
-                      <w:rPr>
-                        <w:lang w:val="en-US"/>
-                      </w:rPr>
-                      <w:t xml:space="preserve">n % </w:t>
-                    </w:r>
-                    <w:proofErr w:type="spellStart"/>
-                    <w:r>
-                      <w:rPr>
-                        <w:lang w:val="en-US"/>
-                      </w:rPr>
-                      <w:t>i</w:t>
-                    </w:r>
-                    <w:proofErr w:type="spellEnd"/>
-                    <w:r>
-                      <w:rPr>
-                        <w:lang w:val="en-US"/>
-                      </w:rPr>
-                      <w:t xml:space="preserve"> == 0</w:t>
-                    </w:r>
-                  </w:p>
-                </w:txbxContent>
-              </v:textbox>
-            </v:shape>
-            <v:shape id="_x0000_s2113" type="#_x0000_t32" style="position:absolute;left:6765;top:13218;width:8;height:225" o:connectortype="straight">
-              <v:stroke endarrow="block"/>
-            </v:shape>
-            <v:shape id="_x0000_s2119" type="#_x0000_t33" style="position:absolute;left:5804;top:13694;width:476;height:251;rotation:180;flip:y" o:connectortype="elbow" adj="-216475,311657,-216475">
-              <v:stroke endarrow="block"/>
-            </v:shape>
-            <v:shape id="_x0000_s2120" type="#_x0000_t33" style="position:absolute;left:7266;top:13694;width:457;height:377" o:connectortype="elbow" adj="-272351,-207360,-272351">
-              <v:stroke endarrow="block"/>
-            </v:shape>
-            <v:rect id="_x0000_s2121" style="position:absolute;left:4477;top:14636;width:879;height:375">
-              <v:textbox style="mso-next-textbox:#_x0000_s2121">
-                <w:txbxContent>
-                  <w:p>
-                    <w:pPr>
-                      <w:rPr>
-                        <w:lang w:val="en-US"/>
-                      </w:rPr>
-                    </w:pPr>
-                    <w:r>
-                      <w:rPr>
-                        <w:rFonts w:ascii="Times New Roman" w:hAnsi="Times New Roman" w:cs="Times New Roman"/>
-                        <w:lang w:val="en-US"/>
-                      </w:rPr>
-                      <w:t xml:space="preserve">   </w:t>
-                    </w:r>
-                    <w:r>
-                      <w:rPr>
-                        <w:rFonts w:ascii="Times New Roman" w:hAnsi="Times New Roman" w:cs="Times New Roman"/>
-                        <w:lang w:val="en-US"/>
-                      </w:rPr>
-                      <w:t>p(n</w:t>
-                    </w:r>
-                    <w:r>
-                      <w:rPr>
-                        <w:rFonts w:ascii="Times New Roman" w:hAnsi="Times New Roman" w:cs="Times New Roman"/>
-                        <w:lang w:val="en-US"/>
-                      </w:rPr>
-                      <w:t>)</w:t>
-                    </w:r>
-                  </w:p>
-                </w:txbxContent>
-              </v:textbox>
-            </v:rect>
-            <v:shape id="_x0000_s2122" type="#_x0000_t33" style="position:absolute;left:6368;top:13945;width:405;height:251;flip:y" o:connectortype="elbow" adj="-259120,354857,-259120">
-              <v:stroke endarrow="block"/>
-            </v:shape>
-            <v:shape id="_x0000_s2125" type="#_x0000_t33" style="position:absolute;left:4917;top:14196;width:322;height:440;rotation:180;flip:y" o:connectortype="elbow" adj="-249550,202431,-249550">
-              <v:stroke endarrow="block"/>
-            </v:shape>
-            <v:shape id="_x0000_s2126" type="#_x0000_t202" style="position:absolute;left:4979;top:12290;width:189;height:303" strokecolor="white [3212]">
-              <v:textbox style="mso-next-textbox:#_x0000_s2126">
-                <w:txbxContent>
-                  <w:p>
-                    <w:pPr>
-                      <w:rPr>
-                        <w:lang w:val="en-US"/>
-                      </w:rPr>
-                    </w:pPr>
-                    <w:r>
-                      <w:rPr>
-                        <w:lang w:val="en-US"/>
-                      </w:rPr>
-                      <w:t>3</w:t>
-                    </w:r>
-                  </w:p>
-                </w:txbxContent>
-              </v:textbox>
-            </v:shape>
-            <v:shape id="_x0000_s2127" type="#_x0000_t202" style="position:absolute;left:3975;top:12612;width:189;height:303" strokecolor="white [3212]">
-              <v:textbox style="mso-next-textbox:#_x0000_s2127">
-                <w:txbxContent>
-                  <w:p>
-                    <w:pPr>
-                      <w:rPr>
-                        <w:lang w:val="en-US"/>
-                      </w:rPr>
-                    </w:pPr>
-                    <w:r>
-                      <w:rPr>
-                        <w:lang w:val="en-US"/>
-                      </w:rPr>
-                      <w:t>4</w:t>
-                    </w:r>
-                  </w:p>
-                </w:txbxContent>
-              </v:textbox>
-            </v:shape>
-            <v:shape id="_x0000_s2128" type="#_x0000_t202" style="position:absolute;left:6101;top:12844;width:189;height:302" strokecolor="white [3212]">
-              <v:textbox style="mso-next-textbox:#_x0000_s2128">
-                <w:txbxContent>
-                  <w:p>
-                    <w:pPr>
-                      <w:rPr>
-                        <w:lang w:val="en-US"/>
-                      </w:rPr>
-                    </w:pPr>
-                    <w:r>
-                      <w:rPr>
-                        <w:lang w:val="en-US"/>
-                      </w:rPr>
-                      <w:t>5</w:t>
-                    </w:r>
-                  </w:p>
-                </w:txbxContent>
-              </v:textbox>
-            </v:shape>
-            <v:shape id="_x0000_s2129" type="#_x0000_t202" style="position:absolute;left:6091;top:13336;width:189;height:303" strokecolor="white [3212]">
-              <v:textbox style="mso-next-textbox:#_x0000_s2129">
-                <w:txbxContent>
-                  <w:p>
-                    <w:pPr>
-                      <w:rPr>
-                        <w:lang w:val="en-US"/>
-                      </w:rPr>
-                    </w:pPr>
-                    <w:r>
-                      <w:rPr>
-                        <w:lang w:val="en-US"/>
-                      </w:rPr>
-                      <w:t>6</w:t>
-                    </w:r>
-                  </w:p>
-                </w:txbxContent>
-              </v:textbox>
-            </v:shape>
-            <v:shape id="_x0000_s2130" type="#_x0000_t202" style="position:absolute;left:4979;top:13768;width:189;height:303" strokecolor="white [3212]">
-              <v:textbox style="mso-next-textbox:#_x0000_s2130">
-                <w:txbxContent>
-                  <w:p>
-                    <w:pPr>
-                      <w:rPr>
-                        <w:lang w:val="en-US"/>
-                      </w:rPr>
-                    </w:pPr>
-                    <w:r>
-                      <w:rPr>
-                        <w:lang w:val="en-US"/>
-                      </w:rPr>
-                      <w:t>7</w:t>
-                    </w:r>
-                  </w:p>
-                </w:txbxContent>
-              </v:textbox>
-            </v:shape>
-            <v:shape id="_x0000_s2131" type="#_x0000_t202" style="position:absolute;left:4253;top:14636;width:189;height:303" strokecolor="white [3212]">
-              <v:textbox style="mso-next-textbox:#_x0000_s2131">
-                <w:txbxContent>
-                  <w:p>
-                    <w:pPr>
-                      <w:rPr>
-                        <w:lang w:val="en-US"/>
-                      </w:rPr>
-                    </w:pPr>
-                    <w:r>
-                      <w:rPr>
-                        <w:lang w:val="en-US"/>
-                      </w:rPr>
-                      <w:t>8</w:t>
-                    </w:r>
-                  </w:p>
-                </w:txbxContent>
-              </v:textbox>
-            </v:shape>
-            <v:shape id="_x0000_s2132" type="#_x0000_t202" style="position:absolute;left:8207;top:14071;width:189;height:303" strokecolor="white [3212]">
-              <v:textbox style="mso-next-textbox:#_x0000_s2132">
-                <w:txbxContent>
-                  <w:p>
-                    <w:pPr>
-                      <w:rPr>
-                        <w:lang w:val="en-US"/>
-                      </w:rPr>
-                    </w:pPr>
-                    <w:r>
-                      <w:rPr>
-                        <w:lang w:val="en-US"/>
-                      </w:rPr>
-                      <w:t>9</w:t>
-                    </w:r>
-                  </w:p>
-                </w:txbxContent>
-              </v:textbox>
-            </v:shape>
-            <v:rect id="_x0000_s2133" style="position:absolute;left:5977;top:15352;width:877;height:375">
-              <v:textbox style="mso-next-textbox:#_x0000_s2133">
-                <w:txbxContent>
-                  <w:p>
-                    <w:pPr>
-                      <w:rPr>
-                        <w:lang w:val="en-US"/>
-                      </w:rPr>
-                    </w:pPr>
-                    <w:r>
-                      <w:rPr>
-                        <w:rFonts w:ascii="Times New Roman" w:hAnsi="Times New Roman" w:cs="Times New Roman"/>
-                        <w:lang w:val="en-US"/>
-                      </w:rPr>
-                      <w:t xml:space="preserve">  stop(s)</w:t>
-                    </w:r>
-                  </w:p>
-                </w:txbxContent>
-              </v:textbox>
-            </v:rect>
-            <v:shape id="_x0000_s2137" type="#_x0000_t33" style="position:absolute;left:6742;top:14558;width:1094;height:869;rotation:90" o:connectortype="elbow" adj="-122680,-108743,-122680">
-              <v:stroke endarrow="block"/>
-            </v:shape>
-            <v:shapetype id="_x0000_t34" coordsize="21600,21600" o:spt="34" o:oned="t" adj="10800" path="m,l@0,0@0,21600,21600,21600e" filled="f">
-              <v:stroke joinstyle="miter"/>
-              <v:formulas>
-                <v:f eqn="val #0"/>
-              </v:formulas>
-              <v:path arrowok="t" fillok="f" o:connecttype="none"/>
-              <v:handles>
-                <v:h position="#0,center"/>
-              </v:handles>
-              <o:lock v:ext="edit" shapetype="t"/>
-            </v:shapetype>
-            <v:shape id="_x0000_s2138" type="#_x0000_t34" style="position:absolute;left:4253;top:13031;width:1724;height:2509;rotation:180;flip:x y" o:connectortype="elbow" adj="-3371,25465,34371">
-              <v:stroke endarrow="block"/>
-            </v:shape>
-            <v:shape id="_x0000_s2139" type="#_x0000_t33" style="position:absolute;left:5356;top:14823;width:1059;height:529" o:connectortype="elbow" adj="-78403,-194034,-78403">
-              <v:stroke endarrow="block"/>
-            </v:shape>
-            <v:shape id="_x0000_s2140" type="#_x0000_t202" style="position:absolute;left:5490;top:15173;width:433;height:302" strokecolor="white [3212]">
-              <v:textbox style="mso-next-textbox:#_x0000_s2140">
-                <w:txbxContent>
-                  <w:p>
-                    <w:pPr>
-                      <w:rPr>
-                        <w:lang w:val="en-US"/>
-                      </w:rPr>
-                    </w:pPr>
-                    <w:r>
-                      <w:rPr>
-                        <w:lang w:val="en-US"/>
-                      </w:rPr>
-                      <w:t>10</w:t>
-                    </w:r>
-                  </w:p>
-                </w:txbxContent>
-              </v:textbox>
-            </v:shape>
-            <v:shape id="_x0000_s2142" type="#_x0000_t202" style="position:absolute;left:4855;top:12476;width:189;height:304" strokecolor="white [3212]">
-              <v:textbox style="mso-next-textbox:#_x0000_s2142">
-                <w:txbxContent>
-                  <w:p>
-                    <w:pPr>
-                      <w:rPr>
-                        <w:lang w:val="en-US"/>
-                      </w:rPr>
-                    </w:pPr>
-                    <w:r>
-                      <w:rPr>
-                        <w:lang w:val="en-US"/>
-                      </w:rPr>
-                      <w:t>1</w:t>
-                    </w:r>
-                  </w:p>
-                </w:txbxContent>
-              </v:textbox>
-            </v:shape>
-            <v:shape id="_x0000_s2143" type="#_x0000_t202" style="position:absolute;left:5923;top:13524;width:189;height:304" strokecolor="white [3212]">
-              <v:textbox style="mso-next-textbox:#_x0000_s2143">
-                <w:txbxContent>
-                  <w:p>
-                    <w:pPr>
-                      <w:rPr>
-                        <w:lang w:val="en-US"/>
-                      </w:rPr>
-                    </w:pPr>
-                    <w:r>
-                      <w:rPr>
-                        <w:lang w:val="en-US"/>
-                      </w:rPr>
-                      <w:t>11</w:t>
-                    </w:r>
-                  </w:p>
-                </w:txbxContent>
-              </v:textbox>
-            </v:shape>
-            <v:shape id="_x0000_s2144" type="#_x0000_t202" style="position:absolute;left:4979;top:14070;width:189;height:304" strokecolor="white [3212]">
-              <v:textbox style="mso-next-textbox:#_x0000_s2144">
-                <w:txbxContent>
-                  <w:p>
-                    <w:pPr>
-                      <w:rPr>
-                        <w:lang w:val="en-US"/>
-                      </w:rPr>
-                    </w:pPr>
-                    <w:r>
-                      <w:rPr>
-                        <w:lang w:val="en-US"/>
-                      </w:rPr>
-                      <w:t>1</w:t>
-                    </w:r>
-                  </w:p>
-                </w:txbxContent>
-              </v:textbox>
-            </v:shape>
-            <v:shape id="_x0000_s2145" type="#_x0000_t202" style="position:absolute;left:7400;top:13524;width:189;height:304" strokecolor="white [3212]">
-              <v:textbox style="mso-next-textbox:#_x0000_s2145">
-                <w:txbxContent>
-                  <w:p>
-                    <w:pPr>
-                      <w:rPr>
-                        <w:lang w:val="en-US"/>
-                      </w:rPr>
-                    </w:pPr>
-                    <w:r>
-                      <w:rPr>
-                        <w:lang w:val="en-US"/>
-                      </w:rPr>
-                      <w:t>0</w:t>
-                    </w:r>
-                  </w:p>
-                </w:txbxContent>
-              </v:textbox>
-            </v:shape>
-            <v:shape id="_x0000_s2146" type="#_x0000_t202" style="position:absolute;left:6226;top:12476;width:189;height:304" strokecolor="white [3212]">
-              <v:textbox style="mso-next-textbox:#_x0000_s2146">
-                <w:txbxContent>
-                  <w:p>
-                    <w:pPr>
-                      <w:rPr>
-                        <w:lang w:val="en-US"/>
-                      </w:rPr>
-                    </w:pPr>
-                    <w:r>
-                      <w:rPr>
-                        <w:lang w:val="en-US"/>
-                      </w:rPr>
-                      <w:t>0</w:t>
-                    </w:r>
-                  </w:p>
-                </w:txbxContent>
-              </v:textbox>
-            </v:shape>
-            <v:shape id="_x0000_s2147" type="#_x0000_t202" style="position:absolute;left:6415;top:14070;width:189;height:304" strokecolor="white [3212]">
-              <v:textbox style="mso-next-textbox:#_x0000_s2147">
-                <w:txbxContent>
-                  <w:p>
-                    <w:pPr>
-                      <w:rPr>
-                        <w:lang w:val="en-US"/>
-                      </w:rPr>
-                    </w:pPr>
-                    <w:r>
-                      <w:rPr>
-                        <w:lang w:val="en-US"/>
-                      </w:rPr>
-                      <w:t>0</w:t>
-                    </w:r>
-                  </w:p>
-                </w:txbxContent>
-              </v:textbox>
-            </v:shape>
-          </v:group>
-        </w:pict>
-      </w:r>
-      <w:r>
-        <w:rPr>
-          <w:b/>
-          <w:bCs/>
-        </w:rPr>
-        <w:pict w14:anchorId="5300FA51">
-          <v:shape id="_x0000_i1072" type="#_x0000_t75" style="width:481.8pt;height:289.2pt">
-            <v:imagedata croptop="-65520f" cropbottom="65520f"/>
-          </v:shape>
-        </w:pict>
-      </w:r>
+          <w:lang w:val="en-US"/>
+        </w:rPr>
+      </w:pPr>
     </w:p>
     <w:p>
       <w:pPr>
@@ -3305,21 +2747,18 @@
           <w:bCs/>
           <w:sz w:val="28"/>
           <w:szCs w:val="28"/>
-          <w:lang w:val="en-US"/>
-        </w:rPr>
-      </w:pPr>
-    </w:p>
-    <w:p>
-      <w:pPr>
+        </w:rPr>
+      </w:pPr>
+      <w:r>
         <w:rPr>
           <w:rFonts w:ascii="Times New Roman" w:hAnsi="Times New Roman" w:cs="Times New Roman"/>
           <w:b/>
           <w:bCs/>
           <w:sz w:val="28"/>
           <w:szCs w:val="28"/>
-          <w:lang w:val="en-US"/>
-        </w:rPr>
-      </w:pPr>
+        </w:rPr>
+        <w:br w:type="page"/>
+      </w:r>
     </w:p>
     <w:p>
       <w:pPr>
@@ -3330,8 +2769,26 @@
           <w:sz w:val="28"/>
           <w:szCs w:val="28"/>
         </w:rPr>
-      </w:pPr>
-      <w:r>
+        <w:sectPr>
+          <w:type w:val="continuous"/>
+          <w:pgSz w:w="11906" w:h="16838" w:code="9"/>
+          <w:pgMar w:top="1134" w:right="1134" w:bottom="1134" w:left="1134" w:header="709" w:footer="624" w:gutter="0"/>
+          <w:pgBorders>
+            <w:top w:val="single" w:sz="4" w:space="7" w:color="auto"/>
+            <w:left w:val="single" w:sz="4" w:space="9" w:color="auto"/>
+            <w:bottom w:val="single" w:sz="4" w:space="7" w:color="auto"/>
+            <w:right w:val="single" w:sz="4" w:space="9" w:color="auto"/>
+          </w:pgBorders>
+          <w:pgNumType w:start="2"/>
+          <w:cols w:num="2" w:space="708"/>
+          <w:formProt w:val="0"/>
+          <w:titlePg/>
+          <w:docGrid w:linePitch="381"/>
+        </w:sectPr>
+      </w:pPr>
+    </w:p>
+    <w:p>
+      <w:pPr>
         <w:rPr>
           <w:rFonts w:ascii="Times New Roman" w:hAnsi="Times New Roman" w:cs="Times New Roman"/>
           <w:b/>
@@ -3339,9 +2796,7 @@
           <w:sz w:val="28"/>
           <w:szCs w:val="28"/>
         </w:rPr>
-        <w:t xml:space="preserve">6. </w:t>
-      </w:r>
-      <w:proofErr w:type="spellStart"/>
+      </w:pPr>
       <w:r>
         <w:rPr>
           <w:rFonts w:ascii="Times New Roman" w:hAnsi="Times New Roman" w:cs="Times New Roman"/>
@@ -3350,9 +2805,10 @@
           <w:sz w:val="28"/>
           <w:szCs w:val="28"/>
         </w:rPr>
-        <w:t>Интерпритация</w:t>
-      </w:r>
-      <w:proofErr w:type="spellEnd"/>
+        <w:lastRenderedPageBreak/>
+        <w:t xml:space="preserve">6. </w:t>
+      </w:r>
+      <w:proofErr w:type="spellStart"/>
       <w:r>
         <w:rPr>
           <w:rFonts w:ascii="Times New Roman" w:hAnsi="Times New Roman" w:cs="Times New Roman"/>
@@ -3361,48 +2817,10 @@
           <w:sz w:val="28"/>
           <w:szCs w:val="28"/>
         </w:rPr>
-        <w:t xml:space="preserve"> ССП:</w:t>
-      </w:r>
-    </w:p>
-    <w:p>
-      <w:pPr>
-        <w:rPr>
-          <w:rFonts w:ascii="Times New Roman" w:hAnsi="Times New Roman" w:cs="Times New Roman"/>
-          <w:sz w:val="24"/>
-          <w:szCs w:val="24"/>
-        </w:rPr>
-      </w:pPr>
-      <w:proofErr w:type="spellStart"/>
-      <w:r>
-        <w:rPr>
-          <w:rFonts w:ascii="Times New Roman" w:hAnsi="Times New Roman" w:cs="Times New Roman"/>
-          <w:sz w:val="24"/>
-          <w:szCs w:val="24"/>
-        </w:rPr>
         <w:t>Интерпритация</w:t>
       </w:r>
       <w:proofErr w:type="spellEnd"/>
       <w:r>
-        <w:rPr>
-          <w:rFonts w:ascii="Times New Roman" w:hAnsi="Times New Roman" w:cs="Times New Roman"/>
-          <w:sz w:val="24"/>
-          <w:szCs w:val="24"/>
-        </w:rPr>
-        <w:t xml:space="preserve">: всем переменным </w:t>
-      </w:r>
-      <w:r>
-        <w:rPr>
-          <w:rFonts w:ascii="Times New Roman" w:hAnsi="Times New Roman" w:cs="Times New Roman"/>
-          <w:sz w:val="24"/>
-          <w:szCs w:val="24"/>
-        </w:rPr>
-        <w:t>{</w:t>
-      </w:r>
-    </w:p>
-    <w:p>
-      <w:pPr>
-        <w:spacing w:after="120" w:line="240" w:lineRule="auto"/>
-        <w:jc w:val="both"/>
         <w:rPr>
           <w:rFonts w:ascii="Times New Roman" w:hAnsi="Times New Roman" w:cs="Times New Roman"/>
           <w:b/>
@@ -3410,8 +2828,142 @@
           <w:sz w:val="28"/>
           <w:szCs w:val="28"/>
         </w:rPr>
-      </w:pPr>
-      <w:r>
+        <w:t xml:space="preserve"> ССП:</w:t>
+      </w:r>
+    </w:p>
+    <w:p>
+      <w:pPr>
+        <w:rPr>
+          <w:rFonts w:ascii="Times New Roman" w:hAnsi="Times New Roman" w:cs="Times New Roman"/>
+          <w:sz w:val="28"/>
+          <w:szCs w:val="28"/>
+        </w:rPr>
+      </w:pPr>
+      <w:r>
+        <w:rPr>
+          <w:rFonts w:ascii="Times New Roman" w:hAnsi="Times New Roman" w:cs="Times New Roman"/>
+          <w:sz w:val="28"/>
+          <w:szCs w:val="28"/>
+        </w:rPr>
+        <w:t xml:space="preserve">Всем переменным </w:t>
+      </w:r>
+      <w:r>
+        <w:rPr>
+          <w:rFonts w:ascii="Times New Roman" w:hAnsi="Times New Roman" w:cs="Times New Roman"/>
+          <w:sz w:val="28"/>
+          <w:szCs w:val="28"/>
+        </w:rPr>
+        <w:t>{</w:t>
+      </w:r>
+      <w:proofErr w:type="spellStart"/>
+      <w:r>
+        <w:rPr>
+          <w:rFonts w:ascii="Times New Roman" w:hAnsi="Times New Roman" w:cs="Times New Roman"/>
+          <w:sz w:val="28"/>
+          <w:szCs w:val="28"/>
+          <w:lang w:val="en-US"/>
+        </w:rPr>
+        <w:t>i</w:t>
+      </w:r>
+      <w:proofErr w:type="spellEnd"/>
+      <w:r>
+        <w:rPr>
+          <w:rFonts w:ascii="Times New Roman" w:hAnsi="Times New Roman" w:cs="Times New Roman"/>
+          <w:sz w:val="28"/>
+          <w:szCs w:val="28"/>
+        </w:rPr>
+        <w:t xml:space="preserve">, </w:t>
+      </w:r>
+      <w:r>
+        <w:rPr>
+          <w:rFonts w:ascii="Times New Roman" w:hAnsi="Times New Roman" w:cs="Times New Roman"/>
+          <w:sz w:val="28"/>
+          <w:szCs w:val="28"/>
+          <w:lang w:val="en-US"/>
+        </w:rPr>
+        <w:t>n</w:t>
+      </w:r>
+      <w:r>
+        <w:rPr>
+          <w:rFonts w:ascii="Times New Roman" w:hAnsi="Times New Roman" w:cs="Times New Roman"/>
+          <w:sz w:val="28"/>
+          <w:szCs w:val="28"/>
+        </w:rPr>
+        <w:t xml:space="preserve">} </w:t>
+      </w:r>
+      <w:r>
+        <w:rPr>
+          <w:rFonts w:ascii="Times New Roman" w:hAnsi="Times New Roman" w:cs="Times New Roman"/>
+          <w:sz w:val="28"/>
+          <w:szCs w:val="28"/>
+        </w:rPr>
+        <w:t xml:space="preserve">соответствуют </w:t>
+      </w:r>
+      <w:r>
+        <w:rPr>
+          <w:rFonts w:ascii="Times New Roman" w:hAnsi="Times New Roman" w:cs="Times New Roman"/>
+          <w:sz w:val="28"/>
+          <w:szCs w:val="28"/>
+        </w:rPr>
+        <w:t>{</w:t>
+      </w:r>
+      <w:proofErr w:type="spellStart"/>
+      <w:r>
+        <w:rPr>
+          <w:rFonts w:ascii="Times New Roman" w:hAnsi="Times New Roman" w:cs="Times New Roman"/>
+          <w:sz w:val="28"/>
+          <w:szCs w:val="28"/>
+          <w:lang w:val="en-US"/>
+        </w:rPr>
+        <w:t>i</w:t>
+      </w:r>
+      <w:proofErr w:type="spellEnd"/>
+      <w:r>
+        <w:rPr>
+          <w:rFonts w:ascii="Times New Roman" w:hAnsi="Times New Roman" w:cs="Times New Roman"/>
+          <w:sz w:val="28"/>
+          <w:szCs w:val="28"/>
+        </w:rPr>
+        <w:t xml:space="preserve">, </w:t>
+      </w:r>
+      <w:r>
+        <w:rPr>
+          <w:rFonts w:ascii="Times New Roman" w:hAnsi="Times New Roman" w:cs="Times New Roman"/>
+          <w:sz w:val="28"/>
+          <w:szCs w:val="28"/>
+          <w:lang w:val="en-US"/>
+        </w:rPr>
+        <w:t>n</w:t>
+      </w:r>
+      <w:r>
+        <w:rPr>
+          <w:rFonts w:ascii="Times New Roman" w:hAnsi="Times New Roman" w:cs="Times New Roman"/>
+          <w:sz w:val="28"/>
+          <w:szCs w:val="28"/>
+        </w:rPr>
+        <w:t>}</w:t>
+      </w:r>
+      <w:r>
+        <w:rPr>
+          <w:rFonts w:ascii="Times New Roman" w:hAnsi="Times New Roman" w:cs="Times New Roman"/>
+          <w:sz w:val="28"/>
+          <w:szCs w:val="28"/>
+        </w:rPr>
+        <w:t>.</w:t>
+      </w:r>
+      <w:r>
+        <w:rPr>
+          <w:rFonts w:ascii="Times New Roman" w:hAnsi="Times New Roman" w:cs="Times New Roman"/>
+          <w:sz w:val="28"/>
+          <w:szCs w:val="28"/>
+        </w:rPr>
+        <w:t xml:space="preserve"> </w:t>
+      </w:r>
+    </w:p>
+    <w:p>
+      <w:pPr>
+        <w:spacing w:after="120" w:line="240" w:lineRule="auto"/>
+        <w:jc w:val="both"/>
         <w:rPr>
           <w:rFonts w:ascii="Times New Roman" w:hAnsi="Times New Roman" w:cs="Times New Roman"/>
           <w:b/>
@@ -3419,8 +2971,7 @@
           <w:sz w:val="28"/>
           <w:szCs w:val="28"/>
         </w:rPr>
-        <w:t>7</w:t>
-      </w:r>
+      </w:pPr>
       <w:r>
         <w:rPr>
           <w:rFonts w:ascii="Times New Roman" w:hAnsi="Times New Roman" w:cs="Times New Roman"/>
@@ -3429,7 +2980,7 @@
           <w:sz w:val="28"/>
           <w:szCs w:val="28"/>
         </w:rPr>
-        <w:t xml:space="preserve">. </w:t>
+        <w:t>7</w:t>
       </w:r>
       <w:r>
         <w:rPr>
@@ -3439,7 +2990,7 @@
           <w:sz w:val="28"/>
           <w:szCs w:val="28"/>
         </w:rPr>
-        <w:t>Текст</w:t>
+        <w:t xml:space="preserve">. </w:t>
       </w:r>
       <w:r>
         <w:rPr>
@@ -3449,7 +3000,7 @@
           <w:sz w:val="28"/>
           <w:szCs w:val="28"/>
         </w:rPr>
-        <w:t xml:space="preserve"> </w:t>
+        <w:t>Текст</w:t>
       </w:r>
       <w:r>
         <w:rPr>
@@ -3459,7 +3010,7 @@
           <w:sz w:val="28"/>
           <w:szCs w:val="28"/>
         </w:rPr>
-        <w:t>программы</w:t>
+        <w:t xml:space="preserve"> </w:t>
       </w:r>
       <w:r>
         <w:rPr>
@@ -3469,7 +3020,7 @@
           <w:sz w:val="28"/>
           <w:szCs w:val="28"/>
         </w:rPr>
-        <w:t xml:space="preserve"> </w:t>
+        <w:t>программы</w:t>
       </w:r>
       <w:r>
         <w:rPr>
@@ -3479,7 +3030,7 @@
           <w:sz w:val="28"/>
           <w:szCs w:val="28"/>
         </w:rPr>
-        <w:t>с</w:t>
+        <w:t xml:space="preserve"> </w:t>
       </w:r>
       <w:r>
         <w:rPr>
@@ -3489,7 +3040,7 @@
           <w:sz w:val="28"/>
           <w:szCs w:val="28"/>
         </w:rPr>
-        <w:t xml:space="preserve"> </w:t>
+        <w:t>с</w:t>
       </w:r>
       <w:r>
         <w:rPr>
@@ -3499,7 +3050,7 @@
           <w:sz w:val="28"/>
           <w:szCs w:val="28"/>
         </w:rPr>
-        <w:t>пояснениями</w:t>
+        <w:t xml:space="preserve"> </w:t>
       </w:r>
       <w:r>
         <w:rPr>
@@ -3509,6 +3060,16 @@
           <w:sz w:val="28"/>
           <w:szCs w:val="28"/>
         </w:rPr>
+        <w:t>пояснениями</w:t>
+      </w:r>
+      <w:r>
+        <w:rPr>
+          <w:rFonts w:ascii="Times New Roman" w:hAnsi="Times New Roman" w:cs="Times New Roman"/>
+          <w:b/>
+          <w:bCs/>
+          <w:sz w:val="28"/>
+          <w:szCs w:val="28"/>
+        </w:rPr>
         <w:t>:</w:t>
       </w:r>
     </w:p>
@@ -3635,19 +3196,19 @@
           <w:szCs w:val="24"/>
           <w:lang w:val="en-US"/>
         </w:rPr>
-        <w:t xml:space="preserve"> in </w:t>
-      </w:r>
-      <w:proofErr w:type="gramStart"/>
-      <w:r>
+        <w:t xml:space="preserve"> in range(2, int(n**0.5)+1):</w:t>
+      </w:r>
+    </w:p>
+    <w:p>
+      <w:pPr>
+        <w:ind w:left="708"/>
         <w:rPr>
           <w:rFonts w:ascii="Times New Roman" w:hAnsi="Times New Roman" w:cs="Times New Roman"/>
           <w:sz w:val="24"/>
           <w:szCs w:val="24"/>
           <w:lang w:val="en-US"/>
         </w:rPr>
-        <w:t>range(</w:t>
-      </w:r>
-      <w:proofErr w:type="gramEnd"/>
+      </w:pPr>
       <w:r>
         <w:rPr>
           <w:rFonts w:ascii="Times New Roman" w:hAnsi="Times New Roman" w:cs="Times New Roman"/>
@@ -3655,7 +3216,27 @@
           <w:szCs w:val="24"/>
           <w:lang w:val="en-US"/>
         </w:rPr>
-        <w:t>2, int(n**0.5)+1):</w:t>
+        <w:t xml:space="preserve">        if n % </w:t>
+      </w:r>
+      <w:proofErr w:type="spellStart"/>
+      <w:r>
+        <w:rPr>
+          <w:rFonts w:ascii="Times New Roman" w:hAnsi="Times New Roman" w:cs="Times New Roman"/>
+          <w:sz w:val="24"/>
+          <w:szCs w:val="24"/>
+          <w:lang w:val="en-US"/>
+        </w:rPr>
+        <w:t>i</w:t>
+      </w:r>
+      <w:proofErr w:type="spellEnd"/>
+      <w:r>
+        <w:rPr>
+          <w:rFonts w:ascii="Times New Roman" w:hAnsi="Times New Roman" w:cs="Times New Roman"/>
+          <w:sz w:val="24"/>
+          <w:szCs w:val="24"/>
+          <w:lang w:val="en-US"/>
+        </w:rPr>
+        <w:t xml:space="preserve"> == 0: return False</w:t>
       </w:r>
     </w:p>
     <w:p>
@@ -3675,27 +3256,79 @@
           <w:szCs w:val="24"/>
           <w:lang w:val="en-US"/>
         </w:rPr>
-        <w:t xml:space="preserve">        if n % </w:t>
-      </w:r>
-      <w:proofErr w:type="spellStart"/>
-      <w:r>
+        <w:t xml:space="preserve">    return True</w:t>
+      </w:r>
+    </w:p>
+    <w:p>
+      <w:pPr>
+        <w:ind w:left="708"/>
         <w:rPr>
           <w:rFonts w:ascii="Times New Roman" w:hAnsi="Times New Roman" w:cs="Times New Roman"/>
           <w:sz w:val="24"/>
           <w:szCs w:val="24"/>
           <w:lang w:val="en-US"/>
         </w:rPr>
-        <w:t>i</w:t>
-      </w:r>
-      <w:proofErr w:type="spellEnd"/>
-      <w:r>
+      </w:pPr>
+    </w:p>
+    <w:p>
+      <w:pPr>
+        <w:ind w:left="708"/>
         <w:rPr>
           <w:rFonts w:ascii="Times New Roman" w:hAnsi="Times New Roman" w:cs="Times New Roman"/>
           <w:sz w:val="24"/>
           <w:szCs w:val="24"/>
-          <w:lang w:val="en-US"/>
-        </w:rPr>
-        <w:t xml:space="preserve"> == 0: return False</w:t>
+        </w:rPr>
+      </w:pPr>
+      <w:r>
+        <w:rPr>
+          <w:rFonts w:ascii="Times New Roman" w:hAnsi="Times New Roman" w:cs="Times New Roman"/>
+          <w:sz w:val="24"/>
+          <w:szCs w:val="24"/>
+          <w:lang w:val="en-US"/>
+        </w:rPr>
+        <w:t>n</w:t>
+      </w:r>
+      <w:r>
+        <w:rPr>
+          <w:rFonts w:ascii="Times New Roman" w:hAnsi="Times New Roman" w:cs="Times New Roman"/>
+          <w:sz w:val="24"/>
+          <w:szCs w:val="24"/>
+        </w:rPr>
+        <w:t xml:space="preserve"> = </w:t>
+      </w:r>
+      <w:r>
+        <w:rPr>
+          <w:rFonts w:ascii="Times New Roman" w:hAnsi="Times New Roman" w:cs="Times New Roman"/>
+          <w:sz w:val="24"/>
+          <w:szCs w:val="24"/>
+          <w:lang w:val="en-US"/>
+        </w:rPr>
+        <w:t>int</w:t>
+      </w:r>
+      <w:r>
+        <w:rPr>
+          <w:rFonts w:ascii="Times New Roman" w:hAnsi="Times New Roman" w:cs="Times New Roman"/>
+          <w:sz w:val="24"/>
+          <w:szCs w:val="24"/>
+        </w:rPr>
+        <w:t>(</w:t>
+      </w:r>
+      <w:r>
+        <w:rPr>
+          <w:rFonts w:ascii="Times New Roman" w:hAnsi="Times New Roman" w:cs="Times New Roman"/>
+          <w:sz w:val="24"/>
+          <w:szCs w:val="24"/>
+          <w:lang w:val="en-US"/>
+        </w:rPr>
+        <w:t>input</w:t>
+      </w:r>
+      <w:r>
+        <w:rPr>
+          <w:rFonts w:ascii="Times New Roman" w:hAnsi="Times New Roman" w:cs="Times New Roman"/>
+          <w:sz w:val="24"/>
+          <w:szCs w:val="24"/>
+        </w:rPr>
+        <w:t>("Введите натуральное число больше 1: "))</w:t>
       </w:r>
     </w:p>
     <w:p>
@@ -3705,17 +3338,51 @@
           <w:rFonts w:ascii="Times New Roman" w:hAnsi="Times New Roman" w:cs="Times New Roman"/>
           <w:sz w:val="24"/>
           <w:szCs w:val="24"/>
-          <w:lang w:val="en-US"/>
-        </w:rPr>
-      </w:pPr>
-      <w:r>
+        </w:rPr>
+      </w:pPr>
+    </w:p>
+    <w:p>
+      <w:pPr>
+        <w:ind w:left="708"/>
         <w:rPr>
           <w:rFonts w:ascii="Times New Roman" w:hAnsi="Times New Roman" w:cs="Times New Roman"/>
           <w:sz w:val="24"/>
           <w:szCs w:val="24"/>
-          <w:lang w:val="en-US"/>
-        </w:rPr>
-        <w:t xml:space="preserve">    return True</w:t>
+        </w:rPr>
+      </w:pPr>
+      <w:r>
+        <w:rPr>
+          <w:rFonts w:ascii="Times New Roman" w:hAnsi="Times New Roman" w:cs="Times New Roman"/>
+          <w:sz w:val="24"/>
+          <w:szCs w:val="24"/>
+          <w:lang w:val="en-US"/>
+        </w:rPr>
+        <w:t>if</w:t>
+      </w:r>
+      <w:r>
+        <w:rPr>
+          <w:rFonts w:ascii="Times New Roman" w:hAnsi="Times New Roman" w:cs="Times New Roman"/>
+          <w:sz w:val="24"/>
+          <w:szCs w:val="24"/>
+        </w:rPr>
+        <w:t xml:space="preserve"> </w:t>
+      </w:r>
+      <w:r>
+        <w:rPr>
+          <w:rFonts w:ascii="Times New Roman" w:hAnsi="Times New Roman" w:cs="Times New Roman"/>
+          <w:sz w:val="24"/>
+          <w:szCs w:val="24"/>
+          <w:lang w:val="en-US"/>
+        </w:rPr>
+        <w:t>n</w:t>
+      </w:r>
+      <w:r>
+        <w:rPr>
+          <w:rFonts w:ascii="Times New Roman" w:hAnsi="Times New Roman" w:cs="Times New Roman"/>
+          <w:sz w:val="24"/>
+          <w:szCs w:val="24"/>
+        </w:rPr>
+        <w:t xml:space="preserve"> &lt;= 1:</w:t>
       </w:r>
     </w:p>
     <w:p>
@@ -3725,9 +3392,33 @@
           <w:rFonts w:ascii="Times New Roman" w:hAnsi="Times New Roman" w:cs="Times New Roman"/>
           <w:sz w:val="24"/>
           <w:szCs w:val="24"/>
-          <w:lang w:val="en-US"/>
-        </w:rPr>
-      </w:pPr>
+        </w:rPr>
+      </w:pPr>
+      <w:r>
+        <w:rPr>
+          <w:rFonts w:ascii="Times New Roman" w:hAnsi="Times New Roman" w:cs="Times New Roman"/>
+          <w:sz w:val="24"/>
+          <w:szCs w:val="24"/>
+        </w:rPr>
+        <w:t xml:space="preserve">    </w:t>
+      </w:r>
+      <w:r>
+        <w:rPr>
+          <w:rFonts w:ascii="Times New Roman" w:hAnsi="Times New Roman" w:cs="Times New Roman"/>
+          <w:sz w:val="24"/>
+          <w:szCs w:val="24"/>
+          <w:lang w:val="en-US"/>
+        </w:rPr>
+        <w:t>print</w:t>
+      </w:r>
+      <w:r>
+        <w:rPr>
+          <w:rFonts w:ascii="Times New Roman" w:hAnsi="Times New Roman" w:cs="Times New Roman"/>
+          <w:sz w:val="24"/>
+          <w:szCs w:val="24"/>
+        </w:rPr>
+        <w:t>("Введено некорректное значение")</w:t>
+      </w:r>
     </w:p>
     <w:p>
       <w:pPr>
@@ -3745,7 +3436,7 @@
           <w:szCs w:val="24"/>
           <w:lang w:val="en-US"/>
         </w:rPr>
-        <w:t>n</w:t>
+        <w:t>else</w:t>
       </w:r>
       <w:r>
         <w:rPr>
@@ -3753,27 +3444,27 @@
           <w:sz w:val="24"/>
           <w:szCs w:val="24"/>
         </w:rPr>
-        <w:t xml:space="preserve"> = </w:t>
-      </w:r>
-      <w:proofErr w:type="gramStart"/>
-      <w:r>
+        <w:t>:</w:t>
+      </w:r>
+    </w:p>
+    <w:p>
+      <w:pPr>
+        <w:ind w:left="708"/>
         <w:rPr>
           <w:rFonts w:ascii="Times New Roman" w:hAnsi="Times New Roman" w:cs="Times New Roman"/>
           <w:sz w:val="24"/>
           <w:szCs w:val="24"/>
           <w:lang w:val="en-US"/>
         </w:rPr>
-        <w:t>int</w:t>
-      </w:r>
+      </w:pPr>
       <w:r>
         <w:rPr>
           <w:rFonts w:ascii="Times New Roman" w:hAnsi="Times New Roman" w:cs="Times New Roman"/>
           <w:sz w:val="24"/>
           <w:szCs w:val="24"/>
         </w:rPr>
-        <w:t>(</w:t>
-      </w:r>
-      <w:proofErr w:type="gramEnd"/>
+        <w:t xml:space="preserve">    </w:t>
+      </w:r>
       <w:r>
         <w:rPr>
           <w:rFonts w:ascii="Times New Roman" w:hAnsi="Times New Roman" w:cs="Times New Roman"/>
@@ -3781,15 +3472,27 @@
           <w:szCs w:val="24"/>
           <w:lang w:val="en-US"/>
         </w:rPr>
-        <w:t>input</w:t>
-      </w:r>
+        <w:t xml:space="preserve">if </w:t>
+      </w:r>
+      <w:proofErr w:type="spellStart"/>
       <w:r>
         <w:rPr>
           <w:rFonts w:ascii="Times New Roman" w:hAnsi="Times New Roman" w:cs="Times New Roman"/>
           <w:sz w:val="24"/>
           <w:szCs w:val="24"/>
-        </w:rPr>
-        <w:t>("Введите натуральное число больше 1: "))</w:t>
+          <w:lang w:val="en-US"/>
+        </w:rPr>
+        <w:t>is_prime</w:t>
+      </w:r>
+      <w:proofErr w:type="spellEnd"/>
+      <w:r>
+        <w:rPr>
+          <w:rFonts w:ascii="Times New Roman" w:hAnsi="Times New Roman" w:cs="Times New Roman"/>
+          <w:sz w:val="24"/>
+          <w:szCs w:val="24"/>
+          <w:lang w:val="en-US"/>
+        </w:rPr>
+        <w:t>(n):</w:t>
       </w:r>
     </w:p>
     <w:p>
@@ -3799,8 +3502,18 @@
           <w:rFonts w:ascii="Times New Roman" w:hAnsi="Times New Roman" w:cs="Times New Roman"/>
           <w:sz w:val="24"/>
           <w:szCs w:val="24"/>
-        </w:rPr>
-      </w:pPr>
+          <w:lang w:val="en-US"/>
+        </w:rPr>
+      </w:pPr>
+      <w:r>
+        <w:rPr>
+          <w:rFonts w:ascii="Times New Roman" w:hAnsi="Times New Roman" w:cs="Times New Roman"/>
+          <w:sz w:val="24"/>
+          <w:szCs w:val="24"/>
+          <w:lang w:val="en-US"/>
+        </w:rPr>
+        <w:t xml:space="preserve">        print("YES")</w:t>
+      </w:r>
     </w:p>
     <w:p>
       <w:pPr>
@@ -3809,6 +3522,7 @@
           <w:rFonts w:ascii="Times New Roman" w:hAnsi="Times New Roman" w:cs="Times New Roman"/>
           <w:sz w:val="24"/>
           <w:szCs w:val="24"/>
+          <w:lang w:val="en-US"/>
         </w:rPr>
       </w:pPr>
       <w:r>
@@ -3818,16 +3532,19 @@
           <w:szCs w:val="24"/>
           <w:lang w:val="en-US"/>
         </w:rPr>
-        <w:t>if</w:t>
-      </w:r>
-      <w:r>
+        <w:t xml:space="preserve">    else:</w:t>
+      </w:r>
+    </w:p>
+    <w:p>
+      <w:pPr>
+        <w:ind w:left="708"/>
         <w:rPr>
           <w:rFonts w:ascii="Times New Roman" w:hAnsi="Times New Roman" w:cs="Times New Roman"/>
           <w:sz w:val="24"/>
           <w:szCs w:val="24"/>
-        </w:rPr>
-        <w:t xml:space="preserve"> </w:t>
-      </w:r>
+          <w:lang w:val="en-US"/>
+        </w:rPr>
+      </w:pPr>
       <w:r>
         <w:rPr>
           <w:rFonts w:ascii="Times New Roman" w:hAnsi="Times New Roman" w:cs="Times New Roman"/>
@@ -3835,195 +3552,6 @@
           <w:szCs w:val="24"/>
           <w:lang w:val="en-US"/>
         </w:rPr>
-        <w:t>n</w:t>
-      </w:r>
-      <w:r>
-        <w:rPr>
-          <w:rFonts w:ascii="Times New Roman" w:hAnsi="Times New Roman" w:cs="Times New Roman"/>
-          <w:sz w:val="24"/>
-          <w:szCs w:val="24"/>
-        </w:rPr>
-        <w:t xml:space="preserve"> &lt;= 1:</w:t>
-      </w:r>
-    </w:p>
-    <w:p>
-      <w:pPr>
-        <w:ind w:left="708"/>
-        <w:rPr>
-          <w:rFonts w:ascii="Times New Roman" w:hAnsi="Times New Roman" w:cs="Times New Roman"/>
-          <w:sz w:val="24"/>
-          <w:szCs w:val="24"/>
-        </w:rPr>
-      </w:pPr>
-      <w:r>
-        <w:rPr>
-          <w:rFonts w:ascii="Times New Roman" w:hAnsi="Times New Roman" w:cs="Times New Roman"/>
-          <w:sz w:val="24"/>
-          <w:szCs w:val="24"/>
-        </w:rPr>
-        <w:t xml:space="preserve">    </w:t>
-      </w:r>
-      <w:proofErr w:type="gramStart"/>
-      <w:r>
-        <w:rPr>
-          <w:rFonts w:ascii="Times New Roman" w:hAnsi="Times New Roman" w:cs="Times New Roman"/>
-          <w:sz w:val="24"/>
-          <w:szCs w:val="24"/>
-          <w:lang w:val="en-US"/>
-        </w:rPr>
-        <w:t>print</w:t>
-      </w:r>
-      <w:r>
-        <w:rPr>
-          <w:rFonts w:ascii="Times New Roman" w:hAnsi="Times New Roman" w:cs="Times New Roman"/>
-          <w:sz w:val="24"/>
-          <w:szCs w:val="24"/>
-        </w:rPr>
-        <w:t>(</w:t>
-      </w:r>
-      <w:proofErr w:type="gramEnd"/>
-      <w:r>
-        <w:rPr>
-          <w:rFonts w:ascii="Times New Roman" w:hAnsi="Times New Roman" w:cs="Times New Roman"/>
-          <w:sz w:val="24"/>
-          <w:szCs w:val="24"/>
-        </w:rPr>
-        <w:t>"Введено некорректное значение")</w:t>
-      </w:r>
-    </w:p>
-    <w:p>
-      <w:pPr>
-        <w:ind w:left="708"/>
-        <w:rPr>
-          <w:rFonts w:ascii="Times New Roman" w:hAnsi="Times New Roman" w:cs="Times New Roman"/>
-          <w:sz w:val="24"/>
-          <w:szCs w:val="24"/>
-        </w:rPr>
-      </w:pPr>
-      <w:r>
-        <w:rPr>
-          <w:rFonts w:ascii="Times New Roman" w:hAnsi="Times New Roman" w:cs="Times New Roman"/>
-          <w:sz w:val="24"/>
-          <w:szCs w:val="24"/>
-          <w:lang w:val="en-US"/>
-        </w:rPr>
-        <w:t>else</w:t>
-      </w:r>
-      <w:r>
-        <w:rPr>
-          <w:rFonts w:ascii="Times New Roman" w:hAnsi="Times New Roman" w:cs="Times New Roman"/>
-          <w:sz w:val="24"/>
-          <w:szCs w:val="24"/>
-        </w:rPr>
-        <w:t>:</w:t>
-      </w:r>
-    </w:p>
-    <w:p>
-      <w:pPr>
-        <w:ind w:left="708"/>
-        <w:rPr>
-          <w:rFonts w:ascii="Times New Roman" w:hAnsi="Times New Roman" w:cs="Times New Roman"/>
-          <w:sz w:val="24"/>
-          <w:szCs w:val="24"/>
-          <w:lang w:val="en-US"/>
-        </w:rPr>
-      </w:pPr>
-      <w:r>
-        <w:rPr>
-          <w:rFonts w:ascii="Times New Roman" w:hAnsi="Times New Roman" w:cs="Times New Roman"/>
-          <w:sz w:val="24"/>
-          <w:szCs w:val="24"/>
-        </w:rPr>
-        <w:t xml:space="preserve">    </w:t>
-      </w:r>
-      <w:r>
-        <w:rPr>
-          <w:rFonts w:ascii="Times New Roman" w:hAnsi="Times New Roman" w:cs="Times New Roman"/>
-          <w:sz w:val="24"/>
-          <w:szCs w:val="24"/>
-          <w:lang w:val="en-US"/>
-        </w:rPr>
-        <w:t xml:space="preserve">if </w:t>
-      </w:r>
-      <w:proofErr w:type="spellStart"/>
-      <w:r>
-        <w:rPr>
-          <w:rFonts w:ascii="Times New Roman" w:hAnsi="Times New Roman" w:cs="Times New Roman"/>
-          <w:sz w:val="24"/>
-          <w:szCs w:val="24"/>
-          <w:lang w:val="en-US"/>
-        </w:rPr>
-        <w:t>is_prime</w:t>
-      </w:r>
-      <w:proofErr w:type="spellEnd"/>
-      <w:r>
-        <w:rPr>
-          <w:rFonts w:ascii="Times New Roman" w:hAnsi="Times New Roman" w:cs="Times New Roman"/>
-          <w:sz w:val="24"/>
-          <w:szCs w:val="24"/>
-          <w:lang w:val="en-US"/>
-        </w:rPr>
-        <w:t>(n):</w:t>
-      </w:r>
-    </w:p>
-    <w:p>
-      <w:pPr>
-        <w:ind w:left="708"/>
-        <w:rPr>
-          <w:rFonts w:ascii="Times New Roman" w:hAnsi="Times New Roman" w:cs="Times New Roman"/>
-          <w:sz w:val="24"/>
-          <w:szCs w:val="24"/>
-          <w:lang w:val="en-US"/>
-        </w:rPr>
-      </w:pPr>
-      <w:r>
-        <w:rPr>
-          <w:rFonts w:ascii="Times New Roman" w:hAnsi="Times New Roman" w:cs="Times New Roman"/>
-          <w:sz w:val="24"/>
-          <w:szCs w:val="24"/>
-          <w:lang w:val="en-US"/>
-        </w:rPr>
-        <w:t xml:space="preserve">        print("YES")</w:t>
-      </w:r>
-    </w:p>
-    <w:p>
-      <w:pPr>
-        <w:ind w:left="708"/>
-        <w:rPr>
-          <w:rFonts w:ascii="Times New Roman" w:hAnsi="Times New Roman" w:cs="Times New Roman"/>
-          <w:sz w:val="24"/>
-          <w:szCs w:val="24"/>
-          <w:lang w:val="en-US"/>
-        </w:rPr>
-      </w:pPr>
-      <w:r>
-        <w:rPr>
-          <w:rFonts w:ascii="Times New Roman" w:hAnsi="Times New Roman" w:cs="Times New Roman"/>
-          <w:sz w:val="24"/>
-          <w:szCs w:val="24"/>
-          <w:lang w:val="en-US"/>
-        </w:rPr>
-        <w:t xml:space="preserve">    else:</w:t>
-      </w:r>
-    </w:p>
-    <w:p>
-      <w:pPr>
-        <w:ind w:left="708"/>
-        <w:rPr>
-          <w:rFonts w:ascii="Times New Roman" w:hAnsi="Times New Roman" w:cs="Times New Roman"/>
-          <w:sz w:val="24"/>
-          <w:szCs w:val="24"/>
-          <w:lang w:val="en-US"/>
-        </w:rPr>
-      </w:pPr>
-      <w:r>
-        <w:rPr>
-          <w:rFonts w:ascii="Times New Roman" w:hAnsi="Times New Roman" w:cs="Times New Roman"/>
-          <w:sz w:val="24"/>
-          <w:szCs w:val="24"/>
-          <w:lang w:val="en-US"/>
-        </w:rPr>
-        <w:lastRenderedPageBreak/>
         <w:t xml:space="preserve">        print("NO")</w:t>
       </w:r>
     </w:p>
@@ -4786,272 +4314,8 @@
         <w:t>Задача решена правильно, что подтверждается результатами тестов.</w:t>
       </w:r>
     </w:p>
-    <w:p>
-      <w:pPr>
-        <w:tabs>
-          <w:tab w:val="left" w:pos="1359"/>
-        </w:tabs>
-        <w:rPr>
-          <w:rFonts w:ascii="Times New Roman" w:hAnsi="Times New Roman" w:cs="Times New Roman"/>
-          <w:sz w:val="24"/>
-          <w:szCs w:val="24"/>
-        </w:rPr>
-      </w:pPr>
-    </w:p>
-    <w:p>
-      <w:pPr>
-        <w:tabs>
-          <w:tab w:val="left" w:pos="1359"/>
-        </w:tabs>
-        <w:rPr>
-          <w:rFonts w:ascii="Times New Roman" w:hAnsi="Times New Roman" w:cs="Times New Roman"/>
-          <w:sz w:val="24"/>
-          <w:szCs w:val="24"/>
-        </w:rPr>
-      </w:pPr>
-    </w:p>
-    <w:p>
-      <w:pPr>
-        <w:tabs>
-          <w:tab w:val="left" w:pos="1359"/>
-        </w:tabs>
-        <w:rPr>
-          <w:rFonts w:ascii="Times New Roman" w:hAnsi="Times New Roman" w:cs="Times New Roman"/>
-          <w:sz w:val="24"/>
-          <w:szCs w:val="24"/>
-        </w:rPr>
-      </w:pPr>
-    </w:p>
-    <w:p>
-      <w:pPr>
-        <w:tabs>
-          <w:tab w:val="left" w:pos="1359"/>
-        </w:tabs>
-        <w:rPr>
-          <w:rFonts w:ascii="Times New Roman" w:hAnsi="Times New Roman" w:cs="Times New Roman"/>
-          <w:sz w:val="24"/>
-          <w:szCs w:val="24"/>
-        </w:rPr>
-      </w:pPr>
-    </w:p>
-    <w:p>
-      <w:pPr>
-        <w:tabs>
-          <w:tab w:val="left" w:pos="1359"/>
-        </w:tabs>
-        <w:rPr>
-          <w:rFonts w:ascii="Times New Roman" w:hAnsi="Times New Roman" w:cs="Times New Roman"/>
-          <w:sz w:val="24"/>
-          <w:szCs w:val="24"/>
-        </w:rPr>
-      </w:pPr>
-    </w:p>
-    <w:p>
-      <w:pPr>
-        <w:tabs>
-          <w:tab w:val="left" w:pos="1359"/>
-        </w:tabs>
-        <w:rPr>
-          <w:rFonts w:ascii="Times New Roman" w:hAnsi="Times New Roman" w:cs="Times New Roman"/>
-          <w:sz w:val="24"/>
-          <w:szCs w:val="24"/>
-        </w:rPr>
-      </w:pPr>
-    </w:p>
-    <w:p>
-      <w:pPr>
-        <w:tabs>
-          <w:tab w:val="left" w:pos="1359"/>
-        </w:tabs>
-        <w:rPr>
-          <w:rFonts w:ascii="Times New Roman" w:hAnsi="Times New Roman" w:cs="Times New Roman"/>
-          <w:sz w:val="24"/>
-          <w:szCs w:val="24"/>
-        </w:rPr>
-      </w:pPr>
-    </w:p>
-    <w:p>
-      <w:pPr>
-        <w:tabs>
-          <w:tab w:val="left" w:pos="1359"/>
-        </w:tabs>
-        <w:rPr>
-          <w:rFonts w:ascii="Times New Roman" w:hAnsi="Times New Roman" w:cs="Times New Roman"/>
-          <w:sz w:val="24"/>
-          <w:szCs w:val="24"/>
-        </w:rPr>
-      </w:pPr>
-    </w:p>
-    <w:p>
-      <w:pPr>
-        <w:tabs>
-          <w:tab w:val="left" w:pos="1359"/>
-        </w:tabs>
-        <w:rPr>
-          <w:rFonts w:ascii="Times New Roman" w:hAnsi="Times New Roman" w:cs="Times New Roman"/>
-          <w:sz w:val="24"/>
-          <w:szCs w:val="24"/>
-        </w:rPr>
-      </w:pPr>
-    </w:p>
-    <w:p>
-      <w:pPr>
-        <w:tabs>
-          <w:tab w:val="left" w:pos="1359"/>
-        </w:tabs>
-        <w:rPr>
-          <w:rFonts w:ascii="Times New Roman" w:hAnsi="Times New Roman" w:cs="Times New Roman"/>
-          <w:sz w:val="24"/>
-          <w:szCs w:val="24"/>
-        </w:rPr>
-      </w:pPr>
-    </w:p>
-    <w:p>
-      <w:pPr>
-        <w:tabs>
-          <w:tab w:val="left" w:pos="1359"/>
-        </w:tabs>
-        <w:rPr>
-          <w:rFonts w:ascii="Times New Roman" w:hAnsi="Times New Roman" w:cs="Times New Roman"/>
-          <w:sz w:val="24"/>
-          <w:szCs w:val="24"/>
-        </w:rPr>
-      </w:pPr>
-    </w:p>
-    <w:p>
-      <w:pPr>
-        <w:tabs>
-          <w:tab w:val="left" w:pos="1359"/>
-        </w:tabs>
-        <w:rPr>
-          <w:rFonts w:ascii="Times New Roman" w:hAnsi="Times New Roman" w:cs="Times New Roman"/>
-          <w:sz w:val="24"/>
-          <w:szCs w:val="24"/>
-        </w:rPr>
-      </w:pPr>
-    </w:p>
-    <w:p>
-      <w:pPr>
-        <w:tabs>
-          <w:tab w:val="left" w:pos="1359"/>
-        </w:tabs>
-        <w:rPr>
-          <w:rFonts w:ascii="Times New Roman" w:hAnsi="Times New Roman" w:cs="Times New Roman"/>
-          <w:sz w:val="24"/>
-          <w:szCs w:val="24"/>
-        </w:rPr>
-      </w:pPr>
-    </w:p>
-    <w:p>
-      <w:pPr>
-        <w:tabs>
-          <w:tab w:val="left" w:pos="1359"/>
-        </w:tabs>
-        <w:rPr>
-          <w:rFonts w:ascii="Times New Roman" w:hAnsi="Times New Roman" w:cs="Times New Roman"/>
-          <w:sz w:val="24"/>
-          <w:szCs w:val="24"/>
-        </w:rPr>
-      </w:pPr>
-    </w:p>
-    <w:p>
-      <w:pPr>
-        <w:tabs>
-          <w:tab w:val="left" w:pos="1359"/>
-        </w:tabs>
-        <w:rPr>
-          <w:rFonts w:ascii="Times New Roman" w:hAnsi="Times New Roman" w:cs="Times New Roman"/>
-          <w:sz w:val="24"/>
-          <w:szCs w:val="24"/>
-        </w:rPr>
-      </w:pPr>
-    </w:p>
-    <w:p>
-      <w:pPr>
-        <w:tabs>
-          <w:tab w:val="left" w:pos="1359"/>
-        </w:tabs>
-        <w:rPr>
-          <w:rFonts w:ascii="Times New Roman" w:hAnsi="Times New Roman" w:cs="Times New Roman"/>
-          <w:sz w:val="24"/>
-          <w:szCs w:val="24"/>
-        </w:rPr>
-      </w:pPr>
-    </w:p>
-    <w:p>
-      <w:pPr>
-        <w:tabs>
-          <w:tab w:val="left" w:pos="1359"/>
-        </w:tabs>
-        <w:rPr>
-          <w:rFonts w:ascii="Times New Roman" w:hAnsi="Times New Roman" w:cs="Times New Roman"/>
-          <w:sz w:val="24"/>
-          <w:szCs w:val="24"/>
-        </w:rPr>
-      </w:pPr>
-    </w:p>
-    <w:p>
-      <w:pPr>
-        <w:tabs>
-          <w:tab w:val="left" w:pos="1359"/>
-        </w:tabs>
-        <w:rPr>
-          <w:rFonts w:ascii="Times New Roman" w:hAnsi="Times New Roman" w:cs="Times New Roman"/>
-          <w:sz w:val="24"/>
-          <w:szCs w:val="24"/>
-        </w:rPr>
-      </w:pPr>
-    </w:p>
-    <w:p>
-      <w:pPr>
-        <w:tabs>
-          <w:tab w:val="left" w:pos="1359"/>
-        </w:tabs>
-        <w:rPr>
-          <w:rFonts w:ascii="Times New Roman" w:hAnsi="Times New Roman" w:cs="Times New Roman"/>
-          <w:sz w:val="24"/>
-          <w:szCs w:val="24"/>
-        </w:rPr>
-      </w:pPr>
-    </w:p>
-    <w:p>
-      <w:pPr>
-        <w:tabs>
-          <w:tab w:val="left" w:pos="1359"/>
-        </w:tabs>
-        <w:rPr>
-          <w:rFonts w:ascii="Times New Roman" w:hAnsi="Times New Roman" w:cs="Times New Roman"/>
-          <w:sz w:val="24"/>
-          <w:szCs w:val="24"/>
-        </w:rPr>
-      </w:pPr>
-    </w:p>
-    <w:p>
-      <w:pPr>
-        <w:tabs>
-          <w:tab w:val="left" w:pos="1359"/>
-        </w:tabs>
-        <w:rPr>
-          <w:rFonts w:ascii="Times New Roman" w:hAnsi="Times New Roman" w:cs="Times New Roman"/>
-          <w:sz w:val="24"/>
-          <w:szCs w:val="24"/>
-        </w:rPr>
-      </w:pPr>
-    </w:p>
-    <w:p>
-      <w:pPr>
-        <w:tabs>
-          <w:tab w:val="left" w:pos="1359"/>
-        </w:tabs>
-        <w:rPr>
-          <w:rFonts w:ascii="Times New Roman" w:hAnsi="Times New Roman" w:cs="Times New Roman"/>
-          <w:sz w:val="24"/>
-          <w:szCs w:val="24"/>
-        </w:rPr>
-      </w:pPr>
-    </w:p>
     <w:sectPr>
-      <w:footerReference w:type="first" r:id="rId14"/>
+      <w:type w:val="continuous"/>
       <w:pgSz w:w="11906" w:h="16838" w:code="9"/>
       <w:pgMar w:top="1134" w:right="1134" w:bottom="1134" w:left="1134" w:header="709" w:footer="624" w:gutter="0"/>
       <w:pgBorders>
@@ -5071,7 +4335,7 @@
 </file>
 
 <file path=word/endnotes.xml><?xml version="1.0" encoding="utf-8"?>
-<w:endnotes xmlns:wpc="http://schemas.microsoft.com/office/word/2010/wordprocessingCanvas" xmlns:cx="http://schemas.microsoft.com/office/drawing/2014/chartex" xmlns:cx1="http://schemas.microsoft.com/office/drawing/2015/9/8/chartex" xmlns:cx2="http://schemas.microsoft.com/office/drawing/2015/10/21/chartex" xmlns:cx3="http://schemas.microsoft.com/office/drawing/2016/5/9/chartex" xmlns:cx4="http://schemas.microsoft.com/office/drawing/2016/5/10/chartex" xmlns:cx5="http://schemas.microsoft.com/office/drawing/2016/5/11/chartex" xmlns:cx6="http://schemas.microsoft.com/office/drawing/2016/5/12/chartex" xmlns:cx7="http://schemas.microsoft.com/office/drawing/2016/5/13/chartex" xmlns:cx8="http://schemas.microsoft.com/office/drawing/2016/5/14/chartex" xmlns:mc="http://schemas.openxmlformats.org/markup-compatibility/2006" xmlns:aink="http://schemas.microsoft.com/office/drawing/2016/ink" xmlns:am3d="http://schemas.microsoft.com/office/drawing/2017/model3d" xmlns:o="urn:schemas-microsoft-com:office:office" xmlns:oel="http://schemas.microsoft.com/office/2019/extlst" xmlns:r="http://schemas.openxmlformats.org/officeDocument/2006/relationships" xmlns:m="http://schemas.openxmlformats.org/officeDocument/2006/math" xmlns:v="urn:schemas-microsoft-com:vml" xmlns:wp14="http://schemas.microsoft.com/office/word/2010/wordprocessingDrawing" xmlns:wp="http://schemas.openxmlformats.org/drawingml/2006/wordprocessingDrawing" xmlns:w10="urn:schemas-microsoft-com:office:word" xmlns:w="http://schemas.openxmlformats.org/wordprocessingml/2006/main" xmlns:w14="http://schemas.microsoft.com/office/word/2010/wordml" xmlns:w15="http://schemas.microsoft.com/office/word/2012/wordml" xmlns:w16cex="http://schemas.microsoft.com/office/word/2018/wordml/cex" xmlns:w16cid="http://schemas.microsoft.com/office/word/2016/wordml/cid" xmlns:w16="http://schemas.microsoft.com/office/word/2018/wordml" xmlns:w16du="http://schemas.microsoft.com/office/word/2023/wordml/word16du" xmlns:w16sdtdh="http://schemas.microsoft.com/office/word/2020/wordml/sdtdatahash" xmlns:w16se="http://schemas.microsoft.com/office/word/2015/wordml/symex" xmlns:wpg="http://schemas.microsoft.com/office/word/2010/wordprocessingGroup" xmlns:wpi="http://schemas.microsoft.com/office/word/2010/wordprocessingInk" xmlns:wne="http://schemas.microsoft.com/office/word/2006/wordml" xmlns:wps="http://schemas.microsoft.com/office/word/2010/wordprocessingShape" mc:Ignorable="w14 w15 w16se w16cid w16 w16cex w16sdtdh w16du wp14">
+<w:endnotes xmlns:wpc="http://schemas.microsoft.com/office/word/2010/wordprocessingCanvas" xmlns:cx="http://schemas.microsoft.com/office/drawing/2014/chartex" xmlns:cx1="http://schemas.microsoft.com/office/drawing/2015/9/8/chartex" xmlns:cx2="http://schemas.microsoft.com/office/drawing/2015/10/21/chartex" xmlns:cx3="http://schemas.microsoft.com/office/drawing/2016/5/9/chartex" xmlns:cx4="http://schemas.microsoft.com/office/drawing/2016/5/10/chartex" xmlns:cx5="http://schemas.microsoft.com/office/drawing/2016/5/11/chartex" xmlns:cx6="http://schemas.microsoft.com/office/drawing/2016/5/12/chartex" xmlns:cx7="http://schemas.microsoft.com/office/drawing/2016/5/13/chartex" xmlns:cx8="http://schemas.microsoft.com/office/drawing/2016/5/14/chartex" xmlns:mc="http://schemas.openxmlformats.org/markup-compatibility/2006" xmlns:aink="http://schemas.microsoft.com/office/drawing/2016/ink" xmlns:am3d="http://schemas.microsoft.com/office/drawing/2017/model3d" xmlns:o="urn:schemas-microsoft-com:office:office" xmlns:r="http://schemas.openxmlformats.org/officeDocument/2006/relationships" xmlns:m="http://schemas.openxmlformats.org/officeDocument/2006/math" xmlns:v="urn:schemas-microsoft-com:vml" xmlns:wp14="http://schemas.microsoft.com/office/word/2010/wordprocessingDrawing" xmlns:wp="http://schemas.openxmlformats.org/drawingml/2006/wordprocessingDrawing" xmlns:w10="urn:schemas-microsoft-com:office:word" xmlns:w="http://schemas.openxmlformats.org/wordprocessingml/2006/main" xmlns:w14="http://schemas.microsoft.com/office/word/2010/wordml" xmlns:w15="http://schemas.microsoft.com/office/word/2012/wordml" xmlns:w16cex="http://schemas.microsoft.com/office/word/2018/wordml/cex" xmlns:w16cid="http://schemas.microsoft.com/office/word/2016/wordml/cid" xmlns:w16="http://schemas.microsoft.com/office/word/2018/wordml" xmlns:w16sdtdh="http://schemas.microsoft.com/office/word/2020/wordml/sdtdatahash" xmlns:w16se="http://schemas.microsoft.com/office/word/2015/wordml/symex" xmlns:wpg="http://schemas.microsoft.com/office/word/2010/wordprocessingGroup" xmlns:wpi="http://schemas.microsoft.com/office/word/2010/wordprocessingInk" xmlns:wne="http://schemas.microsoft.com/office/word/2006/wordml" xmlns:wps="http://schemas.microsoft.com/office/word/2010/wordprocessingShape" mc:Ignorable="w14 w15 w16se w16cid w16 w16cex w16sdtdh wp14">
   <w:endnote w:type="separator" w:id="-1">
     <w:p>
       <w:pPr>
@@ -5096,7 +4360,7 @@
 </file>
 
 <file path=word/footer1.xml><?xml version="1.0" encoding="utf-8"?>
-<w:ftr xmlns:wpc="http://schemas.microsoft.com/office/word/2010/wordprocessingCanvas" xmlns:cx="http://schemas.microsoft.com/office/drawing/2014/chartex" xmlns:cx1="http://schemas.microsoft.com/office/drawing/2015/9/8/chartex" xmlns:cx2="http://schemas.microsoft.com/office/drawing/2015/10/21/chartex" xmlns:cx3="http://schemas.microsoft.com/office/drawing/2016/5/9/chartex" xmlns:cx4="http://schemas.microsoft.com/office/drawing/2016/5/10/chartex" xmlns:cx5="http://schemas.microsoft.com/office/drawing/2016/5/11/chartex" xmlns:cx6="http://schemas.microsoft.com/office/drawing/2016/5/12/chartex" xmlns:cx7="http://schemas.microsoft.com/office/drawing/2016/5/13/chartex" xmlns:cx8="http://schemas.microsoft.com/office/drawing/2016/5/14/chartex" xmlns:mc="http://schemas.openxmlformats.org/markup-compatibility/2006" xmlns:aink="http://schemas.microsoft.com/office/drawing/2016/ink" xmlns:am3d="http://schemas.microsoft.com/office/drawing/2017/model3d" xmlns:o="urn:schemas-microsoft-com:office:office" xmlns:oel="http://schemas.microsoft.com/office/2019/extlst" xmlns:r="http://schemas.openxmlformats.org/officeDocument/2006/relationships" xmlns:m="http://schemas.openxmlformats.org/officeDocument/2006/math" xmlns:v="urn:schemas-microsoft-com:vml" xmlns:wp14="http://schemas.microsoft.com/office/word/2010/wordprocessingDrawing" xmlns:wp="http://schemas.openxmlformats.org/drawingml/2006/wordprocessingDrawing" xmlns:w10="urn:schemas-microsoft-com:office:word" xmlns:w="http://schemas.openxmlformats.org/wordprocessingml/2006/main" xmlns:w14="http://schemas.microsoft.com/office/word/2010/wordml" xmlns:w15="http://schemas.microsoft.com/office/word/2012/wordml" xmlns:w16cex="http://schemas.microsoft.com/office/word/2018/wordml/cex" xmlns:w16cid="http://schemas.microsoft.com/office/word/2016/wordml/cid" xmlns:w16="http://schemas.microsoft.com/office/word/2018/wordml" xmlns:w16du="http://schemas.microsoft.com/office/word/2023/wordml/word16du" xmlns:w16sdtdh="http://schemas.microsoft.com/office/word/2020/wordml/sdtdatahash" xmlns:w16se="http://schemas.microsoft.com/office/word/2015/wordml/symex" xmlns:wpg="http://schemas.microsoft.com/office/word/2010/wordprocessingGroup" xmlns:wpi="http://schemas.microsoft.com/office/word/2010/wordprocessingInk" xmlns:wne="http://schemas.microsoft.com/office/word/2006/wordml" xmlns:wps="http://schemas.microsoft.com/office/word/2010/wordprocessingShape" mc:Ignorable="w14 w15 w16se w16cid w16 w16cex w16sdtdh w16du wp14">
+<w:ftr xmlns:wpc="http://schemas.microsoft.com/office/word/2010/wordprocessingCanvas" xmlns:cx="http://schemas.microsoft.com/office/drawing/2014/chartex" xmlns:cx1="http://schemas.microsoft.com/office/drawing/2015/9/8/chartex" xmlns:cx2="http://schemas.microsoft.com/office/drawing/2015/10/21/chartex" xmlns:cx3="http://schemas.microsoft.com/office/drawing/2016/5/9/chartex" xmlns:cx4="http://schemas.microsoft.com/office/drawing/2016/5/10/chartex" xmlns:cx5="http://schemas.microsoft.com/office/drawing/2016/5/11/chartex" xmlns:cx6="http://schemas.microsoft.com/office/drawing/2016/5/12/chartex" xmlns:cx7="http://schemas.microsoft.com/office/drawing/2016/5/13/chartex" xmlns:cx8="http://schemas.microsoft.com/office/drawing/2016/5/14/chartex" xmlns:mc="http://schemas.openxmlformats.org/markup-compatibility/2006" xmlns:aink="http://schemas.microsoft.com/office/drawing/2016/ink" xmlns:am3d="http://schemas.microsoft.com/office/drawing/2017/model3d" xmlns:o="urn:schemas-microsoft-com:office:office" xmlns:r="http://schemas.openxmlformats.org/officeDocument/2006/relationships" xmlns:m="http://schemas.openxmlformats.org/officeDocument/2006/math" xmlns:v="urn:schemas-microsoft-com:vml" xmlns:wp14="http://schemas.microsoft.com/office/word/2010/wordprocessingDrawing" xmlns:wp="http://schemas.openxmlformats.org/drawingml/2006/wordprocessingDrawing" xmlns:w10="urn:schemas-microsoft-com:office:word" xmlns:w="http://schemas.openxmlformats.org/wordprocessingml/2006/main" xmlns:w14="http://schemas.microsoft.com/office/word/2010/wordml" xmlns:w15="http://schemas.microsoft.com/office/word/2012/wordml" xmlns:w16cex="http://schemas.microsoft.com/office/word/2018/wordml/cex" xmlns:w16cid="http://schemas.microsoft.com/office/word/2016/wordml/cid" xmlns:w16="http://schemas.microsoft.com/office/word/2018/wordml" xmlns:w16sdtdh="http://schemas.microsoft.com/office/word/2020/wordml/sdtdatahash" xmlns:w16se="http://schemas.microsoft.com/office/word/2015/wordml/symex" xmlns:wpg="http://schemas.microsoft.com/office/word/2010/wordprocessingGroup" xmlns:wpi="http://schemas.microsoft.com/office/word/2010/wordprocessingInk" xmlns:wne="http://schemas.microsoft.com/office/word/2006/wordml" xmlns:wps="http://schemas.microsoft.com/office/word/2010/wordprocessingShape" mc:Ignorable="w14 w15 w16se w16cid w16 w16cex w16sdtdh wp14">
   <w:sdt>
     <w:sdtPr>
       <w:id w:val="-1143347050"/>
@@ -5105,6 +4369,7 @@
         <w:docPartUnique/>
       </w:docPartObj>
     </w:sdtPr>
+    <w:sdtEndPr/>
     <w:sdtContent>
       <w:p>
         <w:pPr>
@@ -5136,7 +4401,7 @@
 </file>
 
 <file path=word/footer2.xml><?xml version="1.0" encoding="utf-8"?>
-<w:ftr xmlns:wpc="http://schemas.microsoft.com/office/word/2010/wordprocessingCanvas" xmlns:cx="http://schemas.microsoft.com/office/drawing/2014/chartex" xmlns:cx1="http://schemas.microsoft.com/office/drawing/2015/9/8/chartex" xmlns:cx2="http://schemas.microsoft.com/office/drawing/2015/10/21/chartex" xmlns:cx3="http://schemas.microsoft.com/office/drawing/2016/5/9/chartex" xmlns:cx4="http://schemas.microsoft.com/office/drawing/2016/5/10/chartex" xmlns:cx5="http://schemas.microsoft.com/office/drawing/2016/5/11/chartex" xmlns:cx6="http://schemas.microsoft.com/office/drawing/2016/5/12/chartex" xmlns:cx7="http://schemas.microsoft.com/office/drawing/2016/5/13/chartex" xmlns:cx8="http://schemas.microsoft.com/office/drawing/2016/5/14/chartex" xmlns:mc="http://schemas.openxmlformats.org/markup-compatibility/2006" xmlns:aink="http://schemas.microsoft.com/office/drawing/2016/ink" xmlns:am3d="http://schemas.microsoft.com/office/drawing/2017/model3d" xmlns:o="urn:schemas-microsoft-com:office:office" xmlns:oel="http://schemas.microsoft.com/office/2019/extlst" xmlns:r="http://schemas.openxmlformats.org/officeDocument/2006/relationships" xmlns:m="http://schemas.openxmlformats.org/officeDocument/2006/math" xmlns:v="urn:schemas-microsoft-com:vml" xmlns:wp14="http://schemas.microsoft.com/office/word/2010/wordprocessingDrawing" xmlns:wp="http://schemas.openxmlformats.org/drawingml/2006/wordprocessingDrawing" xmlns:w10="urn:schemas-microsoft-com:office:word" xmlns:w="http://schemas.openxmlformats.org/wordprocessingml/2006/main" xmlns:w14="http://schemas.microsoft.com/office/word/2010/wordml" xmlns:w15="http://schemas.microsoft.com/office/word/2012/wordml" xmlns:w16cex="http://schemas.microsoft.com/office/word/2018/wordml/cex" xmlns:w16cid="http://schemas.microsoft.com/office/word/2016/wordml/cid" xmlns:w16="http://schemas.microsoft.com/office/word/2018/wordml" xmlns:w16du="http://schemas.microsoft.com/office/word/2023/wordml/word16du" xmlns:w16sdtdh="http://schemas.microsoft.com/office/word/2020/wordml/sdtdatahash" xmlns:w16se="http://schemas.microsoft.com/office/word/2015/wordml/symex" xmlns:wpg="http://schemas.microsoft.com/office/word/2010/wordprocessingGroup" xmlns:wpi="http://schemas.microsoft.com/office/word/2010/wordprocessingInk" xmlns:wne="http://schemas.microsoft.com/office/word/2006/wordml" xmlns:wps="http://schemas.microsoft.com/office/word/2010/wordprocessingShape" mc:Ignorable="w14 w15 w16se w16cid w16 w16cex w16sdtdh w16du wp14">
+<w:ftr xmlns:wpc="http://schemas.microsoft.com/office/word/2010/wordprocessingCanvas" xmlns:cx="http://schemas.microsoft.com/office/drawing/2014/chartex" xmlns:cx1="http://schemas.microsoft.com/office/drawing/2015/9/8/chartex" xmlns:cx2="http://schemas.microsoft.com/office/drawing/2015/10/21/chartex" xmlns:cx3="http://schemas.microsoft.com/office/drawing/2016/5/9/chartex" xmlns:cx4="http://schemas.microsoft.com/office/drawing/2016/5/10/chartex" xmlns:cx5="http://schemas.microsoft.com/office/drawing/2016/5/11/chartex" xmlns:cx6="http://schemas.microsoft.com/office/drawing/2016/5/12/chartex" xmlns:cx7="http://schemas.microsoft.com/office/drawing/2016/5/13/chartex" xmlns:cx8="http://schemas.microsoft.com/office/drawing/2016/5/14/chartex" xmlns:mc="http://schemas.openxmlformats.org/markup-compatibility/2006" xmlns:aink="http://schemas.microsoft.com/office/drawing/2016/ink" xmlns:am3d="http://schemas.microsoft.com/office/drawing/2017/model3d" xmlns:o="urn:schemas-microsoft-com:office:office" xmlns:r="http://schemas.openxmlformats.org/officeDocument/2006/relationships" xmlns:m="http://schemas.openxmlformats.org/officeDocument/2006/math" xmlns:v="urn:schemas-microsoft-com:vml" xmlns:wp14="http://schemas.microsoft.com/office/word/2010/wordprocessingDrawing" xmlns:wp="http://schemas.openxmlformats.org/drawingml/2006/wordprocessingDrawing" xmlns:w10="urn:schemas-microsoft-com:office:word" xmlns:w="http://schemas.openxmlformats.org/wordprocessingml/2006/main" xmlns:w14="http://schemas.microsoft.com/office/word/2010/wordml" xmlns:w15="http://schemas.microsoft.com/office/word/2012/wordml" xmlns:w16cex="http://schemas.microsoft.com/office/word/2018/wordml/cex" xmlns:w16cid="http://schemas.microsoft.com/office/word/2016/wordml/cid" xmlns:w16="http://schemas.microsoft.com/office/word/2018/wordml" xmlns:w16sdtdh="http://schemas.microsoft.com/office/word/2020/wordml/sdtdatahash" xmlns:w16se="http://schemas.microsoft.com/office/word/2015/wordml/symex" xmlns:wpg="http://schemas.microsoft.com/office/word/2010/wordprocessingGroup" xmlns:wpi="http://schemas.microsoft.com/office/word/2010/wordprocessingInk" xmlns:wne="http://schemas.microsoft.com/office/word/2006/wordml" xmlns:wps="http://schemas.microsoft.com/office/word/2010/wordprocessingShape" mc:Ignorable="w14 w15 w16se w16cid w16 w16cex w16sdtdh wp14">
   <w:p>
     <w:pPr>
       <w:pStyle w:val="a9"/>
@@ -5147,7 +4412,7 @@
 </file>
 
 <file path=word/footer3.xml><?xml version="1.0" encoding="utf-8"?>
-<w:ftr xmlns:wpc="http://schemas.microsoft.com/office/word/2010/wordprocessingCanvas" xmlns:cx="http://schemas.microsoft.com/office/drawing/2014/chartex" xmlns:cx1="http://schemas.microsoft.com/office/drawing/2015/9/8/chartex" xmlns:cx2="http://schemas.microsoft.com/office/drawing/2015/10/21/chartex" xmlns:cx3="http://schemas.microsoft.com/office/drawing/2016/5/9/chartex" xmlns:cx4="http://schemas.microsoft.com/office/drawing/2016/5/10/chartex" xmlns:cx5="http://schemas.microsoft.com/office/drawing/2016/5/11/chartex" xmlns:cx6="http://schemas.microsoft.com/office/drawing/2016/5/12/chartex" xmlns:cx7="http://schemas.microsoft.com/office/drawing/2016/5/13/chartex" xmlns:cx8="http://schemas.microsoft.com/office/drawing/2016/5/14/chartex" xmlns:mc="http://schemas.openxmlformats.org/markup-compatibility/2006" xmlns:aink="http://schemas.microsoft.com/office/drawing/2016/ink" xmlns:am3d="http://schemas.microsoft.com/office/drawing/2017/model3d" xmlns:o="urn:schemas-microsoft-com:office:office" xmlns:oel="http://schemas.microsoft.com/office/2019/extlst" xmlns:r="http://schemas.openxmlformats.org/officeDocument/2006/relationships" xmlns:m="http://schemas.openxmlformats.org/officeDocument/2006/math" xmlns:v="urn:schemas-microsoft-com:vml" xmlns:wp14="http://schemas.microsoft.com/office/word/2010/wordprocessingDrawing" xmlns:wp="http://schemas.openxmlformats.org/drawingml/2006/wordprocessingDrawing" xmlns:w10="urn:schemas-microsoft-com:office:word" xmlns:w="http://schemas.openxmlformats.org/wordprocessingml/2006/main" xmlns:w14="http://schemas.microsoft.com/office/word/2010/wordml" xmlns:w15="http://schemas.microsoft.com/office/word/2012/wordml" xmlns:w16cex="http://schemas.microsoft.com/office/word/2018/wordml/cex" xmlns:w16cid="http://schemas.microsoft.com/office/word/2016/wordml/cid" xmlns:w16="http://schemas.microsoft.com/office/word/2018/wordml" xmlns:w16du="http://schemas.microsoft.com/office/word/2023/wordml/word16du" xmlns:w16sdtdh="http://schemas.microsoft.com/office/word/2020/wordml/sdtdatahash" xmlns:w16se="http://schemas.microsoft.com/office/word/2015/wordml/symex" xmlns:wpg="http://schemas.microsoft.com/office/word/2010/wordprocessingGroup" xmlns:wpi="http://schemas.microsoft.com/office/word/2010/wordprocessingInk" xmlns:wne="http://schemas.microsoft.com/office/word/2006/wordml" xmlns:wps="http://schemas.microsoft.com/office/word/2010/wordprocessingShape" mc:Ignorable="w14 w15 w16se w16cid w16 w16cex w16sdtdh w16du wp14">
+<w:ftr xmlns:wpc="http://schemas.microsoft.com/office/word/2010/wordprocessingCanvas" xmlns:cx="http://schemas.microsoft.com/office/drawing/2014/chartex" xmlns:cx1="http://schemas.microsoft.com/office/drawing/2015/9/8/chartex" xmlns:cx2="http://schemas.microsoft.com/office/drawing/2015/10/21/chartex" xmlns:cx3="http://schemas.microsoft.com/office/drawing/2016/5/9/chartex" xmlns:cx4="http://schemas.microsoft.com/office/drawing/2016/5/10/chartex" xmlns:cx5="http://schemas.microsoft.com/office/drawing/2016/5/11/chartex" xmlns:cx6="http://schemas.microsoft.com/office/drawing/2016/5/12/chartex" xmlns:cx7="http://schemas.microsoft.com/office/drawing/2016/5/13/chartex" xmlns:cx8="http://schemas.microsoft.com/office/drawing/2016/5/14/chartex" xmlns:mc="http://schemas.openxmlformats.org/markup-compatibility/2006" xmlns:aink="http://schemas.microsoft.com/office/drawing/2016/ink" xmlns:am3d="http://schemas.microsoft.com/office/drawing/2017/model3d" xmlns:o="urn:schemas-microsoft-com:office:office" xmlns:r="http://schemas.openxmlformats.org/officeDocument/2006/relationships" xmlns:m="http://schemas.openxmlformats.org/officeDocument/2006/math" xmlns:v="urn:schemas-microsoft-com:vml" xmlns:wp14="http://schemas.microsoft.com/office/word/2010/wordprocessingDrawing" xmlns:wp="http://schemas.openxmlformats.org/drawingml/2006/wordprocessingDrawing" xmlns:w10="urn:schemas-microsoft-com:office:word" xmlns:w="http://schemas.openxmlformats.org/wordprocessingml/2006/main" xmlns:w14="http://schemas.microsoft.com/office/word/2010/wordml" xmlns:w15="http://schemas.microsoft.com/office/word/2012/wordml" xmlns:w16cex="http://schemas.microsoft.com/office/word/2018/wordml/cex" xmlns:w16cid="http://schemas.microsoft.com/office/word/2016/wordml/cid" xmlns:w16="http://schemas.microsoft.com/office/word/2018/wordml" xmlns:w16sdtdh="http://schemas.microsoft.com/office/word/2020/wordml/sdtdatahash" xmlns:w16se="http://schemas.microsoft.com/office/word/2015/wordml/symex" xmlns:wpg="http://schemas.microsoft.com/office/word/2010/wordprocessingGroup" xmlns:wpi="http://schemas.microsoft.com/office/word/2010/wordprocessingInk" xmlns:wne="http://schemas.microsoft.com/office/word/2006/wordml" xmlns:wps="http://schemas.microsoft.com/office/word/2010/wordprocessingShape" mc:Ignorable="w14 w15 w16se w16cid w16 w16cex w16sdtdh wp14">
   <w:sdt>
     <w:sdtPr>
       <w:id w:val="1061286681"/>
@@ -5156,6 +4421,7 @@
         <w:docPartUnique/>
       </w:docPartObj>
     </w:sdtPr>
+    <w:sdtEndPr/>
     <w:sdtContent>
       <w:p>
         <w:pPr>
@@ -5187,7 +4453,7 @@
 </file>
 
 <file path=word/footnotes.xml><?xml version="1.0" encoding="utf-8"?>
-<w:footnotes xmlns:wpc="http://schemas.microsoft.com/office/word/2010/wordprocessingCanvas" xmlns:cx="http://schemas.microsoft.com/office/drawing/2014/chartex" xmlns:cx1="http://schemas.microsoft.com/office/drawing/2015/9/8/chartex" xmlns:cx2="http://schemas.microsoft.com/office/drawing/2015/10/21/chartex" xmlns:cx3="http://schemas.microsoft.com/office/drawing/2016/5/9/chartex" xmlns:cx4="http://schemas.microsoft.com/office/drawing/2016/5/10/chartex" xmlns:cx5="http://schemas.microsoft.com/office/drawing/2016/5/11/chartex" xmlns:cx6="http://schemas.microsoft.com/office/drawing/2016/5/12/chartex" xmlns:cx7="http://schemas.microsoft.com/office/drawing/2016/5/13/chartex" xmlns:cx8="http://schemas.microsoft.com/office/drawing/2016/5/14/chartex" xmlns:mc="http://schemas.openxmlformats.org/markup-compatibility/2006" xmlns:aink="http://schemas.microsoft.com/office/drawing/2016/ink" xmlns:am3d="http://schemas.microsoft.com/office/drawing/2017/model3d" xmlns:o="urn:schemas-microsoft-com:office:office" xmlns:oel="http://schemas.microsoft.com/office/2019/extlst" xmlns:r="http://schemas.openxmlformats.org/officeDocument/2006/relationships" xmlns:m="http://schemas.openxmlformats.org/officeDocument/2006/math" xmlns:v="urn:schemas-microsoft-com:vml" xmlns:wp14="http://schemas.microsoft.com/office/word/2010/wordprocessingDrawing" xmlns:wp="http://schemas.openxmlformats.org/drawingml/2006/wordprocessingDrawing" xmlns:w10="urn:schemas-microsoft-com:office:word" xmlns:w="http://schemas.openxmlformats.org/wordprocessingml/2006/main" xmlns:w14="http://schemas.microsoft.com/office/word/2010/wordml" xmlns:w15="http://schemas.microsoft.com/office/word/2012/wordml" xmlns:w16cex="http://schemas.microsoft.com/office/word/2018/wordml/cex" xmlns:w16cid="http://schemas.microsoft.com/office/word/2016/wordml/cid" xmlns:w16="http://schemas.microsoft.com/office/word/2018/wordml" xmlns:w16du="http://schemas.microsoft.com/office/word/2023/wordml/word16du" xmlns:w16sdtdh="http://schemas.microsoft.com/office/word/2020/wordml/sdtdatahash" xmlns:w16se="http://schemas.microsoft.com/office/word/2015/wordml/symex" xmlns:wpg="http://schemas.microsoft.com/office/word/2010/wordprocessingGroup" xmlns:wpi="http://schemas.microsoft.com/office/word/2010/wordprocessingInk" xmlns:wne="http://schemas.microsoft.com/office/word/2006/wordml" xmlns:wps="http://schemas.microsoft.com/office/word/2010/wordprocessingShape" mc:Ignorable="w14 w15 w16se w16cid w16 w16cex w16sdtdh w16du wp14">
+<w:footnotes xmlns:wpc="http://schemas.microsoft.com/office/word/2010/wordprocessingCanvas" xmlns:cx="http://schemas.microsoft.com/office/drawing/2014/chartex" xmlns:cx1="http://schemas.microsoft.com/office/drawing/2015/9/8/chartex" xmlns:cx2="http://schemas.microsoft.com/office/drawing/2015/10/21/chartex" xmlns:cx3="http://schemas.microsoft.com/office/drawing/2016/5/9/chartex" xmlns:cx4="http://schemas.microsoft.com/office/drawing/2016/5/10/chartex" xmlns:cx5="http://schemas.microsoft.com/office/drawing/2016/5/11/chartex" xmlns:cx6="http://schemas.microsoft.com/office/drawing/2016/5/12/chartex" xmlns:cx7="http://schemas.microsoft.com/office/drawing/2016/5/13/chartex" xmlns:cx8="http://schemas.microsoft.com/office/drawing/2016/5/14/chartex" xmlns:mc="http://schemas.openxmlformats.org/markup-compatibility/2006" xmlns:aink="http://schemas.microsoft.com/office/drawing/2016/ink" xmlns:am3d="http://schemas.microsoft.com/office/drawing/2017/model3d" xmlns:o="urn:schemas-microsoft-com:office:office" xmlns:r="http://schemas.openxmlformats.org/officeDocument/2006/relationships" xmlns:m="http://schemas.openxmlformats.org/officeDocument/2006/math" xmlns:v="urn:schemas-microsoft-com:vml" xmlns:wp14="http://schemas.microsoft.com/office/word/2010/wordprocessingDrawing" xmlns:wp="http://schemas.openxmlformats.org/drawingml/2006/wordprocessingDrawing" xmlns:w10="urn:schemas-microsoft-com:office:word" xmlns:w="http://schemas.openxmlformats.org/wordprocessingml/2006/main" xmlns:w14="http://schemas.microsoft.com/office/word/2010/wordml" xmlns:w15="http://schemas.microsoft.com/office/word/2012/wordml" xmlns:w16cex="http://schemas.microsoft.com/office/word/2018/wordml/cex" xmlns:w16cid="http://schemas.microsoft.com/office/word/2016/wordml/cid" xmlns:w16="http://schemas.microsoft.com/office/word/2018/wordml" xmlns:w16sdtdh="http://schemas.microsoft.com/office/word/2020/wordml/sdtdatahash" xmlns:w16se="http://schemas.microsoft.com/office/word/2015/wordml/symex" xmlns:wpg="http://schemas.microsoft.com/office/word/2010/wordprocessingGroup" xmlns:wpi="http://schemas.microsoft.com/office/word/2010/wordprocessingInk" xmlns:wne="http://schemas.microsoft.com/office/word/2006/wordml" xmlns:wps="http://schemas.microsoft.com/office/word/2010/wordprocessingShape" mc:Ignorable="w14 w15 w16se w16cid w16 w16cex w16sdtdh wp14">
   <w:footnote w:type="separator" w:id="-1">
     <w:p>
       <w:pPr>
@@ -5212,7 +4478,7 @@
 </file>
 
 <file path=word/numbering.xml><?xml version="1.0" encoding="utf-8"?>
-<w:numbering xmlns:wpc="http://schemas.microsoft.com/office/word/2010/wordprocessingCanvas" xmlns:cx="http://schemas.microsoft.com/office/drawing/2014/chartex" xmlns:cx1="http://schemas.microsoft.com/office/drawing/2015/9/8/chartex" xmlns:cx2="http://schemas.microsoft.com/office/drawing/2015/10/21/chartex" xmlns:cx3="http://schemas.microsoft.com/office/drawing/2016/5/9/chartex" xmlns:cx4="http://schemas.microsoft.com/office/drawing/2016/5/10/chartex" xmlns:cx5="http://schemas.microsoft.com/office/drawing/2016/5/11/chartex" xmlns:cx6="http://schemas.microsoft.com/office/drawing/2016/5/12/chartex" xmlns:cx7="http://schemas.microsoft.com/office/drawing/2016/5/13/chartex" xmlns:cx8="http://schemas.microsoft.com/office/drawing/2016/5/14/chartex" xmlns:mc="http://schemas.openxmlformats.org/markup-compatibility/2006" xmlns:aink="http://schemas.microsoft.com/office/drawing/2016/ink" xmlns:am3d="http://schemas.microsoft.com/office/drawing/2017/model3d" xmlns:o="urn:schemas-microsoft-com:office:office" xmlns:oel="http://schemas.microsoft.com/office/2019/extlst" xmlns:r="http://schemas.openxmlformats.org/officeDocument/2006/relationships" xmlns:m="http://schemas.openxmlformats.org/officeDocument/2006/math" xmlns:v="urn:schemas-microsoft-com:vml" xmlns:wp14="http://schemas.microsoft.com/office/word/2010/wordprocessingDrawing" xmlns:wp="http://schemas.openxmlformats.org/drawingml/2006/wordprocessingDrawing" xmlns:w10="urn:schemas-microsoft-com:office:word" xmlns:w="http://schemas.openxmlformats.org/wordprocessingml/2006/main" xmlns:w14="http://schemas.microsoft.com/office/word/2010/wordml" xmlns:w15="http://schemas.microsoft.com/office/word/2012/wordml" xmlns:w16cex="http://schemas.microsoft.com/office/word/2018/wordml/cex" xmlns:w16cid="http://schemas.microsoft.com/office/word/2016/wordml/cid" xmlns:w16="http://schemas.microsoft.com/office/word/2018/wordml" xmlns:w16du="http://schemas.microsoft.com/office/word/2023/wordml/word16du" xmlns:w16sdtdh="http://schemas.microsoft.com/office/word/2020/wordml/sdtdatahash" xmlns:w16se="http://schemas.microsoft.com/office/word/2015/wordml/symex" xmlns:wpg="http://schemas.microsoft.com/office/word/2010/wordprocessingGroup" xmlns:wpi="http://schemas.microsoft.com/office/word/2010/wordprocessingInk" xmlns:wne="http://schemas.microsoft.com/office/word/2006/wordml" xmlns:wps="http://schemas.microsoft.com/office/word/2010/wordprocessingShape" mc:Ignorable="w14 w15 w16se w16cid w16 w16cex w16sdtdh w16du wp14">
+<w:numbering xmlns:wpc="http://schemas.microsoft.com/office/word/2010/wordprocessingCanvas" xmlns:cx="http://schemas.microsoft.com/office/drawing/2014/chartex" xmlns:cx1="http://schemas.microsoft.com/office/drawing/2015/9/8/chartex" xmlns:cx2="http://schemas.microsoft.com/office/drawing/2015/10/21/chartex" xmlns:cx3="http://schemas.microsoft.com/office/drawing/2016/5/9/chartex" xmlns:cx4="http://schemas.microsoft.com/office/drawing/2016/5/10/chartex" xmlns:cx5="http://schemas.microsoft.com/office/drawing/2016/5/11/chartex" xmlns:cx6="http://schemas.microsoft.com/office/drawing/2016/5/12/chartex" xmlns:cx7="http://schemas.microsoft.com/office/drawing/2016/5/13/chartex" xmlns:cx8="http://schemas.microsoft.com/office/drawing/2016/5/14/chartex" xmlns:mc="http://schemas.openxmlformats.org/markup-compatibility/2006" xmlns:aink="http://schemas.microsoft.com/office/drawing/2016/ink" xmlns:am3d="http://schemas.microsoft.com/office/drawing/2017/model3d" xmlns:o="urn:schemas-microsoft-com:office:office" xmlns:r="http://schemas.openxmlformats.org/officeDocument/2006/relationships" xmlns:m="http://schemas.openxmlformats.org/officeDocument/2006/math" xmlns:v="urn:schemas-microsoft-com:vml" xmlns:wp14="http://schemas.microsoft.com/office/word/2010/wordprocessingDrawing" xmlns:wp="http://schemas.openxmlformats.org/drawingml/2006/wordprocessingDrawing" xmlns:w10="urn:schemas-microsoft-com:office:word" xmlns:w="http://schemas.openxmlformats.org/wordprocessingml/2006/main" xmlns:w14="http://schemas.microsoft.com/office/word/2010/wordml" xmlns:w15="http://schemas.microsoft.com/office/word/2012/wordml" xmlns:w16cex="http://schemas.microsoft.com/office/word/2018/wordml/cex" xmlns:w16cid="http://schemas.microsoft.com/office/word/2016/wordml/cid" xmlns:w16="http://schemas.microsoft.com/office/word/2018/wordml" xmlns:w16sdtdh="http://schemas.microsoft.com/office/word/2020/wordml/sdtdatahash" xmlns:w16se="http://schemas.microsoft.com/office/word/2015/wordml/symex" xmlns:wpg="http://schemas.microsoft.com/office/word/2010/wordprocessingGroup" xmlns:wpi="http://schemas.microsoft.com/office/word/2010/wordprocessingInk" xmlns:wne="http://schemas.microsoft.com/office/word/2006/wordml" xmlns:wps="http://schemas.microsoft.com/office/word/2010/wordprocessingShape" mc:Ignorable="w14 w15 w16se w16cid w16 w16cex w16sdtdh wp14">
   <w:abstractNum w:abstractNumId="0" w15:restartNumberingAfterBreak="0">
     <w:nsid w:val="00183490"/>
     <w:multiLevelType w:val="hybridMultilevel"/>
@@ -8594,88 +7860,88 @@
       </w:rPr>
     </w:lvl>
   </w:abstractNum>
-  <w:num w:numId="1" w16cid:durableId="1858301573">
+  <w:num w:numId="1">
     <w:abstractNumId w:val="22"/>
   </w:num>
-  <w:num w:numId="2" w16cid:durableId="302541193">
+  <w:num w:numId="2">
     <w:abstractNumId w:val="0"/>
   </w:num>
-  <w:num w:numId="3" w16cid:durableId="148444260">
+  <w:num w:numId="3">
     <w:abstractNumId w:val="8"/>
   </w:num>
-  <w:num w:numId="4" w16cid:durableId="1016345458">
+  <w:num w:numId="4">
     <w:abstractNumId w:val="18"/>
   </w:num>
-  <w:num w:numId="5" w16cid:durableId="1916015020">
+  <w:num w:numId="5">
     <w:abstractNumId w:val="12"/>
   </w:num>
-  <w:num w:numId="6" w16cid:durableId="520123747">
+  <w:num w:numId="6">
     <w:abstractNumId w:val="14"/>
   </w:num>
-  <w:num w:numId="7" w16cid:durableId="1239053333">
+  <w:num w:numId="7">
     <w:abstractNumId w:val="13"/>
   </w:num>
-  <w:num w:numId="8" w16cid:durableId="1926762491">
+  <w:num w:numId="8">
     <w:abstractNumId w:val="11"/>
   </w:num>
-  <w:num w:numId="9" w16cid:durableId="470363339">
+  <w:num w:numId="9">
     <w:abstractNumId w:val="29"/>
   </w:num>
-  <w:num w:numId="10" w16cid:durableId="336855467">
+  <w:num w:numId="10">
     <w:abstractNumId w:val="27"/>
   </w:num>
-  <w:num w:numId="11" w16cid:durableId="1882549805">
+  <w:num w:numId="11">
     <w:abstractNumId w:val="1"/>
   </w:num>
-  <w:num w:numId="12" w16cid:durableId="315838835">
+  <w:num w:numId="12">
     <w:abstractNumId w:val="20"/>
   </w:num>
-  <w:num w:numId="13" w16cid:durableId="74671440">
+  <w:num w:numId="13">
     <w:abstractNumId w:val="26"/>
   </w:num>
-  <w:num w:numId="14" w16cid:durableId="174732514">
+  <w:num w:numId="14">
     <w:abstractNumId w:val="31"/>
   </w:num>
-  <w:num w:numId="15" w16cid:durableId="2091459369">
+  <w:num w:numId="15">
     <w:abstractNumId w:val="32"/>
   </w:num>
-  <w:num w:numId="16" w16cid:durableId="1805730870">
+  <w:num w:numId="16">
     <w:abstractNumId w:val="28"/>
   </w:num>
-  <w:num w:numId="17" w16cid:durableId="845902694">
+  <w:num w:numId="17">
     <w:abstractNumId w:val="15"/>
   </w:num>
-  <w:num w:numId="18" w16cid:durableId="2029867698">
+  <w:num w:numId="18">
     <w:abstractNumId w:val="33"/>
   </w:num>
-  <w:num w:numId="19" w16cid:durableId="1285425514">
+  <w:num w:numId="19">
     <w:abstractNumId w:val="4"/>
   </w:num>
-  <w:num w:numId="20" w16cid:durableId="1782064630">
+  <w:num w:numId="20">
     <w:abstractNumId w:val="2"/>
   </w:num>
-  <w:num w:numId="21" w16cid:durableId="1236165383">
+  <w:num w:numId="21">
     <w:abstractNumId w:val="9"/>
   </w:num>
-  <w:num w:numId="22" w16cid:durableId="1228878814">
+  <w:num w:numId="22">
     <w:abstractNumId w:val="30"/>
   </w:num>
-  <w:num w:numId="23" w16cid:durableId="1220937232">
+  <w:num w:numId="23">
     <w:abstractNumId w:val="16"/>
   </w:num>
-  <w:num w:numId="24" w16cid:durableId="207761576">
+  <w:num w:numId="24">
     <w:abstractNumId w:val="23"/>
   </w:num>
-  <w:num w:numId="25" w16cid:durableId="1487088862">
+  <w:num w:numId="25">
     <w:abstractNumId w:val="10"/>
   </w:num>
-  <w:num w:numId="26" w16cid:durableId="117528235">
+  <w:num w:numId="26">
     <w:abstractNumId w:val="7"/>
   </w:num>
-  <w:num w:numId="27" w16cid:durableId="1833372409">
+  <w:num w:numId="27">
     <w:abstractNumId w:val="25"/>
   </w:num>
-  <w:num w:numId="28" w16cid:durableId="1337073434">
+  <w:num w:numId="28">
     <w:abstractNumId w:val="3"/>
     <w:lvlOverride w:ilvl="0">
       <w:startOverride w:val="1"/>
@@ -8705,7 +7971,7 @@
       <w:startOverride w:val="1"/>
     </w:lvlOverride>
   </w:num>
-  <w:num w:numId="29" w16cid:durableId="5838027">
+  <w:num w:numId="29">
     <w:abstractNumId w:val="5"/>
     <w:lvlOverride w:ilvl="0">
       <w:startOverride w:val="1"/>
@@ -8735,26 +8001,26 @@
       <w:startOverride w:val="1"/>
     </w:lvlOverride>
   </w:num>
-  <w:num w:numId="30" w16cid:durableId="1712730316">
+  <w:num w:numId="30">
     <w:abstractNumId w:val="17"/>
   </w:num>
-  <w:num w:numId="31" w16cid:durableId="1222251997">
+  <w:num w:numId="31">
     <w:abstractNumId w:val="19"/>
   </w:num>
-  <w:num w:numId="32" w16cid:durableId="1943296705">
+  <w:num w:numId="32">
     <w:abstractNumId w:val="24"/>
   </w:num>
-  <w:num w:numId="33" w16cid:durableId="1906527677">
+  <w:num w:numId="33">
     <w:abstractNumId w:val="21"/>
   </w:num>
-  <w:num w:numId="34" w16cid:durableId="1442647217">
+  <w:num w:numId="34">
     <w:abstractNumId w:val="6"/>
   </w:num>
 </w:numbering>
 </file>
 
 <file path=word/styles.xml><?xml version="1.0" encoding="utf-8"?>
-<w:styles xmlns:mc="http://schemas.openxmlformats.org/markup-compatibility/2006" xmlns:r="http://schemas.openxmlformats.org/officeDocument/2006/relationships" xmlns:w="http://schemas.openxmlformats.org/wordprocessingml/2006/main" xmlns:w14="http://schemas.microsoft.com/office/word/2010/wordml" xmlns:w15="http://schemas.microsoft.com/office/word/2012/wordml" xmlns:w16cex="http://schemas.microsoft.com/office/word/2018/wordml/cex" xmlns:w16cid="http://schemas.microsoft.com/office/word/2016/wordml/cid" xmlns:w16="http://schemas.microsoft.com/office/word/2018/wordml" xmlns:w16du="http://schemas.microsoft.com/office/word/2023/wordml/word16du" xmlns:w16sdtdh="http://schemas.microsoft.com/office/word/2020/wordml/sdtdatahash" xmlns:w16se="http://schemas.microsoft.com/office/word/2015/wordml/symex" mc:Ignorable="w14 w15 w16se w16cid w16 w16cex w16sdtdh w16du">
+<w:styles xmlns:mc="http://schemas.openxmlformats.org/markup-compatibility/2006" xmlns:r="http://schemas.openxmlformats.org/officeDocument/2006/relationships" xmlns:w="http://schemas.openxmlformats.org/wordprocessingml/2006/main" xmlns:w14="http://schemas.microsoft.com/office/word/2010/wordml" xmlns:w15="http://schemas.microsoft.com/office/word/2012/wordml" xmlns:w16cex="http://schemas.microsoft.com/office/word/2018/wordml/cex" xmlns:w16cid="http://schemas.microsoft.com/office/word/2016/wordml/cid" xmlns:w16="http://schemas.microsoft.com/office/word/2018/wordml" xmlns:w16sdtdh="http://schemas.microsoft.com/office/word/2020/wordml/sdtdatahash" xmlns:w16se="http://schemas.microsoft.com/office/word/2015/wordml/symex" mc:Ignorable="w14 w15 w16se w16cid w16 w16cex w16sdtdh">
   <w:docDefaults>
     <w:rPrDefault>
       <w:rPr>
@@ -9838,7 +9104,7 @@
 </file>
 
 <file path=word/glossary/document.xml><?xml version="1.0" encoding="utf-8"?>
-<w:glossaryDocument xmlns:wpc="http://schemas.microsoft.com/office/word/2010/wordprocessingCanvas" xmlns:cx="http://schemas.microsoft.com/office/drawing/2014/chartex" xmlns:cx1="http://schemas.microsoft.com/office/drawing/2015/9/8/chartex" xmlns:cx2="http://schemas.microsoft.com/office/drawing/2015/10/21/chartex" xmlns:cx3="http://schemas.microsoft.com/office/drawing/2016/5/9/chartex" xmlns:cx4="http://schemas.microsoft.com/office/drawing/2016/5/10/chartex" xmlns:cx5="http://schemas.microsoft.com/office/drawing/2016/5/11/chartex" xmlns:cx6="http://schemas.microsoft.com/office/drawing/2016/5/12/chartex" xmlns:cx7="http://schemas.microsoft.com/office/drawing/2016/5/13/chartex" xmlns:cx8="http://schemas.microsoft.com/office/drawing/2016/5/14/chartex" xmlns:mc="http://schemas.openxmlformats.org/markup-compatibility/2006" xmlns:aink="http://schemas.microsoft.com/office/drawing/2016/ink" xmlns:am3d="http://schemas.microsoft.com/office/drawing/2017/model3d" xmlns:o="urn:schemas-microsoft-com:office:office" xmlns:oel="http://schemas.microsoft.com/office/2019/extlst" xmlns:r="http://schemas.openxmlformats.org/officeDocument/2006/relationships" xmlns:m="http://schemas.openxmlformats.org/officeDocument/2006/math" xmlns:v="urn:schemas-microsoft-com:vml" xmlns:wp14="http://schemas.microsoft.com/office/word/2010/wordprocessingDrawing" xmlns:wp="http://schemas.openxmlformats.org/drawingml/2006/wordprocessingDrawing" xmlns:w10="urn:schemas-microsoft-com:office:word" xmlns:w="http://schemas.openxmlformats.org/wordprocessingml/2006/main" xmlns:w14="http://schemas.microsoft.com/office/word/2010/wordml" xmlns:w15="http://schemas.microsoft.com/office/word/2012/wordml" xmlns:w16cex="http://schemas.microsoft.com/office/word/2018/wordml/cex" xmlns:w16cid="http://schemas.microsoft.com/office/word/2016/wordml/cid" xmlns:w16="http://schemas.microsoft.com/office/word/2018/wordml" xmlns:w16du="http://schemas.microsoft.com/office/word/2023/wordml/word16du" xmlns:w16sdtdh="http://schemas.microsoft.com/office/word/2020/wordml/sdtdatahash" xmlns:w16se="http://schemas.microsoft.com/office/word/2015/wordml/symex" xmlns:wpg="http://schemas.microsoft.com/office/word/2010/wordprocessingGroup" xmlns:wpi="http://schemas.microsoft.com/office/word/2010/wordprocessingInk" xmlns:wne="http://schemas.microsoft.com/office/word/2006/wordml" xmlns:wps="http://schemas.microsoft.com/office/word/2010/wordprocessingShape" mc:Ignorable="w14 w15 w16se w16cid w16 w16cex w16sdtdh w16du wp14">
+<w:glossaryDocument xmlns:wpc="http://schemas.microsoft.com/office/word/2010/wordprocessingCanvas" xmlns:cx="http://schemas.microsoft.com/office/drawing/2014/chartex" xmlns:cx1="http://schemas.microsoft.com/office/drawing/2015/9/8/chartex" xmlns:cx2="http://schemas.microsoft.com/office/drawing/2015/10/21/chartex" xmlns:cx3="http://schemas.microsoft.com/office/drawing/2016/5/9/chartex" xmlns:cx4="http://schemas.microsoft.com/office/drawing/2016/5/10/chartex" xmlns:cx5="http://schemas.microsoft.com/office/drawing/2016/5/11/chartex" xmlns:cx6="http://schemas.microsoft.com/office/drawing/2016/5/12/chartex" xmlns:cx7="http://schemas.microsoft.com/office/drawing/2016/5/13/chartex" xmlns:cx8="http://schemas.microsoft.com/office/drawing/2016/5/14/chartex" xmlns:mc="http://schemas.openxmlformats.org/markup-compatibility/2006" xmlns:aink="http://schemas.microsoft.com/office/drawing/2016/ink" xmlns:am3d="http://schemas.microsoft.com/office/drawing/2017/model3d" xmlns:o="urn:schemas-microsoft-com:office:office" xmlns:r="http://schemas.openxmlformats.org/officeDocument/2006/relationships" xmlns:m="http://schemas.openxmlformats.org/officeDocument/2006/math" xmlns:v="urn:schemas-microsoft-com:vml" xmlns:wp14="http://schemas.microsoft.com/office/word/2010/wordprocessingDrawing" xmlns:wp="http://schemas.openxmlformats.org/drawingml/2006/wordprocessingDrawing" xmlns:w10="urn:schemas-microsoft-com:office:word" xmlns:w="http://schemas.openxmlformats.org/wordprocessingml/2006/main" xmlns:w14="http://schemas.microsoft.com/office/word/2010/wordml" xmlns:w15="http://schemas.microsoft.com/office/word/2012/wordml" xmlns:w16cex="http://schemas.microsoft.com/office/word/2018/wordml/cex" xmlns:w16cid="http://schemas.microsoft.com/office/word/2016/wordml/cid" xmlns:w16="http://schemas.microsoft.com/office/word/2018/wordml" xmlns:w16sdtdh="http://schemas.microsoft.com/office/word/2020/wordml/sdtdatahash" xmlns:w16se="http://schemas.microsoft.com/office/word/2015/wordml/symex" xmlns:wpg="http://schemas.microsoft.com/office/word/2010/wordprocessingGroup" xmlns:wpi="http://schemas.microsoft.com/office/word/2010/wordprocessingInk" xmlns:wne="http://schemas.microsoft.com/office/word/2006/wordml" xmlns:wps="http://schemas.microsoft.com/office/word/2010/wordprocessingShape" mc:Ignorable="w14 w15 w16se w16cid w16 w16cex w16sdtdh wp14">
   <w:docParts>
     <w:docPart>
       <w:docPartPr>
@@ -10016,7 +9282,7 @@
 </file>
 
 <file path=word/glossary/fontTable.xml><?xml version="1.0" encoding="utf-8"?>
-<w:fonts xmlns:mc="http://schemas.openxmlformats.org/markup-compatibility/2006" xmlns:r="http://schemas.openxmlformats.org/officeDocument/2006/relationships" xmlns:w="http://schemas.openxmlformats.org/wordprocessingml/2006/main" xmlns:w14="http://schemas.microsoft.com/office/word/2010/wordml" xmlns:w15="http://schemas.microsoft.com/office/word/2012/wordml" xmlns:w16cex="http://schemas.microsoft.com/office/word/2018/wordml/cex" xmlns:w16cid="http://schemas.microsoft.com/office/word/2016/wordml/cid" xmlns:w16="http://schemas.microsoft.com/office/word/2018/wordml" xmlns:w16du="http://schemas.microsoft.com/office/word/2023/wordml/word16du" xmlns:w16sdtdh="http://schemas.microsoft.com/office/word/2020/wordml/sdtdatahash" xmlns:w16se="http://schemas.microsoft.com/office/word/2015/wordml/symex" mc:Ignorable="w14 w15 w16se w16cid w16 w16cex w16sdtdh w16du">
+<w:fonts xmlns:mc="http://schemas.openxmlformats.org/markup-compatibility/2006" xmlns:r="http://schemas.openxmlformats.org/officeDocument/2006/relationships" xmlns:w="http://schemas.openxmlformats.org/wordprocessingml/2006/main" xmlns:w14="http://schemas.microsoft.com/office/word/2010/wordml" xmlns:w15="http://schemas.microsoft.com/office/word/2012/wordml" xmlns:w16cex="http://schemas.microsoft.com/office/word/2018/wordml/cex" xmlns:w16cid="http://schemas.microsoft.com/office/word/2016/wordml/cid" xmlns:w16="http://schemas.microsoft.com/office/word/2018/wordml" xmlns:w16sdtdh="http://schemas.microsoft.com/office/word/2020/wordml/sdtdatahash" xmlns:w16se="http://schemas.microsoft.com/office/word/2015/wordml/symex" mc:Ignorable="w14 w15 w16se w16cid w16 w16cex w16sdtdh">
   <w:font w:name="Times New Roman">
     <w:panose1 w:val="02020603050405020304"/>
     <w:charset w:val="CC"/>
@@ -10029,7 +9295,7 @@
     <w:charset w:val="CC"/>
     <w:family w:val="swiss"/>
     <w:pitch w:val="variable"/>
-    <w:sig w:usb0="E4002EFF" w:usb1="C000247B" w:usb2="00000009" w:usb3="00000000" w:csb0="000001FF" w:csb1="00000000"/>
+    <w:sig w:usb0="E4002EFF" w:usb1="C200247B" w:usb2="00000009" w:usb3="00000000" w:csb0="000001FF" w:csb1="00000000"/>
   </w:font>
   <w:font w:name="Symbol">
     <w:panose1 w:val="05050102010706020507"/>
@@ -10057,7 +9323,7 @@
     <w:charset w:val="CC"/>
     <w:family w:val="swiss"/>
     <w:pitch w:val="variable"/>
-    <w:sig w:usb0="E4002EFF" w:usb1="C000247B" w:usb2="00000009" w:usb3="00000000" w:csb0="000001FF" w:csb1="00000000"/>
+    <w:sig w:usb0="E4002EFF" w:usb1="C200247B" w:usb2="00000009" w:usb3="00000000" w:csb0="000001FF" w:csb1="00000000"/>
   </w:font>
   <w:font w:name="Tahoma">
     <w:panose1 w:val="020B0604030504040204"/>
@@ -10077,7 +9343,7 @@
 </file>
 
 <file path=word/glossary/settings.xml><?xml version="1.0" encoding="utf-8"?>
-<w:settings xmlns:mc="http://schemas.openxmlformats.org/markup-compatibility/2006" xmlns:o="urn:schemas-microsoft-com:office:office" xmlns:r="http://schemas.openxmlformats.org/officeDocument/2006/relationships" xmlns:m="http://schemas.openxmlformats.org/officeDocument/2006/math" xmlns:v="urn:schemas-microsoft-com:vml" xmlns:w10="urn:schemas-microsoft-com:office:word" xmlns:w="http://schemas.openxmlformats.org/wordprocessingml/2006/main" xmlns:w14="http://schemas.microsoft.com/office/word/2010/wordml" xmlns:w15="http://schemas.microsoft.com/office/word/2012/wordml" xmlns:w16cex="http://schemas.microsoft.com/office/word/2018/wordml/cex" xmlns:w16cid="http://schemas.microsoft.com/office/word/2016/wordml/cid" xmlns:w16="http://schemas.microsoft.com/office/word/2018/wordml" xmlns:w16du="http://schemas.microsoft.com/office/word/2023/wordml/word16du" xmlns:w16sdtdh="http://schemas.microsoft.com/office/word/2020/wordml/sdtdatahash" xmlns:w16se="http://schemas.microsoft.com/office/word/2015/wordml/symex" xmlns:sl="http://schemas.openxmlformats.org/schemaLibrary/2006/main" mc:Ignorable="w14 w15 w16se w16cid w16 w16cex w16sdtdh w16du">
+<w:settings xmlns:mc="http://schemas.openxmlformats.org/markup-compatibility/2006" xmlns:o="urn:schemas-microsoft-com:office:office" xmlns:r="http://schemas.openxmlformats.org/officeDocument/2006/relationships" xmlns:m="http://schemas.openxmlformats.org/officeDocument/2006/math" xmlns:v="urn:schemas-microsoft-com:vml" xmlns:w10="urn:schemas-microsoft-com:office:word" xmlns:w="http://schemas.openxmlformats.org/wordprocessingml/2006/main" xmlns:w14="http://schemas.microsoft.com/office/word/2010/wordml" xmlns:w15="http://schemas.microsoft.com/office/word/2012/wordml" xmlns:w16cex="http://schemas.microsoft.com/office/word/2018/wordml/cex" xmlns:w16cid="http://schemas.microsoft.com/office/word/2016/wordml/cid" xmlns:w16="http://schemas.microsoft.com/office/word/2018/wordml" xmlns:w16sdtdh="http://schemas.microsoft.com/office/word/2020/wordml/sdtdatahash" xmlns:w16se="http://schemas.microsoft.com/office/word/2015/wordml/symex" xmlns:sl="http://schemas.openxmlformats.org/schemaLibrary/2006/main" mc:Ignorable="w14 w15 w16se w16cid w16 w16cex w16sdtdh">
   <w:view w:val="normal"/>
   <w:defaultTabStop w:val="708"/>
   <w:characterSpacingControl w:val="doNotCompress"/>
@@ -10105,6 +9371,7 @@
     <w:rsid w:val="001966AD"/>
     <w:rsid w:val="001C1EDD"/>
     <w:rsid w:val="001C7F56"/>
+    <w:rsid w:val="001D61FB"/>
     <w:rsid w:val="001E033B"/>
     <w:rsid w:val="00200045"/>
     <w:rsid w:val="00202297"/>
@@ -10185,7 +9452,6 @@
     <w:rsid w:val="008F4B3B"/>
     <w:rsid w:val="00900C66"/>
     <w:rsid w:val="00907A6E"/>
-    <w:rsid w:val="009112DC"/>
     <w:rsid w:val="00983BD9"/>
     <w:rsid w:val="00985E22"/>
     <w:rsid w:val="009B0A27"/>
@@ -10286,7 +9552,7 @@
 </file>
 
 <file path=word/glossary/styles.xml><?xml version="1.0" encoding="utf-8"?>
-<w:styles xmlns:mc="http://schemas.openxmlformats.org/markup-compatibility/2006" xmlns:r="http://schemas.openxmlformats.org/officeDocument/2006/relationships" xmlns:w="http://schemas.openxmlformats.org/wordprocessingml/2006/main" xmlns:w14="http://schemas.microsoft.com/office/word/2010/wordml" xmlns:w15="http://schemas.microsoft.com/office/word/2012/wordml" xmlns:w16cex="http://schemas.microsoft.com/office/word/2018/wordml/cex" xmlns:w16cid="http://schemas.microsoft.com/office/word/2016/wordml/cid" xmlns:w16="http://schemas.microsoft.com/office/word/2018/wordml" xmlns:w16du="http://schemas.microsoft.com/office/word/2023/wordml/word16du" xmlns:w16sdtdh="http://schemas.microsoft.com/office/word/2020/wordml/sdtdatahash" xmlns:w16se="http://schemas.microsoft.com/office/word/2015/wordml/symex" mc:Ignorable="w14 w15 w16se w16cid w16 w16cex w16sdtdh w16du">
+<w:styles xmlns:mc="http://schemas.openxmlformats.org/markup-compatibility/2006" xmlns:r="http://schemas.openxmlformats.org/officeDocument/2006/relationships" xmlns:w="http://schemas.openxmlformats.org/wordprocessingml/2006/main" xmlns:w14="http://schemas.microsoft.com/office/word/2010/wordml" xmlns:w15="http://schemas.microsoft.com/office/word/2012/wordml" xmlns:w16cex="http://schemas.microsoft.com/office/word/2018/wordml/cex" xmlns:w16cid="http://schemas.microsoft.com/office/word/2016/wordml/cid" xmlns:w16="http://schemas.microsoft.com/office/word/2018/wordml" xmlns:w16sdtdh="http://schemas.microsoft.com/office/word/2020/wordml/sdtdatahash" xmlns:w16se="http://schemas.microsoft.com/office/word/2015/wordml/symex" mc:Ignorable="w14 w15 w16se w16cid w16 w16cex w16sdtdh">
   <w:docDefaults>
     <w:rPrDefault>
       <w:rPr>
@@ -10746,7 +10012,7 @@
 </file>
 
 <file path=word/glossary/webSettings.xml><?xml version="1.0" encoding="utf-8"?>
-<w:webSettings xmlns:mc="http://schemas.openxmlformats.org/markup-compatibility/2006" xmlns:r="http://schemas.openxmlformats.org/officeDocument/2006/relationships" xmlns:w="http://schemas.openxmlformats.org/wordprocessingml/2006/main" xmlns:w14="http://schemas.microsoft.com/office/word/2010/wordml" xmlns:w15="http://schemas.microsoft.com/office/word/2012/wordml" xmlns:w16cex="http://schemas.microsoft.com/office/word/2018/wordml/cex" xmlns:w16cid="http://schemas.microsoft.com/office/word/2016/wordml/cid" xmlns:w16="http://schemas.microsoft.com/office/word/2018/wordml" xmlns:w16du="http://schemas.microsoft.com/office/word/2023/wordml/word16du" xmlns:w16sdtdh="http://schemas.microsoft.com/office/word/2020/wordml/sdtdatahash" xmlns:w16se="http://schemas.microsoft.com/office/word/2015/wordml/symex" mc:Ignorable="w14 w15 w16se w16cid w16 w16cex w16sdtdh w16du">
+<w:webSettings xmlns:mc="http://schemas.openxmlformats.org/markup-compatibility/2006" xmlns:r="http://schemas.openxmlformats.org/officeDocument/2006/relationships" xmlns:w="http://schemas.openxmlformats.org/wordprocessingml/2006/main" xmlns:w14="http://schemas.microsoft.com/office/word/2010/wordml" xmlns:w15="http://schemas.microsoft.com/office/word/2012/wordml" xmlns:w16cex="http://schemas.microsoft.com/office/word/2018/wordml/cex" xmlns:w16cid="http://schemas.microsoft.com/office/word/2016/wordml/cid" xmlns:w16="http://schemas.microsoft.com/office/word/2018/wordml" xmlns:w16sdtdh="http://schemas.microsoft.com/office/word/2020/wordml/sdtdatahash" xmlns:w16se="http://schemas.microsoft.com/office/word/2015/wordml/symex" mc:Ignorable="w14 w15 w16se w16cid w16 w16cex w16sdtdh">
   <w:optimizeForBrowser/>
   <w:allowPNG/>
 </w:webSettings>

</xml_diff>